<commit_message>
creating qmd files to replace rmd
</commit_message>
<xml_diff>
--- a/Rmarkdown/multivariate_analysis.docx
+++ b/Rmarkdown/multivariate_analysis.docx
@@ -72,6 +72,2660 @@
         <w:t xml:space="preserve">Frost</w:t>
       </w:r>
     </w:p>
+    <w:bookmarkStart w:id="25" w:name="X13c125c35ad9c5fbc50b2a69ca84bcfc7c37469"/>
+    <w:p>
+      <w:pPr>
+        <w:pStyle w:val="Heading1"/>
+      </w:pPr>
+      <w:r>
+        <w:t xml:space="preserve">Multivariate meta-analysis and meta-regression</w:t>
+      </w:r>
+    </w:p>
+    <w:p>
+      <w:pPr>
+        <w:pStyle w:val="FirstParagraph"/>
+      </w:pPr>
+      <w:r>
+        <w:t xml:space="preserve">Reproductive traits were more strongly impacted by temperature changes than longevity when controlling for temperature (contrast = -1.04, 95% CI: -1.31 to -0.76, df = 396,</w:t>
+      </w:r>
+      <w:r>
+        <w:t xml:space="preserve"> </w:t>
+      </w:r>
+      <w:r>
+        <w:rPr>
+          <w:iCs/>
+          <w:i/>
+        </w:rPr>
+        <w:t xml:space="preserve">p</w:t>
+      </w:r>
+      <w:r>
+        <w:t xml:space="preserve">-value = &lt; 0.0001). At 25</w:t>
+      </w:r>
+      <m:oMath>
+        <m:sSup>
+          <m:e>
+            <m:r>
+              <m:t>​</m:t>
+            </m:r>
+          </m:e>
+          <m:sup>
+            <m:r>
+              <m:t>o</m:t>
+            </m:r>
+          </m:sup>
+        </m:sSup>
+      </m:oMath>
+      <w:r>
+        <w:t xml:space="preserve">C, longevity was reduced by -0.22 SD units relative to the control (95% CI: -0.41 to -0.04, df = 396,</w:t>
+      </w:r>
+      <w:r>
+        <w:t xml:space="preserve"> </w:t>
+      </w:r>
+      <w:r>
+        <w:rPr>
+          <w:iCs/>
+          <w:i/>
+        </w:rPr>
+        <w:t xml:space="preserve">p</w:t>
+      </w:r>
+      <w:r>
+        <w:t xml:space="preserve">-value = 0.02). In contrast, reproduction was significantly reduced by -1.26 SD units relative to the control (95% CI: -1.52 to -1, df = 396,</w:t>
+      </w:r>
+      <w:r>
+        <w:t xml:space="preserve"> </w:t>
+      </w:r>
+      <w:r>
+        <w:rPr>
+          <w:iCs/>
+          <w:i/>
+        </w:rPr>
+        <w:t xml:space="preserve">p</w:t>
+      </w:r>
+      <w:r>
+        <w:t xml:space="preserve">-value = &lt; 0.0001). However, there was high heterogeneity in both traits with prediction intervals spanning -6.35 to 4.12 (</w:t>
+      </w:r>
+      <w:r>
+        <w:rPr>
+          <w:bCs/>
+          <w:b/>
+        </w:rPr>
+        <w:t xml:space="preserve">?@fig-fig1</w:t>
+      </w:r>
+      <w:r>
+        <w:t xml:space="preserve">).</w:t>
+      </w:r>
+    </w:p>
+    <w:p>
+      <w:pPr>
+        <w:pStyle w:val="BodyText"/>
+      </w:pPr>
+      <w:r>
+        <w:t xml:space="preserve">Mean effects changed in complicated ways with changes in temperaure, with significant non-linear patterns that depended on the effect outcome (</w:t>
+      </w:r>
+      <w:r>
+        <w:rPr>
+          <w:bCs/>
+          <w:b/>
+        </w:rPr>
+        <w:t xml:space="preserve">?@tbl-tbl1</w:t>
+      </w:r>
+      <w:r>
+        <w:t xml:space="preserve">), with effect magnitude and direction changing non-linearly with temperature increases (FAY, MAYBE ADD FIG). Interestingly, studies that observed larger changes in reprodcution also observed correlated changes in longevity (between study correlation = 0.37), however, at the within study-level there was a much weaker correlation (within-study correlation = 0.17,</w:t>
+      </w:r>
+      <w:r>
+        <w:t xml:space="preserve"> </w:t>
+      </w:r>
+      <w:hyperlink w:anchor="fig-fig2">
+        <w:r>
+          <w:rPr>
+            <w:rStyle w:val="Hyperlink"/>
+          </w:rPr>
+          <w:t xml:space="preserve">Figure 1</w:t>
+        </w:r>
+      </w:hyperlink>
+      <w:r>
+        <w:t xml:space="preserve">).</w:t>
+      </w:r>
+    </w:p>
+    <w:bookmarkStart w:id="20" w:name="tbl-tbl1"/>
+    <w:tbl xmlns:w="http://schemas.openxmlformats.org/wordprocessingml/2006/main" xmlns:r="http://schemas.openxmlformats.org/officeDocument/2006/relationships" xmlns:w14="http://schemas.microsoft.com/office/word/2010/wordml" xmlns:wp="http://schemas.openxmlformats.org/drawingml/2006/wordprocessingDrawing" xmlns:a="http://schemas.openxmlformats.org/drawingml/2006/main" xmlns:pic="http://schemas.openxmlformats.org/drawingml/2006/picture">
+      <w:tblPr>
+        <w:tblLayout w:type="fixed"/>
+        <w:jc w:val="center"/>
+        <w:tblLook w:firstRow="1" w:lastRow="0" w:firstColumn="0" w:lastColumn="0" w:noHBand="0" w:noVBand="1"/>
+      </w:tblPr>
+      <w:tblGrid>
+        <w:gridCol w:w="1080"/>
+        <w:gridCol w:w="1080"/>
+        <w:gridCol w:w="1080"/>
+        <w:gridCol w:w="1080"/>
+        <w:gridCol w:w="1080"/>
+        <w:gridCol w:w="1080"/>
+      </w:tblGrid>
+      <w:tr>
+        <w:trPr>
+          <w:trHeight w:val="360" w:hRule="auto"/>
+          <w:tblHeader/>
+        </w:trPr>
+        header1
+        <w:tc>
+          <w:tcPr>
+            <w:tcBorders>
+              <w:bottom w:val="single" w:sz="12" w:space="0" w:color="666666"/>
+              <w:top w:val="single" w:sz="12" w:space="0" w:color="666666"/>
+              <w:left w:val="none" w:sz="0" w:space="0" w:color="000000"/>
+              <w:right w:val="none" w:sz="0" w:space="0" w:color="000000"/>
+            </w:tcBorders>
+            <w:shd w:val="clear" w:color="auto" w:fill="FFFFFF"/>
+            <w:tcMar>
+              <w:top w:w="0" w:type="dxa"/>
+              <w:bottom w:w="0" w:type="dxa"/>
+              <w:left w:w="0" w:type="dxa"/>
+              <w:right w:w="0" w:type="dxa"/>
+            </w:tcMar>
+            <w:vAlign w:val="center"/>
+          </w:tcPr>
+          <w:p>
+            <w:pPr>
+              <w:pStyle w:val="Normal"/>
+              <w:jc w:val="left"/>
+              <w:pBdr>
+                <w:bottom w:val="none" w:sz="0" w:space="0" w:color="000000"/>
+                <w:top w:val="none" w:sz="0" w:space="0" w:color="000000"/>
+                <w:left w:val="none" w:sz="0" w:space="0" w:color="000000"/>
+                <w:right w:val="none" w:sz="0" w:space="0" w:color="000000"/>
+              </w:pBdr>
+              <w:spacing w:after="100" w:before="100" w:line="240"/>
+              <w:ind w:left="100" w:right="100" w:firstLine="0" w:firstLineChars="0"/>
+            </w:pPr>
+            <w:r xmlns:w="http://schemas.openxmlformats.org/wordprocessingml/2006/main" xmlns:wp="http://schemas.openxmlformats.org/drawingml/2006/wordprocessingDrawing" xmlns:r="http://schemas.openxmlformats.org/officeDocument/2006/relationships" xmlns:w14="http://schemas.microsoft.com/office/word/2010/wordml">
+              <w:rPr>
+                <w:rFonts w:ascii="Arial" w:hAnsi="Arial" w:eastAsia="Arial" w:cs="Arial"/>
+                <w:i w:val="false"/>
+                <w:b w:val="false"/>
+                <w:u w:val="none"/>
+                <w:sz w:val="22"/>
+                <w:szCs w:val="22"/>
+                <w:color w:val="000000"/>
+              </w:rPr>
+              <w:t xml:space="preserve">Parameters</w:t>
+            </w:r>
+          </w:p>
+        </w:tc>
+        <w:tc>
+          <w:tcPr>
+            <w:tcBorders>
+              <w:bottom w:val="single" w:sz="12" w:space="0" w:color="666666"/>
+              <w:top w:val="single" w:sz="12" w:space="0" w:color="666666"/>
+              <w:left w:val="none" w:sz="0" w:space="0" w:color="000000"/>
+              <w:right w:val="none" w:sz="0" w:space="0" w:color="000000"/>
+            </w:tcBorders>
+            <w:shd w:val="clear" w:color="auto" w:fill="FFFFFF"/>
+            <w:tcMar>
+              <w:top w:w="0" w:type="dxa"/>
+              <w:bottom w:w="0" w:type="dxa"/>
+              <w:left w:w="0" w:type="dxa"/>
+              <w:right w:w="0" w:type="dxa"/>
+            </w:tcMar>
+            <w:vAlign w:val="center"/>
+          </w:tcPr>
+          <w:p>
+            <w:pPr>
+              <w:pStyle w:val="Normal"/>
+              <w:jc w:val="right"/>
+              <w:pBdr>
+                <w:bottom w:val="none" w:sz="0" w:space="0" w:color="000000"/>
+                <w:top w:val="none" w:sz="0" w:space="0" w:color="000000"/>
+                <w:left w:val="none" w:sz="0" w:space="0" w:color="000000"/>
+                <w:right w:val="none" w:sz="0" w:space="0" w:color="000000"/>
+              </w:pBdr>
+              <w:spacing w:after="100" w:before="100" w:line="240"/>
+              <w:ind w:left="100" w:right="100" w:firstLine="0" w:firstLineChars="0"/>
+            </w:pPr>
+            <w:r xmlns:w="http://schemas.openxmlformats.org/wordprocessingml/2006/main" xmlns:wp="http://schemas.openxmlformats.org/drawingml/2006/wordprocessingDrawing" xmlns:r="http://schemas.openxmlformats.org/officeDocument/2006/relationships" xmlns:w14="http://schemas.microsoft.com/office/word/2010/wordml">
+              <w:rPr>
+                <w:rFonts w:ascii="Arial" w:hAnsi="Arial" w:eastAsia="Arial" w:cs="Arial"/>
+                <w:i w:val="false"/>
+                <w:b w:val="false"/>
+                <w:u w:val="none"/>
+                <w:sz w:val="22"/>
+                <w:szCs w:val="22"/>
+                <w:color w:val="000000"/>
+              </w:rPr>
+              <w:t xml:space="preserve">Est.</w:t>
+            </w:r>
+          </w:p>
+        </w:tc>
+        <w:tc>
+          <w:tcPr>
+            <w:tcBorders>
+              <w:bottom w:val="single" w:sz="12" w:space="0" w:color="666666"/>
+              <w:top w:val="single" w:sz="12" w:space="0" w:color="666666"/>
+              <w:left w:val="none" w:sz="0" w:space="0" w:color="000000"/>
+              <w:right w:val="none" w:sz="0" w:space="0" w:color="000000"/>
+            </w:tcBorders>
+            <w:shd w:val="clear" w:color="auto" w:fill="FFFFFF"/>
+            <w:tcMar>
+              <w:top w:w="0" w:type="dxa"/>
+              <w:bottom w:w="0" w:type="dxa"/>
+              <w:left w:w="0" w:type="dxa"/>
+              <w:right w:w="0" w:type="dxa"/>
+            </w:tcMar>
+            <w:vAlign w:val="center"/>
+          </w:tcPr>
+          <w:p>
+            <w:pPr>
+              <w:pStyle w:val="Normal"/>
+              <w:jc w:val="right"/>
+              <w:pBdr>
+                <w:bottom w:val="none" w:sz="0" w:space="0" w:color="000000"/>
+                <w:top w:val="none" w:sz="0" w:space="0" w:color="000000"/>
+                <w:left w:val="none" w:sz="0" w:space="0" w:color="000000"/>
+                <w:right w:val="none" w:sz="0" w:space="0" w:color="000000"/>
+              </w:pBdr>
+              <w:spacing w:after="100" w:before="100" w:line="240"/>
+              <w:ind w:left="100" w:right="100" w:firstLine="0" w:firstLineChars="0"/>
+            </w:pPr>
+            <w:r xmlns:w="http://schemas.openxmlformats.org/wordprocessingml/2006/main" xmlns:wp="http://schemas.openxmlformats.org/drawingml/2006/wordprocessingDrawing" xmlns:r="http://schemas.openxmlformats.org/officeDocument/2006/relationships" xmlns:w14="http://schemas.microsoft.com/office/word/2010/wordml">
+              <w:rPr>
+                <w:rFonts w:ascii="Arial" w:hAnsi="Arial" w:eastAsia="Arial" w:cs="Arial"/>
+                <w:i w:val="false"/>
+                <w:b w:val="false"/>
+                <w:u w:val="none"/>
+                <w:sz w:val="22"/>
+                <w:szCs w:val="22"/>
+                <w:color w:val="000000"/>
+              </w:rPr>
+              <w:t xml:space="preserve">L 95% CI</w:t>
+            </w:r>
+          </w:p>
+        </w:tc>
+        <w:tc>
+          <w:tcPr>
+            <w:tcBorders>
+              <w:bottom w:val="single" w:sz="12" w:space="0" w:color="666666"/>
+              <w:top w:val="single" w:sz="12" w:space="0" w:color="666666"/>
+              <w:left w:val="none" w:sz="0" w:space="0" w:color="000000"/>
+              <w:right w:val="none" w:sz="0" w:space="0" w:color="000000"/>
+            </w:tcBorders>
+            <w:shd w:val="clear" w:color="auto" w:fill="FFFFFF"/>
+            <w:tcMar>
+              <w:top w:w="0" w:type="dxa"/>
+              <w:bottom w:w="0" w:type="dxa"/>
+              <w:left w:w="0" w:type="dxa"/>
+              <w:right w:w="0" w:type="dxa"/>
+            </w:tcMar>
+            <w:vAlign w:val="center"/>
+          </w:tcPr>
+          <w:p>
+            <w:pPr>
+              <w:pStyle w:val="Normal"/>
+              <w:jc w:val="right"/>
+              <w:pBdr>
+                <w:bottom w:val="none" w:sz="0" w:space="0" w:color="000000"/>
+                <w:top w:val="none" w:sz="0" w:space="0" w:color="000000"/>
+                <w:left w:val="none" w:sz="0" w:space="0" w:color="000000"/>
+                <w:right w:val="none" w:sz="0" w:space="0" w:color="000000"/>
+              </w:pBdr>
+              <w:spacing w:after="100" w:before="100" w:line="240"/>
+              <w:ind w:left="100" w:right="100" w:firstLine="0" w:firstLineChars="0"/>
+            </w:pPr>
+            <w:r xmlns:w="http://schemas.openxmlformats.org/wordprocessingml/2006/main" xmlns:wp="http://schemas.openxmlformats.org/drawingml/2006/wordprocessingDrawing" xmlns:r="http://schemas.openxmlformats.org/officeDocument/2006/relationships" xmlns:w14="http://schemas.microsoft.com/office/word/2010/wordml">
+              <w:rPr>
+                <w:rFonts w:ascii="Arial" w:hAnsi="Arial" w:eastAsia="Arial" w:cs="Arial"/>
+                <w:i w:val="false"/>
+                <w:b w:val="false"/>
+                <w:u w:val="none"/>
+                <w:sz w:val="22"/>
+                <w:szCs w:val="22"/>
+                <w:color w:val="000000"/>
+              </w:rPr>
+              <w:t xml:space="preserve">U 95% CI</w:t>
+            </w:r>
+          </w:p>
+        </w:tc>
+        <w:tc>
+          <w:tcPr>
+            <w:tcBorders>
+              <w:bottom w:val="single" w:sz="12" w:space="0" w:color="666666"/>
+              <w:top w:val="single" w:sz="12" w:space="0" w:color="666666"/>
+              <w:left w:val="none" w:sz="0" w:space="0" w:color="000000"/>
+              <w:right w:val="none" w:sz="0" w:space="0" w:color="000000"/>
+            </w:tcBorders>
+            <w:shd w:val="clear" w:color="auto" w:fill="FFFFFF"/>
+            <w:tcMar>
+              <w:top w:w="0" w:type="dxa"/>
+              <w:bottom w:w="0" w:type="dxa"/>
+              <w:left w:w="0" w:type="dxa"/>
+              <w:right w:w="0" w:type="dxa"/>
+            </w:tcMar>
+            <w:vAlign w:val="center"/>
+          </w:tcPr>
+          <w:p>
+            <w:pPr>
+              <w:pStyle w:val="Normal"/>
+              <w:jc w:val="right"/>
+              <w:pBdr>
+                <w:bottom w:val="none" w:sz="0" w:space="0" w:color="000000"/>
+                <w:top w:val="none" w:sz="0" w:space="0" w:color="000000"/>
+                <w:left w:val="none" w:sz="0" w:space="0" w:color="000000"/>
+                <w:right w:val="none" w:sz="0" w:space="0" w:color="000000"/>
+              </w:pBdr>
+              <w:spacing w:after="100" w:before="100" w:line="240"/>
+              <w:ind w:left="100" w:right="100" w:firstLine="0" w:firstLineChars="0"/>
+            </w:pPr>
+            <w:r xmlns:w="http://schemas.openxmlformats.org/wordprocessingml/2006/main" xmlns:wp="http://schemas.openxmlformats.org/drawingml/2006/wordprocessingDrawing" xmlns:r="http://schemas.openxmlformats.org/officeDocument/2006/relationships" xmlns:w14="http://schemas.microsoft.com/office/word/2010/wordml">
+              <w:rPr>
+                <w:rFonts w:ascii="Arial" w:hAnsi="Arial" w:eastAsia="Arial" w:cs="Arial"/>
+                <w:i w:val="false"/>
+                <w:b w:val="false"/>
+                <w:u w:val="none"/>
+                <w:sz w:val="22"/>
+                <w:szCs w:val="22"/>
+                <w:color w:val="000000"/>
+              </w:rPr>
+              <w:t xml:space="preserve">df</w:t>
+            </w:r>
+          </w:p>
+        </w:tc>
+        <w:tc>
+          <w:tcPr>
+            <w:tcBorders>
+              <w:bottom w:val="single" w:sz="12" w:space="0" w:color="666666"/>
+              <w:top w:val="single" w:sz="12" w:space="0" w:color="666666"/>
+              <w:left w:val="none" w:sz="0" w:space="0" w:color="000000"/>
+              <w:right w:val="none" w:sz="0" w:space="0" w:color="000000"/>
+            </w:tcBorders>
+            <w:shd w:val="clear" w:color="auto" w:fill="FFFFFF"/>
+            <w:tcMar>
+              <w:top w:w="0" w:type="dxa"/>
+              <w:bottom w:w="0" w:type="dxa"/>
+              <w:left w:w="0" w:type="dxa"/>
+              <w:right w:w="0" w:type="dxa"/>
+            </w:tcMar>
+            <w:vAlign w:val="center"/>
+          </w:tcPr>
+          <w:p>
+            <w:pPr>
+              <w:pStyle w:val="Normal"/>
+              <w:jc w:val="left"/>
+              <w:pBdr>
+                <w:bottom w:val="none" w:sz="0" w:space="0" w:color="000000"/>
+                <w:top w:val="none" w:sz="0" w:space="0" w:color="000000"/>
+                <w:left w:val="none" w:sz="0" w:space="0" w:color="000000"/>
+                <w:right w:val="none" w:sz="0" w:space="0" w:color="000000"/>
+              </w:pBdr>
+              <w:spacing w:after="100" w:before="100" w:line="240"/>
+              <w:ind w:left="100" w:right="100" w:firstLine="0" w:firstLineChars="0"/>
+            </w:pPr>
+            <w:r xmlns:w="http://schemas.openxmlformats.org/wordprocessingml/2006/main" xmlns:wp="http://schemas.openxmlformats.org/drawingml/2006/wordprocessingDrawing" xmlns:r="http://schemas.openxmlformats.org/officeDocument/2006/relationships" xmlns:w14="http://schemas.microsoft.com/office/word/2010/wordml">
+              <w:rPr>
+                <w:rFonts w:ascii="Arial" w:hAnsi="Arial" w:eastAsia="Arial" w:cs="Arial"/>
+                <w:i w:val="false"/>
+                <w:b w:val="false"/>
+                <w:u w:val="none"/>
+                <w:sz w:val="22"/>
+                <w:szCs w:val="22"/>
+                <w:color w:val="000000"/>
+              </w:rPr>
+              <w:t xml:space="preserve">p-value</w:t>
+            </w:r>
+          </w:p>
+        </w:tc>
+      </w:tr>
+      <w:tr>
+        <w:trPr>
+          <w:trHeight w:val="360" w:hRule="auto"/>
+        </w:trPr>
+        body1
+        <w:tc>
+          <w:tcPr>
+            <w:tcBorders>
+              <w:bottom w:val="none" w:sz="0" w:space="0" w:color="000000"/>
+              <w:top w:val="single" w:sz="12" w:space="0" w:color="666666"/>
+              <w:left w:val="none" w:sz="0" w:space="0" w:color="000000"/>
+              <w:right w:val="none" w:sz="0" w:space="0" w:color="000000"/>
+            </w:tcBorders>
+            <w:shd w:val="clear" w:color="auto" w:fill="FFFFFF"/>
+            <w:tcMar>
+              <w:top w:w="0" w:type="dxa"/>
+              <w:bottom w:w="0" w:type="dxa"/>
+              <w:left w:w="0" w:type="dxa"/>
+              <w:right w:w="0" w:type="dxa"/>
+            </w:tcMar>
+            <w:vAlign w:val="center"/>
+          </w:tcPr>
+          <w:p>
+            <w:pPr>
+              <w:pStyle w:val="Normal"/>
+              <w:jc w:val="left"/>
+              <w:pBdr>
+                <w:bottom w:val="none" w:sz="0" w:space="0" w:color="000000"/>
+                <w:top w:val="none" w:sz="0" w:space="0" w:color="000000"/>
+                <w:left w:val="none" w:sz="0" w:space="0" w:color="000000"/>
+                <w:right w:val="none" w:sz="0" w:space="0" w:color="000000"/>
+              </w:pBdr>
+              <w:spacing w:after="100" w:before="100" w:line="240"/>
+              <w:ind w:left="100" w:right="100" w:firstLine="0" w:firstLineChars="0"/>
+            </w:pPr>
+            <w:r xmlns:w="http://schemas.openxmlformats.org/wordprocessingml/2006/main" xmlns:wp="http://schemas.openxmlformats.org/drawingml/2006/wordprocessingDrawing" xmlns:r="http://schemas.openxmlformats.org/officeDocument/2006/relationships" xmlns:w14="http://schemas.microsoft.com/office/word/2010/wordml">
+              <w:rPr>
+                <w:rFonts w:ascii="Arial" w:hAnsi="Arial" w:eastAsia="Arial" w:cs="Arial"/>
+                <w:i w:val="false"/>
+                <w:b w:val="false"/>
+                <w:u w:val="none"/>
+                <w:sz w:val="22"/>
+                <w:szCs w:val="22"/>
+                <w:color w:val="000000"/>
+              </w:rPr>
+              <w:t xml:space="preserve">Longevity (mean)</w:t>
+            </w:r>
+          </w:p>
+        </w:tc>
+        <w:tc>
+          <w:tcPr>
+            <w:tcBorders>
+              <w:bottom w:val="none" w:sz="0" w:space="0" w:color="000000"/>
+              <w:top w:val="single" w:sz="12" w:space="0" w:color="666666"/>
+              <w:left w:val="none" w:sz="0" w:space="0" w:color="000000"/>
+              <w:right w:val="none" w:sz="0" w:space="0" w:color="000000"/>
+            </w:tcBorders>
+            <w:shd w:val="clear" w:color="auto" w:fill="FFFFFF"/>
+            <w:tcMar>
+              <w:top w:w="0" w:type="dxa"/>
+              <w:bottom w:w="0" w:type="dxa"/>
+              <w:left w:w="0" w:type="dxa"/>
+              <w:right w:w="0" w:type="dxa"/>
+            </w:tcMar>
+            <w:vAlign w:val="center"/>
+          </w:tcPr>
+          <w:p>
+            <w:pPr>
+              <w:pStyle w:val="Normal"/>
+              <w:jc w:val="right"/>
+              <w:pBdr>
+                <w:bottom w:val="none" w:sz="0" w:space="0" w:color="000000"/>
+                <w:top w:val="none" w:sz="0" w:space="0" w:color="000000"/>
+                <w:left w:val="none" w:sz="0" w:space="0" w:color="000000"/>
+                <w:right w:val="none" w:sz="0" w:space="0" w:color="000000"/>
+              </w:pBdr>
+              <w:spacing w:after="100" w:before="100" w:line="240"/>
+              <w:ind w:left="100" w:right="100" w:firstLine="0" w:firstLineChars="0"/>
+            </w:pPr>
+            <w:r xmlns:w="http://schemas.openxmlformats.org/wordprocessingml/2006/main" xmlns:wp="http://schemas.openxmlformats.org/drawingml/2006/wordprocessingDrawing" xmlns:r="http://schemas.openxmlformats.org/officeDocument/2006/relationships" xmlns:w14="http://schemas.microsoft.com/office/word/2010/wordml">
+              <w:rPr>
+                <w:rFonts w:ascii="Arial" w:hAnsi="Arial" w:eastAsia="Arial" w:cs="Arial"/>
+                <w:i w:val="false"/>
+                <w:b w:val="false"/>
+                <w:u w:val="none"/>
+                <w:sz w:val="22"/>
+                <w:szCs w:val="22"/>
+                <w:color w:val="000000"/>
+              </w:rPr>
+              <w:t xml:space="preserve">-0.0903</w:t>
+            </w:r>
+          </w:p>
+        </w:tc>
+        <w:tc>
+          <w:tcPr>
+            <w:tcBorders>
+              <w:bottom w:val="none" w:sz="0" w:space="0" w:color="000000"/>
+              <w:top w:val="single" w:sz="12" w:space="0" w:color="666666"/>
+              <w:left w:val="none" w:sz="0" w:space="0" w:color="000000"/>
+              <w:right w:val="none" w:sz="0" w:space="0" w:color="000000"/>
+            </w:tcBorders>
+            <w:shd w:val="clear" w:color="auto" w:fill="FFFFFF"/>
+            <w:tcMar>
+              <w:top w:w="0" w:type="dxa"/>
+              <w:bottom w:w="0" w:type="dxa"/>
+              <w:left w:w="0" w:type="dxa"/>
+              <w:right w:w="0" w:type="dxa"/>
+            </w:tcMar>
+            <w:vAlign w:val="center"/>
+          </w:tcPr>
+          <w:p>
+            <w:pPr>
+              <w:pStyle w:val="Normal"/>
+              <w:jc w:val="right"/>
+              <w:pBdr>
+                <w:bottom w:val="none" w:sz="0" w:space="0" w:color="000000"/>
+                <w:top w:val="none" w:sz="0" w:space="0" w:color="000000"/>
+                <w:left w:val="none" w:sz="0" w:space="0" w:color="000000"/>
+                <w:right w:val="none" w:sz="0" w:space="0" w:color="000000"/>
+              </w:pBdr>
+              <w:spacing w:after="100" w:before="100" w:line="240"/>
+              <w:ind w:left="100" w:right="100" w:firstLine="0" w:firstLineChars="0"/>
+            </w:pPr>
+            <w:r xmlns:w="http://schemas.openxmlformats.org/wordprocessingml/2006/main" xmlns:wp="http://schemas.openxmlformats.org/drawingml/2006/wordprocessingDrawing" xmlns:r="http://schemas.openxmlformats.org/officeDocument/2006/relationships" xmlns:w14="http://schemas.microsoft.com/office/word/2010/wordml">
+              <w:rPr>
+                <w:rFonts w:ascii="Arial" w:hAnsi="Arial" w:eastAsia="Arial" w:cs="Arial"/>
+                <w:i w:val="false"/>
+                <w:b w:val="false"/>
+                <w:u w:val="none"/>
+                <w:sz w:val="22"/>
+                <w:szCs w:val="22"/>
+                <w:color w:val="000000"/>
+              </w:rPr>
+              <w:t xml:space="preserve">-0.3092</w:t>
+            </w:r>
+          </w:p>
+        </w:tc>
+        <w:tc>
+          <w:tcPr>
+            <w:tcBorders>
+              <w:bottom w:val="none" w:sz="0" w:space="0" w:color="000000"/>
+              <w:top w:val="single" w:sz="12" w:space="0" w:color="666666"/>
+              <w:left w:val="none" w:sz="0" w:space="0" w:color="000000"/>
+              <w:right w:val="none" w:sz="0" w:space="0" w:color="000000"/>
+            </w:tcBorders>
+            <w:shd w:val="clear" w:color="auto" w:fill="FFFFFF"/>
+            <w:tcMar>
+              <w:top w:w="0" w:type="dxa"/>
+              <w:bottom w:w="0" w:type="dxa"/>
+              <w:left w:w="0" w:type="dxa"/>
+              <w:right w:w="0" w:type="dxa"/>
+            </w:tcMar>
+            <w:vAlign w:val="center"/>
+          </w:tcPr>
+          <w:p>
+            <w:pPr>
+              <w:pStyle w:val="Normal"/>
+              <w:jc w:val="right"/>
+              <w:pBdr>
+                <w:bottom w:val="none" w:sz="0" w:space="0" w:color="000000"/>
+                <w:top w:val="none" w:sz="0" w:space="0" w:color="000000"/>
+                <w:left w:val="none" w:sz="0" w:space="0" w:color="000000"/>
+                <w:right w:val="none" w:sz="0" w:space="0" w:color="000000"/>
+              </w:pBdr>
+              <w:spacing w:after="100" w:before="100" w:line="240"/>
+              <w:ind w:left="100" w:right="100" w:firstLine="0" w:firstLineChars="0"/>
+            </w:pPr>
+            <w:r xmlns:w="http://schemas.openxmlformats.org/wordprocessingml/2006/main" xmlns:wp="http://schemas.openxmlformats.org/drawingml/2006/wordprocessingDrawing" xmlns:r="http://schemas.openxmlformats.org/officeDocument/2006/relationships" xmlns:w14="http://schemas.microsoft.com/office/word/2010/wordml">
+              <w:rPr>
+                <w:rFonts w:ascii="Arial" w:hAnsi="Arial" w:eastAsia="Arial" w:cs="Arial"/>
+                <w:i w:val="false"/>
+                <w:b w:val="false"/>
+                <w:u w:val="none"/>
+                <w:sz w:val="22"/>
+                <w:szCs w:val="22"/>
+                <w:color w:val="000000"/>
+              </w:rPr>
+              <w:t xml:space="preserve">0.1286</w:t>
+            </w:r>
+          </w:p>
+        </w:tc>
+        <w:tc>
+          <w:tcPr>
+            <w:tcBorders>
+              <w:bottom w:val="none" w:sz="0" w:space="0" w:color="000000"/>
+              <w:top w:val="single" w:sz="12" w:space="0" w:color="666666"/>
+              <w:left w:val="none" w:sz="0" w:space="0" w:color="000000"/>
+              <w:right w:val="none" w:sz="0" w:space="0" w:color="000000"/>
+            </w:tcBorders>
+            <w:shd w:val="clear" w:color="auto" w:fill="FFFFFF"/>
+            <w:tcMar>
+              <w:top w:w="0" w:type="dxa"/>
+              <w:bottom w:w="0" w:type="dxa"/>
+              <w:left w:w="0" w:type="dxa"/>
+              <w:right w:w="0" w:type="dxa"/>
+            </w:tcMar>
+            <w:vAlign w:val="center"/>
+          </w:tcPr>
+          <w:p>
+            <w:pPr>
+              <w:pStyle w:val="Normal"/>
+              <w:jc w:val="right"/>
+              <w:pBdr>
+                <w:bottom w:val="none" w:sz="0" w:space="0" w:color="000000"/>
+                <w:top w:val="none" w:sz="0" w:space="0" w:color="000000"/>
+                <w:left w:val="none" w:sz="0" w:space="0" w:color="000000"/>
+                <w:right w:val="none" w:sz="0" w:space="0" w:color="000000"/>
+              </w:pBdr>
+              <w:spacing w:after="100" w:before="100" w:line="240"/>
+              <w:ind w:left="100" w:right="100" w:firstLine="0" w:firstLineChars="0"/>
+            </w:pPr>
+            <w:r xmlns:w="http://schemas.openxmlformats.org/wordprocessingml/2006/main" xmlns:wp="http://schemas.openxmlformats.org/drawingml/2006/wordprocessingDrawing" xmlns:r="http://schemas.openxmlformats.org/officeDocument/2006/relationships" xmlns:w14="http://schemas.microsoft.com/office/word/2010/wordml">
+              <w:rPr>
+                <w:rFonts w:ascii="Arial" w:hAnsi="Arial" w:eastAsia="Arial" w:cs="Arial"/>
+                <w:i w:val="false"/>
+                <w:b w:val="false"/>
+                <w:u w:val="none"/>
+                <w:sz w:val="22"/>
+                <w:szCs w:val="22"/>
+                <w:color w:val="000000"/>
+              </w:rPr>
+              <w:t xml:space="preserve">392</w:t>
+            </w:r>
+          </w:p>
+        </w:tc>
+        <w:tc>
+          <w:tcPr>
+            <w:tcBorders>
+              <w:bottom w:val="none" w:sz="0" w:space="0" w:color="000000"/>
+              <w:top w:val="single" w:sz="12" w:space="0" w:color="666666"/>
+              <w:left w:val="none" w:sz="0" w:space="0" w:color="000000"/>
+              <w:right w:val="none" w:sz="0" w:space="0" w:color="000000"/>
+            </w:tcBorders>
+            <w:shd w:val="clear" w:color="auto" w:fill="FFFFFF"/>
+            <w:tcMar>
+              <w:top w:w="0" w:type="dxa"/>
+              <w:bottom w:w="0" w:type="dxa"/>
+              <w:left w:w="0" w:type="dxa"/>
+              <w:right w:w="0" w:type="dxa"/>
+            </w:tcMar>
+            <w:vAlign w:val="center"/>
+          </w:tcPr>
+          <w:p>
+            <w:pPr>
+              <w:pStyle w:val="Normal"/>
+              <w:jc w:val="left"/>
+              <w:pBdr>
+                <w:bottom w:val="none" w:sz="0" w:space="0" w:color="000000"/>
+                <w:top w:val="none" w:sz="0" w:space="0" w:color="000000"/>
+                <w:left w:val="none" w:sz="0" w:space="0" w:color="000000"/>
+                <w:right w:val="none" w:sz="0" w:space="0" w:color="000000"/>
+              </w:pBdr>
+              <w:spacing w:after="100" w:before="100" w:line="240"/>
+              <w:ind w:left="100" w:right="100" w:firstLine="0" w:firstLineChars="0"/>
+            </w:pPr>
+            <w:r xmlns:w="http://schemas.openxmlformats.org/wordprocessingml/2006/main" xmlns:wp="http://schemas.openxmlformats.org/drawingml/2006/wordprocessingDrawing" xmlns:r="http://schemas.openxmlformats.org/officeDocument/2006/relationships" xmlns:w14="http://schemas.microsoft.com/office/word/2010/wordml">
+              <w:rPr>
+                <w:rFonts w:ascii="Arial" w:hAnsi="Arial" w:eastAsia="Arial" w:cs="Arial"/>
+                <w:i w:val="false"/>
+                <w:b w:val="false"/>
+                <w:u w:val="none"/>
+                <w:sz w:val="22"/>
+                <w:szCs w:val="22"/>
+                <w:color w:val="000000"/>
+              </w:rPr>
+              <w:t xml:space="preserve">0.42</w:t>
+            </w:r>
+          </w:p>
+        </w:tc>
+      </w:tr>
+      <w:tr>
+        <w:trPr>
+          <w:trHeight w:val="360" w:hRule="auto"/>
+        </w:trPr>
+        body2
+        <w:tc>
+          <w:tcPr>
+            <w:tcBorders>
+              <w:bottom w:val="none" w:sz="0" w:space="0" w:color="000000"/>
+              <w:top w:val="none" w:sz="0" w:space="0" w:color="000000"/>
+              <w:left w:val="none" w:sz="0" w:space="0" w:color="000000"/>
+              <w:right w:val="none" w:sz="0" w:space="0" w:color="000000"/>
+            </w:tcBorders>
+            <w:shd w:val="clear" w:color="auto" w:fill="FFFFFF"/>
+            <w:tcMar>
+              <w:top w:w="0" w:type="dxa"/>
+              <w:bottom w:w="0" w:type="dxa"/>
+              <w:left w:w="0" w:type="dxa"/>
+              <w:right w:w="0" w:type="dxa"/>
+            </w:tcMar>
+            <w:vAlign w:val="center"/>
+          </w:tcPr>
+          <w:p>
+            <w:pPr>
+              <w:pStyle w:val="Normal"/>
+              <w:jc w:val="left"/>
+              <w:pBdr>
+                <w:bottom w:val="none" w:sz="0" w:space="0" w:color="000000"/>
+                <w:top w:val="none" w:sz="0" w:space="0" w:color="000000"/>
+                <w:left w:val="none" w:sz="0" w:space="0" w:color="000000"/>
+                <w:right w:val="none" w:sz="0" w:space="0" w:color="000000"/>
+              </w:pBdr>
+              <w:spacing w:after="100" w:before="100" w:line="240"/>
+              <w:ind w:left="100" w:right="100" w:firstLine="0" w:firstLineChars="0"/>
+            </w:pPr>
+            <w:r xmlns:w="http://schemas.openxmlformats.org/wordprocessingml/2006/main" xmlns:wp="http://schemas.openxmlformats.org/drawingml/2006/wordprocessingDrawing" xmlns:r="http://schemas.openxmlformats.org/officeDocument/2006/relationships" xmlns:w14="http://schemas.microsoft.com/office/word/2010/wordml">
+              <w:rPr>
+                <w:rFonts w:ascii="Arial" w:hAnsi="Arial" w:eastAsia="Arial" w:cs="Arial"/>
+                <w:i w:val="false"/>
+                <w:b w:val="false"/>
+                <w:u w:val="none"/>
+                <w:sz w:val="22"/>
+                <w:szCs w:val="22"/>
+                <w:color w:val="000000"/>
+              </w:rPr>
+              <w:t xml:space="preserve">Reproduction (mean)</w:t>
+            </w:r>
+          </w:p>
+        </w:tc>
+        <w:tc>
+          <w:tcPr>
+            <w:tcBorders>
+              <w:bottom w:val="none" w:sz="0" w:space="0" w:color="000000"/>
+              <w:top w:val="none" w:sz="0" w:space="0" w:color="000000"/>
+              <w:left w:val="none" w:sz="0" w:space="0" w:color="000000"/>
+              <w:right w:val="none" w:sz="0" w:space="0" w:color="000000"/>
+            </w:tcBorders>
+            <w:shd w:val="clear" w:color="auto" w:fill="FFFFFF"/>
+            <w:tcMar>
+              <w:top w:w="0" w:type="dxa"/>
+              <w:bottom w:w="0" w:type="dxa"/>
+              <w:left w:w="0" w:type="dxa"/>
+              <w:right w:w="0" w:type="dxa"/>
+            </w:tcMar>
+            <w:vAlign w:val="center"/>
+          </w:tcPr>
+          <w:p>
+            <w:pPr>
+              <w:pStyle w:val="Normal"/>
+              <w:jc w:val="right"/>
+              <w:pBdr>
+                <w:bottom w:val="none" w:sz="0" w:space="0" w:color="000000"/>
+                <w:top w:val="none" w:sz="0" w:space="0" w:color="000000"/>
+                <w:left w:val="none" w:sz="0" w:space="0" w:color="000000"/>
+                <w:right w:val="none" w:sz="0" w:space="0" w:color="000000"/>
+              </w:pBdr>
+              <w:spacing w:after="100" w:before="100" w:line="240"/>
+              <w:ind w:left="100" w:right="100" w:firstLine="0" w:firstLineChars="0"/>
+            </w:pPr>
+            <w:r xmlns:w="http://schemas.openxmlformats.org/wordprocessingml/2006/main" xmlns:wp="http://schemas.openxmlformats.org/drawingml/2006/wordprocessingDrawing" xmlns:r="http://schemas.openxmlformats.org/officeDocument/2006/relationships" xmlns:w14="http://schemas.microsoft.com/office/word/2010/wordml">
+              <w:rPr>
+                <w:rFonts w:ascii="Arial" w:hAnsi="Arial" w:eastAsia="Arial" w:cs="Arial"/>
+                <w:i w:val="false"/>
+                <w:b w:val="false"/>
+                <w:u w:val="none"/>
+                <w:sz w:val="22"/>
+                <w:szCs w:val="22"/>
+                <w:color w:val="000000"/>
+              </w:rPr>
+              <w:t xml:space="preserve">-0.4837</w:t>
+            </w:r>
+          </w:p>
+        </w:tc>
+        <w:tc>
+          <w:tcPr>
+            <w:tcBorders>
+              <w:bottom w:val="none" w:sz="0" w:space="0" w:color="000000"/>
+              <w:top w:val="none" w:sz="0" w:space="0" w:color="000000"/>
+              <w:left w:val="none" w:sz="0" w:space="0" w:color="000000"/>
+              <w:right w:val="none" w:sz="0" w:space="0" w:color="000000"/>
+            </w:tcBorders>
+            <w:shd w:val="clear" w:color="auto" w:fill="FFFFFF"/>
+            <w:tcMar>
+              <w:top w:w="0" w:type="dxa"/>
+              <w:bottom w:w="0" w:type="dxa"/>
+              <w:left w:w="0" w:type="dxa"/>
+              <w:right w:w="0" w:type="dxa"/>
+            </w:tcMar>
+            <w:vAlign w:val="center"/>
+          </w:tcPr>
+          <w:p>
+            <w:pPr>
+              <w:pStyle w:val="Normal"/>
+              <w:jc w:val="right"/>
+              <w:pBdr>
+                <w:bottom w:val="none" w:sz="0" w:space="0" w:color="000000"/>
+                <w:top w:val="none" w:sz="0" w:space="0" w:color="000000"/>
+                <w:left w:val="none" w:sz="0" w:space="0" w:color="000000"/>
+                <w:right w:val="none" w:sz="0" w:space="0" w:color="000000"/>
+              </w:pBdr>
+              <w:spacing w:after="100" w:before="100" w:line="240"/>
+              <w:ind w:left="100" w:right="100" w:firstLine="0" w:firstLineChars="0"/>
+            </w:pPr>
+            <w:r xmlns:w="http://schemas.openxmlformats.org/wordprocessingml/2006/main" xmlns:wp="http://schemas.openxmlformats.org/drawingml/2006/wordprocessingDrawing" xmlns:r="http://schemas.openxmlformats.org/officeDocument/2006/relationships" xmlns:w14="http://schemas.microsoft.com/office/word/2010/wordml">
+              <w:rPr>
+                <w:rFonts w:ascii="Arial" w:hAnsi="Arial" w:eastAsia="Arial" w:cs="Arial"/>
+                <w:i w:val="false"/>
+                <w:b w:val="false"/>
+                <w:u w:val="none"/>
+                <w:sz w:val="22"/>
+                <w:szCs w:val="22"/>
+                <w:color w:val="000000"/>
+              </w:rPr>
+              <w:t xml:space="preserve">-0.7943</w:t>
+            </w:r>
+          </w:p>
+        </w:tc>
+        <w:tc>
+          <w:tcPr>
+            <w:tcBorders>
+              <w:bottom w:val="none" w:sz="0" w:space="0" w:color="000000"/>
+              <w:top w:val="none" w:sz="0" w:space="0" w:color="000000"/>
+              <w:left w:val="none" w:sz="0" w:space="0" w:color="000000"/>
+              <w:right w:val="none" w:sz="0" w:space="0" w:color="000000"/>
+            </w:tcBorders>
+            <w:shd w:val="clear" w:color="auto" w:fill="FFFFFF"/>
+            <w:tcMar>
+              <w:top w:w="0" w:type="dxa"/>
+              <w:bottom w:w="0" w:type="dxa"/>
+              <w:left w:w="0" w:type="dxa"/>
+              <w:right w:w="0" w:type="dxa"/>
+            </w:tcMar>
+            <w:vAlign w:val="center"/>
+          </w:tcPr>
+          <w:p>
+            <w:pPr>
+              <w:pStyle w:val="Normal"/>
+              <w:jc w:val="right"/>
+              <w:pBdr>
+                <w:bottom w:val="none" w:sz="0" w:space="0" w:color="000000"/>
+                <w:top w:val="none" w:sz="0" w:space="0" w:color="000000"/>
+                <w:left w:val="none" w:sz="0" w:space="0" w:color="000000"/>
+                <w:right w:val="none" w:sz="0" w:space="0" w:color="000000"/>
+              </w:pBdr>
+              <w:spacing w:after="100" w:before="100" w:line="240"/>
+              <w:ind w:left="100" w:right="100" w:firstLine="0" w:firstLineChars="0"/>
+            </w:pPr>
+            <w:r xmlns:w="http://schemas.openxmlformats.org/wordprocessingml/2006/main" xmlns:wp="http://schemas.openxmlformats.org/drawingml/2006/wordprocessingDrawing" xmlns:r="http://schemas.openxmlformats.org/officeDocument/2006/relationships" xmlns:w14="http://schemas.microsoft.com/office/word/2010/wordml">
+              <w:rPr>
+                <w:rFonts w:ascii="Arial" w:hAnsi="Arial" w:eastAsia="Arial" w:cs="Arial"/>
+                <w:i w:val="false"/>
+                <w:b w:val="false"/>
+                <w:u w:val="none"/>
+                <w:sz w:val="22"/>
+                <w:szCs w:val="22"/>
+                <w:color w:val="000000"/>
+              </w:rPr>
+              <w:t xml:space="preserve">-0.1732</w:t>
+            </w:r>
+          </w:p>
+        </w:tc>
+        <w:tc>
+          <w:tcPr>
+            <w:tcBorders>
+              <w:bottom w:val="none" w:sz="0" w:space="0" w:color="000000"/>
+              <w:top w:val="none" w:sz="0" w:space="0" w:color="000000"/>
+              <w:left w:val="none" w:sz="0" w:space="0" w:color="000000"/>
+              <w:right w:val="none" w:sz="0" w:space="0" w:color="000000"/>
+            </w:tcBorders>
+            <w:shd w:val="clear" w:color="auto" w:fill="FFFFFF"/>
+            <w:tcMar>
+              <w:top w:w="0" w:type="dxa"/>
+              <w:bottom w:w="0" w:type="dxa"/>
+              <w:left w:w="0" w:type="dxa"/>
+              <w:right w:w="0" w:type="dxa"/>
+            </w:tcMar>
+            <w:vAlign w:val="center"/>
+          </w:tcPr>
+          <w:p>
+            <w:pPr>
+              <w:pStyle w:val="Normal"/>
+              <w:jc w:val="right"/>
+              <w:pBdr>
+                <w:bottom w:val="none" w:sz="0" w:space="0" w:color="000000"/>
+                <w:top w:val="none" w:sz="0" w:space="0" w:color="000000"/>
+                <w:left w:val="none" w:sz="0" w:space="0" w:color="000000"/>
+                <w:right w:val="none" w:sz="0" w:space="0" w:color="000000"/>
+              </w:pBdr>
+              <w:spacing w:after="100" w:before="100" w:line="240"/>
+              <w:ind w:left="100" w:right="100" w:firstLine="0" w:firstLineChars="0"/>
+            </w:pPr>
+            <w:r xmlns:w="http://schemas.openxmlformats.org/wordprocessingml/2006/main" xmlns:wp="http://schemas.openxmlformats.org/drawingml/2006/wordprocessingDrawing" xmlns:r="http://schemas.openxmlformats.org/officeDocument/2006/relationships" xmlns:w14="http://schemas.microsoft.com/office/word/2010/wordml">
+              <w:rPr>
+                <w:rFonts w:ascii="Arial" w:hAnsi="Arial" w:eastAsia="Arial" w:cs="Arial"/>
+                <w:i w:val="false"/>
+                <w:b w:val="false"/>
+                <w:u w:val="none"/>
+                <w:sz w:val="22"/>
+                <w:szCs w:val="22"/>
+                <w:color w:val="000000"/>
+              </w:rPr>
+              <w:t xml:space="preserve">392</w:t>
+            </w:r>
+          </w:p>
+        </w:tc>
+        <w:tc>
+          <w:tcPr>
+            <w:tcBorders>
+              <w:bottom w:val="none" w:sz="0" w:space="0" w:color="000000"/>
+              <w:top w:val="none" w:sz="0" w:space="0" w:color="000000"/>
+              <w:left w:val="none" w:sz="0" w:space="0" w:color="000000"/>
+              <w:right w:val="none" w:sz="0" w:space="0" w:color="000000"/>
+            </w:tcBorders>
+            <w:shd w:val="clear" w:color="auto" w:fill="FFFFFF"/>
+            <w:tcMar>
+              <w:top w:w="0" w:type="dxa"/>
+              <w:bottom w:w="0" w:type="dxa"/>
+              <w:left w:w="0" w:type="dxa"/>
+              <w:right w:w="0" w:type="dxa"/>
+            </w:tcMar>
+            <w:vAlign w:val="center"/>
+          </w:tcPr>
+          <w:p>
+            <w:pPr>
+              <w:pStyle w:val="Normal"/>
+              <w:jc w:val="left"/>
+              <w:pBdr>
+                <w:bottom w:val="none" w:sz="0" w:space="0" w:color="000000"/>
+                <w:top w:val="none" w:sz="0" w:space="0" w:color="000000"/>
+                <w:left w:val="none" w:sz="0" w:space="0" w:color="000000"/>
+                <w:right w:val="none" w:sz="0" w:space="0" w:color="000000"/>
+              </w:pBdr>
+              <w:spacing w:after="100" w:before="100" w:line="240"/>
+              <w:ind w:left="100" w:right="100" w:firstLine="0" w:firstLineChars="0"/>
+            </w:pPr>
+            <w:r xmlns:w="http://schemas.openxmlformats.org/wordprocessingml/2006/main" xmlns:wp="http://schemas.openxmlformats.org/drawingml/2006/wordprocessingDrawing" xmlns:r="http://schemas.openxmlformats.org/officeDocument/2006/relationships" xmlns:w14="http://schemas.microsoft.com/office/word/2010/wordml">
+              <w:rPr>
+                <w:rFonts w:ascii="Arial" w:hAnsi="Arial" w:eastAsia="Arial" w:cs="Arial"/>
+                <w:i w:val="false"/>
+                <w:b w:val="false"/>
+                <w:u w:val="none"/>
+                <w:sz w:val="22"/>
+                <w:szCs w:val="22"/>
+                <w:color w:val="000000"/>
+              </w:rPr>
+              <w:t xml:space="preserve">&lt; 0.01</w:t>
+            </w:r>
+          </w:p>
+        </w:tc>
+      </w:tr>
+      <w:tr>
+        <w:trPr>
+          <w:trHeight w:val="360" w:hRule="auto"/>
+        </w:trPr>
+        body3
+        <w:tc>
+          <w:tcPr>
+            <w:tcBorders>
+              <w:bottom w:val="none" w:sz="0" w:space="0" w:color="000000"/>
+              <w:top w:val="none" w:sz="0" w:space="0" w:color="000000"/>
+              <w:left w:val="none" w:sz="0" w:space="0" w:color="000000"/>
+              <w:right w:val="none" w:sz="0" w:space="0" w:color="000000"/>
+            </w:tcBorders>
+            <w:shd w:val="clear" w:color="auto" w:fill="FFFFFF"/>
+            <w:tcMar>
+              <w:top w:w="0" w:type="dxa"/>
+              <w:bottom w:w="0" w:type="dxa"/>
+              <w:left w:w="0" w:type="dxa"/>
+              <w:right w:w="0" w:type="dxa"/>
+            </w:tcMar>
+            <w:vAlign w:val="center"/>
+          </w:tcPr>
+          <w:p>
+            <w:pPr>
+              <w:pStyle w:val="Normal"/>
+              <w:jc w:val="left"/>
+              <w:pBdr>
+                <w:bottom w:val="none" w:sz="0" w:space="0" w:color="000000"/>
+                <w:top w:val="none" w:sz="0" w:space="0" w:color="000000"/>
+                <w:left w:val="none" w:sz="0" w:space="0" w:color="000000"/>
+                <w:right w:val="none" w:sz="0" w:space="0" w:color="000000"/>
+              </w:pBdr>
+              <w:spacing w:after="100" w:before="100" w:line="240"/>
+              <w:ind w:left="100" w:right="100" w:firstLine="0" w:firstLineChars="0"/>
+            </w:pPr>
+            <w:r xmlns:w="http://schemas.openxmlformats.org/wordprocessingml/2006/main" xmlns:wp="http://schemas.openxmlformats.org/drawingml/2006/wordprocessingDrawing" xmlns:r="http://schemas.openxmlformats.org/officeDocument/2006/relationships" xmlns:w14="http://schemas.microsoft.com/office/word/2010/wordml">
+              <w:rPr>
+                <w:rFonts w:ascii="Arial" w:hAnsi="Arial" w:eastAsia="Arial" w:cs="Arial"/>
+                <w:i w:val="false"/>
+                <w:b w:val="false"/>
+                <w:u w:val="none"/>
+                <w:sz w:val="22"/>
+                <w:szCs w:val="22"/>
+                <w:color w:val="000000"/>
+              </w:rPr>
+              <w:t xml:space="preserve">Linear Treatment Temperature (centered) - Longevity</w:t>
+            </w:r>
+          </w:p>
+        </w:tc>
+        <w:tc>
+          <w:tcPr>
+            <w:tcBorders>
+              <w:bottom w:val="none" w:sz="0" w:space="0" w:color="000000"/>
+              <w:top w:val="none" w:sz="0" w:space="0" w:color="000000"/>
+              <w:left w:val="none" w:sz="0" w:space="0" w:color="000000"/>
+              <w:right w:val="none" w:sz="0" w:space="0" w:color="000000"/>
+            </w:tcBorders>
+            <w:shd w:val="clear" w:color="auto" w:fill="FFFFFF"/>
+            <w:tcMar>
+              <w:top w:w="0" w:type="dxa"/>
+              <w:bottom w:w="0" w:type="dxa"/>
+              <w:left w:w="0" w:type="dxa"/>
+              <w:right w:w="0" w:type="dxa"/>
+            </w:tcMar>
+            <w:vAlign w:val="center"/>
+          </w:tcPr>
+          <w:p>
+            <w:pPr>
+              <w:pStyle w:val="Normal"/>
+              <w:jc w:val="right"/>
+              <w:pBdr>
+                <w:bottom w:val="none" w:sz="0" w:space="0" w:color="000000"/>
+                <w:top w:val="none" w:sz="0" w:space="0" w:color="000000"/>
+                <w:left w:val="none" w:sz="0" w:space="0" w:color="000000"/>
+                <w:right w:val="none" w:sz="0" w:space="0" w:color="000000"/>
+              </w:pBdr>
+              <w:spacing w:after="100" w:before="100" w:line="240"/>
+              <w:ind w:left="100" w:right="100" w:firstLine="0" w:firstLineChars="0"/>
+            </w:pPr>
+            <w:r xmlns:w="http://schemas.openxmlformats.org/wordprocessingml/2006/main" xmlns:wp="http://schemas.openxmlformats.org/drawingml/2006/wordprocessingDrawing" xmlns:r="http://schemas.openxmlformats.org/officeDocument/2006/relationships" xmlns:w14="http://schemas.microsoft.com/office/word/2010/wordml">
+              <w:rPr>
+                <w:rFonts w:ascii="Arial" w:hAnsi="Arial" w:eastAsia="Arial" w:cs="Arial"/>
+                <w:i w:val="false"/>
+                <w:b w:val="false"/>
+                <w:u w:val="none"/>
+                <w:sz w:val="22"/>
+                <w:szCs w:val="22"/>
+                <w:color w:val="000000"/>
+              </w:rPr>
+              <w:t xml:space="preserve">-0.2581</w:t>
+            </w:r>
+          </w:p>
+        </w:tc>
+        <w:tc>
+          <w:tcPr>
+            <w:tcBorders>
+              <w:bottom w:val="none" w:sz="0" w:space="0" w:color="000000"/>
+              <w:top w:val="none" w:sz="0" w:space="0" w:color="000000"/>
+              <w:left w:val="none" w:sz="0" w:space="0" w:color="000000"/>
+              <w:right w:val="none" w:sz="0" w:space="0" w:color="000000"/>
+            </w:tcBorders>
+            <w:shd w:val="clear" w:color="auto" w:fill="FFFFFF"/>
+            <w:tcMar>
+              <w:top w:w="0" w:type="dxa"/>
+              <w:bottom w:w="0" w:type="dxa"/>
+              <w:left w:w="0" w:type="dxa"/>
+              <w:right w:w="0" w:type="dxa"/>
+            </w:tcMar>
+            <w:vAlign w:val="center"/>
+          </w:tcPr>
+          <w:p>
+            <w:pPr>
+              <w:pStyle w:val="Normal"/>
+              <w:jc w:val="right"/>
+              <w:pBdr>
+                <w:bottom w:val="none" w:sz="0" w:space="0" w:color="000000"/>
+                <w:top w:val="none" w:sz="0" w:space="0" w:color="000000"/>
+                <w:left w:val="none" w:sz="0" w:space="0" w:color="000000"/>
+                <w:right w:val="none" w:sz="0" w:space="0" w:color="000000"/>
+              </w:pBdr>
+              <w:spacing w:after="100" w:before="100" w:line="240"/>
+              <w:ind w:left="100" w:right="100" w:firstLine="0" w:firstLineChars="0"/>
+            </w:pPr>
+            <w:r xmlns:w="http://schemas.openxmlformats.org/wordprocessingml/2006/main" xmlns:wp="http://schemas.openxmlformats.org/drawingml/2006/wordprocessingDrawing" xmlns:r="http://schemas.openxmlformats.org/officeDocument/2006/relationships" xmlns:w14="http://schemas.microsoft.com/office/word/2010/wordml">
+              <w:rPr>
+                <w:rFonts w:ascii="Arial" w:hAnsi="Arial" w:eastAsia="Arial" w:cs="Arial"/>
+                <w:i w:val="false"/>
+                <w:b w:val="false"/>
+                <w:u w:val="none"/>
+                <w:sz w:val="22"/>
+                <w:szCs w:val="22"/>
+                <w:color w:val="000000"/>
+              </w:rPr>
+              <w:t xml:space="preserve">-0.2875</w:t>
+            </w:r>
+          </w:p>
+        </w:tc>
+        <w:tc>
+          <w:tcPr>
+            <w:tcBorders>
+              <w:bottom w:val="none" w:sz="0" w:space="0" w:color="000000"/>
+              <w:top w:val="none" w:sz="0" w:space="0" w:color="000000"/>
+              <w:left w:val="none" w:sz="0" w:space="0" w:color="000000"/>
+              <w:right w:val="none" w:sz="0" w:space="0" w:color="000000"/>
+            </w:tcBorders>
+            <w:shd w:val="clear" w:color="auto" w:fill="FFFFFF"/>
+            <w:tcMar>
+              <w:top w:w="0" w:type="dxa"/>
+              <w:bottom w:w="0" w:type="dxa"/>
+              <w:left w:w="0" w:type="dxa"/>
+              <w:right w:w="0" w:type="dxa"/>
+            </w:tcMar>
+            <w:vAlign w:val="center"/>
+          </w:tcPr>
+          <w:p>
+            <w:pPr>
+              <w:pStyle w:val="Normal"/>
+              <w:jc w:val="right"/>
+              <w:pBdr>
+                <w:bottom w:val="none" w:sz="0" w:space="0" w:color="000000"/>
+                <w:top w:val="none" w:sz="0" w:space="0" w:color="000000"/>
+                <w:left w:val="none" w:sz="0" w:space="0" w:color="000000"/>
+                <w:right w:val="none" w:sz="0" w:space="0" w:color="000000"/>
+              </w:pBdr>
+              <w:spacing w:after="100" w:before="100" w:line="240"/>
+              <w:ind w:left="100" w:right="100" w:firstLine="0" w:firstLineChars="0"/>
+            </w:pPr>
+            <w:r xmlns:w="http://schemas.openxmlformats.org/wordprocessingml/2006/main" xmlns:wp="http://schemas.openxmlformats.org/drawingml/2006/wordprocessingDrawing" xmlns:r="http://schemas.openxmlformats.org/officeDocument/2006/relationships" xmlns:w14="http://schemas.microsoft.com/office/word/2010/wordml">
+              <w:rPr>
+                <w:rFonts w:ascii="Arial" w:hAnsi="Arial" w:eastAsia="Arial" w:cs="Arial"/>
+                <w:i w:val="false"/>
+                <w:b w:val="false"/>
+                <w:u w:val="none"/>
+                <w:sz w:val="22"/>
+                <w:szCs w:val="22"/>
+                <w:color w:val="000000"/>
+              </w:rPr>
+              <w:t xml:space="preserve">-0.2288</w:t>
+            </w:r>
+          </w:p>
+        </w:tc>
+        <w:tc>
+          <w:tcPr>
+            <w:tcBorders>
+              <w:bottom w:val="none" w:sz="0" w:space="0" w:color="000000"/>
+              <w:top w:val="none" w:sz="0" w:space="0" w:color="000000"/>
+              <w:left w:val="none" w:sz="0" w:space="0" w:color="000000"/>
+              <w:right w:val="none" w:sz="0" w:space="0" w:color="000000"/>
+            </w:tcBorders>
+            <w:shd w:val="clear" w:color="auto" w:fill="FFFFFF"/>
+            <w:tcMar>
+              <w:top w:w="0" w:type="dxa"/>
+              <w:bottom w:w="0" w:type="dxa"/>
+              <w:left w:w="0" w:type="dxa"/>
+              <w:right w:w="0" w:type="dxa"/>
+            </w:tcMar>
+            <w:vAlign w:val="center"/>
+          </w:tcPr>
+          <w:p>
+            <w:pPr>
+              <w:pStyle w:val="Normal"/>
+              <w:jc w:val="right"/>
+              <w:pBdr>
+                <w:bottom w:val="none" w:sz="0" w:space="0" w:color="000000"/>
+                <w:top w:val="none" w:sz="0" w:space="0" w:color="000000"/>
+                <w:left w:val="none" w:sz="0" w:space="0" w:color="000000"/>
+                <w:right w:val="none" w:sz="0" w:space="0" w:color="000000"/>
+              </w:pBdr>
+              <w:spacing w:after="100" w:before="100" w:line="240"/>
+              <w:ind w:left="100" w:right="100" w:firstLine="0" w:firstLineChars="0"/>
+            </w:pPr>
+            <w:r xmlns:w="http://schemas.openxmlformats.org/wordprocessingml/2006/main" xmlns:wp="http://schemas.openxmlformats.org/drawingml/2006/wordprocessingDrawing" xmlns:r="http://schemas.openxmlformats.org/officeDocument/2006/relationships" xmlns:w14="http://schemas.microsoft.com/office/word/2010/wordml">
+              <w:rPr>
+                <w:rFonts w:ascii="Arial" w:hAnsi="Arial" w:eastAsia="Arial" w:cs="Arial"/>
+                <w:i w:val="false"/>
+                <w:b w:val="false"/>
+                <w:u w:val="none"/>
+                <w:sz w:val="22"/>
+                <w:szCs w:val="22"/>
+                <w:color w:val="000000"/>
+              </w:rPr>
+              <w:t xml:space="preserve">1,576</w:t>
+            </w:r>
+          </w:p>
+        </w:tc>
+        <w:tc>
+          <w:tcPr>
+            <w:tcBorders>
+              <w:bottom w:val="none" w:sz="0" w:space="0" w:color="000000"/>
+              <w:top w:val="none" w:sz="0" w:space="0" w:color="000000"/>
+              <w:left w:val="none" w:sz="0" w:space="0" w:color="000000"/>
+              <w:right w:val="none" w:sz="0" w:space="0" w:color="000000"/>
+            </w:tcBorders>
+            <w:shd w:val="clear" w:color="auto" w:fill="FFFFFF"/>
+            <w:tcMar>
+              <w:top w:w="0" w:type="dxa"/>
+              <w:bottom w:w="0" w:type="dxa"/>
+              <w:left w:w="0" w:type="dxa"/>
+              <w:right w:w="0" w:type="dxa"/>
+            </w:tcMar>
+            <w:vAlign w:val="center"/>
+          </w:tcPr>
+          <w:p>
+            <w:pPr>
+              <w:pStyle w:val="Normal"/>
+              <w:jc w:val="left"/>
+              <w:pBdr>
+                <w:bottom w:val="none" w:sz="0" w:space="0" w:color="000000"/>
+                <w:top w:val="none" w:sz="0" w:space="0" w:color="000000"/>
+                <w:left w:val="none" w:sz="0" w:space="0" w:color="000000"/>
+                <w:right w:val="none" w:sz="0" w:space="0" w:color="000000"/>
+              </w:pBdr>
+              <w:spacing w:after="100" w:before="100" w:line="240"/>
+              <w:ind w:left="100" w:right="100" w:firstLine="0" w:firstLineChars="0"/>
+            </w:pPr>
+            <w:r xmlns:w="http://schemas.openxmlformats.org/wordprocessingml/2006/main" xmlns:wp="http://schemas.openxmlformats.org/drawingml/2006/wordprocessingDrawing" xmlns:r="http://schemas.openxmlformats.org/officeDocument/2006/relationships" xmlns:w14="http://schemas.microsoft.com/office/word/2010/wordml">
+              <w:rPr>
+                <w:rFonts w:ascii="Arial" w:hAnsi="Arial" w:eastAsia="Arial" w:cs="Arial"/>
+                <w:i w:val="false"/>
+                <w:b w:val="false"/>
+                <w:u w:val="none"/>
+                <w:sz w:val="22"/>
+                <w:szCs w:val="22"/>
+                <w:color w:val="000000"/>
+              </w:rPr>
+              <w:t xml:space="preserve">&lt; 0.0001</w:t>
+            </w:r>
+          </w:p>
+        </w:tc>
+      </w:tr>
+      <w:tr>
+        <w:trPr>
+          <w:trHeight w:val="360" w:hRule="auto"/>
+        </w:trPr>
+        body4
+        <w:tc>
+          <w:tcPr>
+            <w:tcBorders>
+              <w:bottom w:val="none" w:sz="0" w:space="0" w:color="000000"/>
+              <w:top w:val="none" w:sz="0" w:space="0" w:color="000000"/>
+              <w:left w:val="none" w:sz="0" w:space="0" w:color="000000"/>
+              <w:right w:val="none" w:sz="0" w:space="0" w:color="000000"/>
+            </w:tcBorders>
+            <w:shd w:val="clear" w:color="auto" w:fill="FFFFFF"/>
+            <w:tcMar>
+              <w:top w:w="0" w:type="dxa"/>
+              <w:bottom w:w="0" w:type="dxa"/>
+              <w:left w:w="0" w:type="dxa"/>
+              <w:right w:w="0" w:type="dxa"/>
+            </w:tcMar>
+            <w:vAlign w:val="center"/>
+          </w:tcPr>
+          <w:p>
+            <w:pPr>
+              <w:pStyle w:val="Normal"/>
+              <w:jc w:val="left"/>
+              <w:pBdr>
+                <w:bottom w:val="none" w:sz="0" w:space="0" w:color="000000"/>
+                <w:top w:val="none" w:sz="0" w:space="0" w:color="000000"/>
+                <w:left w:val="none" w:sz="0" w:space="0" w:color="000000"/>
+                <w:right w:val="none" w:sz="0" w:space="0" w:color="000000"/>
+              </w:pBdr>
+              <w:spacing w:after="100" w:before="100" w:line="240"/>
+              <w:ind w:left="100" w:right="100" w:firstLine="0" w:firstLineChars="0"/>
+            </w:pPr>
+            <w:r xmlns:w="http://schemas.openxmlformats.org/wordprocessingml/2006/main" xmlns:wp="http://schemas.openxmlformats.org/drawingml/2006/wordprocessingDrawing" xmlns:r="http://schemas.openxmlformats.org/officeDocument/2006/relationships" xmlns:w14="http://schemas.microsoft.com/office/word/2010/wordml">
+              <w:rPr>
+                <w:rFonts w:ascii="Arial" w:hAnsi="Arial" w:eastAsia="Arial" w:cs="Arial"/>
+                <w:i w:val="false"/>
+                <w:b w:val="false"/>
+                <w:u w:val="none"/>
+                <w:sz w:val="22"/>
+                <w:szCs w:val="22"/>
+                <w:color w:val="000000"/>
+              </w:rPr>
+              <w:t xml:space="preserve">Linear Treatment Temperature (centered) - Reproduction</w:t>
+            </w:r>
+          </w:p>
+        </w:tc>
+        <w:tc>
+          <w:tcPr>
+            <w:tcBorders>
+              <w:bottom w:val="none" w:sz="0" w:space="0" w:color="000000"/>
+              <w:top w:val="none" w:sz="0" w:space="0" w:color="000000"/>
+              <w:left w:val="none" w:sz="0" w:space="0" w:color="000000"/>
+              <w:right w:val="none" w:sz="0" w:space="0" w:color="000000"/>
+            </w:tcBorders>
+            <w:shd w:val="clear" w:color="auto" w:fill="FFFFFF"/>
+            <w:tcMar>
+              <w:top w:w="0" w:type="dxa"/>
+              <w:bottom w:w="0" w:type="dxa"/>
+              <w:left w:w="0" w:type="dxa"/>
+              <w:right w:w="0" w:type="dxa"/>
+            </w:tcMar>
+            <w:vAlign w:val="center"/>
+          </w:tcPr>
+          <w:p>
+            <w:pPr>
+              <w:pStyle w:val="Normal"/>
+              <w:jc w:val="right"/>
+              <w:pBdr>
+                <w:bottom w:val="none" w:sz="0" w:space="0" w:color="000000"/>
+                <w:top w:val="none" w:sz="0" w:space="0" w:color="000000"/>
+                <w:left w:val="none" w:sz="0" w:space="0" w:color="000000"/>
+                <w:right w:val="none" w:sz="0" w:space="0" w:color="000000"/>
+              </w:pBdr>
+              <w:spacing w:after="100" w:before="100" w:line="240"/>
+              <w:ind w:left="100" w:right="100" w:firstLine="0" w:firstLineChars="0"/>
+            </w:pPr>
+            <w:r xmlns:w="http://schemas.openxmlformats.org/wordprocessingml/2006/main" xmlns:wp="http://schemas.openxmlformats.org/drawingml/2006/wordprocessingDrawing" xmlns:r="http://schemas.openxmlformats.org/officeDocument/2006/relationships" xmlns:w14="http://schemas.microsoft.com/office/word/2010/wordml">
+              <w:rPr>
+                <w:rFonts w:ascii="Arial" w:hAnsi="Arial" w:eastAsia="Arial" w:cs="Arial"/>
+                <w:i w:val="false"/>
+                <w:b w:val="false"/>
+                <w:u w:val="none"/>
+                <w:sz w:val="22"/>
+                <w:szCs w:val="22"/>
+                <w:color w:val="000000"/>
+              </w:rPr>
+              <w:t xml:space="preserve">-0.0660</w:t>
+            </w:r>
+          </w:p>
+        </w:tc>
+        <w:tc>
+          <w:tcPr>
+            <w:tcBorders>
+              <w:bottom w:val="none" w:sz="0" w:space="0" w:color="000000"/>
+              <w:top w:val="none" w:sz="0" w:space="0" w:color="000000"/>
+              <w:left w:val="none" w:sz="0" w:space="0" w:color="000000"/>
+              <w:right w:val="none" w:sz="0" w:space="0" w:color="000000"/>
+            </w:tcBorders>
+            <w:shd w:val="clear" w:color="auto" w:fill="FFFFFF"/>
+            <w:tcMar>
+              <w:top w:w="0" w:type="dxa"/>
+              <w:bottom w:w="0" w:type="dxa"/>
+              <w:left w:w="0" w:type="dxa"/>
+              <w:right w:w="0" w:type="dxa"/>
+            </w:tcMar>
+            <w:vAlign w:val="center"/>
+          </w:tcPr>
+          <w:p>
+            <w:pPr>
+              <w:pStyle w:val="Normal"/>
+              <w:jc w:val="right"/>
+              <w:pBdr>
+                <w:bottom w:val="none" w:sz="0" w:space="0" w:color="000000"/>
+                <w:top w:val="none" w:sz="0" w:space="0" w:color="000000"/>
+                <w:left w:val="none" w:sz="0" w:space="0" w:color="000000"/>
+                <w:right w:val="none" w:sz="0" w:space="0" w:color="000000"/>
+              </w:pBdr>
+              <w:spacing w:after="100" w:before="100" w:line="240"/>
+              <w:ind w:left="100" w:right="100" w:firstLine="0" w:firstLineChars="0"/>
+            </w:pPr>
+            <w:r xmlns:w="http://schemas.openxmlformats.org/wordprocessingml/2006/main" xmlns:wp="http://schemas.openxmlformats.org/drawingml/2006/wordprocessingDrawing" xmlns:r="http://schemas.openxmlformats.org/officeDocument/2006/relationships" xmlns:w14="http://schemas.microsoft.com/office/word/2010/wordml">
+              <w:rPr>
+                <w:rFonts w:ascii="Arial" w:hAnsi="Arial" w:eastAsia="Arial" w:cs="Arial"/>
+                <w:i w:val="false"/>
+                <w:b w:val="false"/>
+                <w:u w:val="none"/>
+                <w:sz w:val="22"/>
+                <w:szCs w:val="22"/>
+                <w:color w:val="000000"/>
+              </w:rPr>
+              <w:t xml:space="preserve">-0.0978</w:t>
+            </w:r>
+          </w:p>
+        </w:tc>
+        <w:tc>
+          <w:tcPr>
+            <w:tcBorders>
+              <w:bottom w:val="none" w:sz="0" w:space="0" w:color="000000"/>
+              <w:top w:val="none" w:sz="0" w:space="0" w:color="000000"/>
+              <w:left w:val="none" w:sz="0" w:space="0" w:color="000000"/>
+              <w:right w:val="none" w:sz="0" w:space="0" w:color="000000"/>
+            </w:tcBorders>
+            <w:shd w:val="clear" w:color="auto" w:fill="FFFFFF"/>
+            <w:tcMar>
+              <w:top w:w="0" w:type="dxa"/>
+              <w:bottom w:w="0" w:type="dxa"/>
+              <w:left w:w="0" w:type="dxa"/>
+              <w:right w:w="0" w:type="dxa"/>
+            </w:tcMar>
+            <w:vAlign w:val="center"/>
+          </w:tcPr>
+          <w:p>
+            <w:pPr>
+              <w:pStyle w:val="Normal"/>
+              <w:jc w:val="right"/>
+              <w:pBdr>
+                <w:bottom w:val="none" w:sz="0" w:space="0" w:color="000000"/>
+                <w:top w:val="none" w:sz="0" w:space="0" w:color="000000"/>
+                <w:left w:val="none" w:sz="0" w:space="0" w:color="000000"/>
+                <w:right w:val="none" w:sz="0" w:space="0" w:color="000000"/>
+              </w:pBdr>
+              <w:spacing w:after="100" w:before="100" w:line="240"/>
+              <w:ind w:left="100" w:right="100" w:firstLine="0" w:firstLineChars="0"/>
+            </w:pPr>
+            <w:r xmlns:w="http://schemas.openxmlformats.org/wordprocessingml/2006/main" xmlns:wp="http://schemas.openxmlformats.org/drawingml/2006/wordprocessingDrawing" xmlns:r="http://schemas.openxmlformats.org/officeDocument/2006/relationships" xmlns:w14="http://schemas.microsoft.com/office/word/2010/wordml">
+              <w:rPr>
+                <w:rFonts w:ascii="Arial" w:hAnsi="Arial" w:eastAsia="Arial" w:cs="Arial"/>
+                <w:i w:val="false"/>
+                <w:b w:val="false"/>
+                <w:u w:val="none"/>
+                <w:sz w:val="22"/>
+                <w:szCs w:val="22"/>
+                <w:color w:val="000000"/>
+              </w:rPr>
+              <w:t xml:space="preserve">-0.0342</w:t>
+            </w:r>
+          </w:p>
+        </w:tc>
+        <w:tc>
+          <w:tcPr>
+            <w:tcBorders>
+              <w:bottom w:val="none" w:sz="0" w:space="0" w:color="000000"/>
+              <w:top w:val="none" w:sz="0" w:space="0" w:color="000000"/>
+              <w:left w:val="none" w:sz="0" w:space="0" w:color="000000"/>
+              <w:right w:val="none" w:sz="0" w:space="0" w:color="000000"/>
+            </w:tcBorders>
+            <w:shd w:val="clear" w:color="auto" w:fill="FFFFFF"/>
+            <w:tcMar>
+              <w:top w:w="0" w:type="dxa"/>
+              <w:bottom w:w="0" w:type="dxa"/>
+              <w:left w:w="0" w:type="dxa"/>
+              <w:right w:w="0" w:type="dxa"/>
+            </w:tcMar>
+            <w:vAlign w:val="center"/>
+          </w:tcPr>
+          <w:p>
+            <w:pPr>
+              <w:pStyle w:val="Normal"/>
+              <w:jc w:val="right"/>
+              <w:pBdr>
+                <w:bottom w:val="none" w:sz="0" w:space="0" w:color="000000"/>
+                <w:top w:val="none" w:sz="0" w:space="0" w:color="000000"/>
+                <w:left w:val="none" w:sz="0" w:space="0" w:color="000000"/>
+                <w:right w:val="none" w:sz="0" w:space="0" w:color="000000"/>
+              </w:pBdr>
+              <w:spacing w:after="100" w:before="100" w:line="240"/>
+              <w:ind w:left="100" w:right="100" w:firstLine="0" w:firstLineChars="0"/>
+            </w:pPr>
+            <w:r xmlns:w="http://schemas.openxmlformats.org/wordprocessingml/2006/main" xmlns:wp="http://schemas.openxmlformats.org/drawingml/2006/wordprocessingDrawing" xmlns:r="http://schemas.openxmlformats.org/officeDocument/2006/relationships" xmlns:w14="http://schemas.microsoft.com/office/word/2010/wordml">
+              <w:rPr>
+                <w:rFonts w:ascii="Arial" w:hAnsi="Arial" w:eastAsia="Arial" w:cs="Arial"/>
+                <w:i w:val="false"/>
+                <w:b w:val="false"/>
+                <w:u w:val="none"/>
+                <w:sz w:val="22"/>
+                <w:szCs w:val="22"/>
+                <w:color w:val="000000"/>
+              </w:rPr>
+              <w:t xml:space="preserve">1,576</w:t>
+            </w:r>
+          </w:p>
+        </w:tc>
+        <w:tc>
+          <w:tcPr>
+            <w:tcBorders>
+              <w:bottom w:val="none" w:sz="0" w:space="0" w:color="000000"/>
+              <w:top w:val="none" w:sz="0" w:space="0" w:color="000000"/>
+              <w:left w:val="none" w:sz="0" w:space="0" w:color="000000"/>
+              <w:right w:val="none" w:sz="0" w:space="0" w:color="000000"/>
+            </w:tcBorders>
+            <w:shd w:val="clear" w:color="auto" w:fill="FFFFFF"/>
+            <w:tcMar>
+              <w:top w:w="0" w:type="dxa"/>
+              <w:bottom w:w="0" w:type="dxa"/>
+              <w:left w:w="0" w:type="dxa"/>
+              <w:right w:w="0" w:type="dxa"/>
+            </w:tcMar>
+            <w:vAlign w:val="center"/>
+          </w:tcPr>
+          <w:p>
+            <w:pPr>
+              <w:pStyle w:val="Normal"/>
+              <w:jc w:val="left"/>
+              <w:pBdr>
+                <w:bottom w:val="none" w:sz="0" w:space="0" w:color="000000"/>
+                <w:top w:val="none" w:sz="0" w:space="0" w:color="000000"/>
+                <w:left w:val="none" w:sz="0" w:space="0" w:color="000000"/>
+                <w:right w:val="none" w:sz="0" w:space="0" w:color="000000"/>
+              </w:pBdr>
+              <w:spacing w:after="100" w:before="100" w:line="240"/>
+              <w:ind w:left="100" w:right="100" w:firstLine="0" w:firstLineChars="0"/>
+            </w:pPr>
+            <w:r xmlns:w="http://schemas.openxmlformats.org/wordprocessingml/2006/main" xmlns:wp="http://schemas.openxmlformats.org/drawingml/2006/wordprocessingDrawing" xmlns:r="http://schemas.openxmlformats.org/officeDocument/2006/relationships" xmlns:w14="http://schemas.microsoft.com/office/word/2010/wordml">
+              <w:rPr>
+                <w:rFonts w:ascii="Arial" w:hAnsi="Arial" w:eastAsia="Arial" w:cs="Arial"/>
+                <w:i w:val="false"/>
+                <w:b w:val="false"/>
+                <w:u w:val="none"/>
+                <w:sz w:val="22"/>
+                <w:szCs w:val="22"/>
+                <w:color w:val="000000"/>
+              </w:rPr>
+              <w:t xml:space="preserve">&lt; 0.0001</w:t>
+            </w:r>
+          </w:p>
+        </w:tc>
+      </w:tr>
+      <w:tr>
+        <w:trPr>
+          <w:trHeight w:val="360" w:hRule="auto"/>
+        </w:trPr>
+        body5
+        <w:tc>
+          <w:tcPr>
+            <w:tcBorders>
+              <w:bottom w:val="none" w:sz="0" w:space="0" w:color="000000"/>
+              <w:top w:val="none" w:sz="0" w:space="0" w:color="000000"/>
+              <w:left w:val="none" w:sz="0" w:space="0" w:color="000000"/>
+              <w:right w:val="none" w:sz="0" w:space="0" w:color="000000"/>
+            </w:tcBorders>
+            <w:shd w:val="clear" w:color="auto" w:fill="FFFFFF"/>
+            <w:tcMar>
+              <w:top w:w="0" w:type="dxa"/>
+              <w:bottom w:w="0" w:type="dxa"/>
+              <w:left w:w="0" w:type="dxa"/>
+              <w:right w:w="0" w:type="dxa"/>
+            </w:tcMar>
+            <w:vAlign w:val="center"/>
+          </w:tcPr>
+          <w:p>
+            <w:pPr>
+              <w:pStyle w:val="Normal"/>
+              <w:jc w:val="left"/>
+              <w:pBdr>
+                <w:bottom w:val="none" w:sz="0" w:space="0" w:color="000000"/>
+                <w:top w:val="none" w:sz="0" w:space="0" w:color="000000"/>
+                <w:left w:val="none" w:sz="0" w:space="0" w:color="000000"/>
+                <w:right w:val="none" w:sz="0" w:space="0" w:color="000000"/>
+              </w:pBdr>
+              <w:spacing w:after="100" w:before="100" w:line="240"/>
+              <w:ind w:left="100" w:right="100" w:firstLine="0" w:firstLineChars="0"/>
+            </w:pPr>
+            <w:r xmlns:w="http://schemas.openxmlformats.org/wordprocessingml/2006/main" xmlns:wp="http://schemas.openxmlformats.org/drawingml/2006/wordprocessingDrawing" xmlns:r="http://schemas.openxmlformats.org/officeDocument/2006/relationships" xmlns:w14="http://schemas.microsoft.com/office/word/2010/wordml">
+              <w:rPr>
+                <w:rFonts w:ascii="Arial" w:hAnsi="Arial" w:eastAsia="Arial" w:cs="Arial"/>
+                <w:i w:val="false"/>
+                <w:b w:val="false"/>
+                <w:u w:val="none"/>
+                <w:sz w:val="22"/>
+                <w:szCs w:val="22"/>
+                <w:color w:val="000000"/>
+              </w:rPr>
+              <w:t xml:space="preserve">Quadratic Treatment Temperature (centered) - Longevity</w:t>
+            </w:r>
+          </w:p>
+        </w:tc>
+        <w:tc>
+          <w:tcPr>
+            <w:tcBorders>
+              <w:bottom w:val="none" w:sz="0" w:space="0" w:color="000000"/>
+              <w:top w:val="none" w:sz="0" w:space="0" w:color="000000"/>
+              <w:left w:val="none" w:sz="0" w:space="0" w:color="000000"/>
+              <w:right w:val="none" w:sz="0" w:space="0" w:color="000000"/>
+            </w:tcBorders>
+            <w:shd w:val="clear" w:color="auto" w:fill="FFFFFF"/>
+            <w:tcMar>
+              <w:top w:w="0" w:type="dxa"/>
+              <w:bottom w:w="0" w:type="dxa"/>
+              <w:left w:w="0" w:type="dxa"/>
+              <w:right w:w="0" w:type="dxa"/>
+            </w:tcMar>
+            <w:vAlign w:val="center"/>
+          </w:tcPr>
+          <w:p>
+            <w:pPr>
+              <w:pStyle w:val="Normal"/>
+              <w:jc w:val="right"/>
+              <w:pBdr>
+                <w:bottom w:val="none" w:sz="0" w:space="0" w:color="000000"/>
+                <w:top w:val="none" w:sz="0" w:space="0" w:color="000000"/>
+                <w:left w:val="none" w:sz="0" w:space="0" w:color="000000"/>
+                <w:right w:val="none" w:sz="0" w:space="0" w:color="000000"/>
+              </w:pBdr>
+              <w:spacing w:after="100" w:before="100" w:line="240"/>
+              <w:ind w:left="100" w:right="100" w:firstLine="0" w:firstLineChars="0"/>
+            </w:pPr>
+            <w:r xmlns:w="http://schemas.openxmlformats.org/wordprocessingml/2006/main" xmlns:wp="http://schemas.openxmlformats.org/drawingml/2006/wordprocessingDrawing" xmlns:r="http://schemas.openxmlformats.org/officeDocument/2006/relationships" xmlns:w14="http://schemas.microsoft.com/office/word/2010/wordml">
+              <w:rPr>
+                <w:rFonts w:ascii="Arial" w:hAnsi="Arial" w:eastAsia="Arial" w:cs="Arial"/>
+                <w:i w:val="false"/>
+                <w:b w:val="false"/>
+                <w:u w:val="none"/>
+                <w:sz w:val="22"/>
+                <w:szCs w:val="22"/>
+                <w:color w:val="000000"/>
+              </w:rPr>
+              <w:t xml:space="preserve">-0.0022</w:t>
+            </w:r>
+          </w:p>
+        </w:tc>
+        <w:tc>
+          <w:tcPr>
+            <w:tcBorders>
+              <w:bottom w:val="none" w:sz="0" w:space="0" w:color="000000"/>
+              <w:top w:val="none" w:sz="0" w:space="0" w:color="000000"/>
+              <w:left w:val="none" w:sz="0" w:space="0" w:color="000000"/>
+              <w:right w:val="none" w:sz="0" w:space="0" w:color="000000"/>
+            </w:tcBorders>
+            <w:shd w:val="clear" w:color="auto" w:fill="FFFFFF"/>
+            <w:tcMar>
+              <w:top w:w="0" w:type="dxa"/>
+              <w:bottom w:w="0" w:type="dxa"/>
+              <w:left w:w="0" w:type="dxa"/>
+              <w:right w:w="0" w:type="dxa"/>
+            </w:tcMar>
+            <w:vAlign w:val="center"/>
+          </w:tcPr>
+          <w:p>
+            <w:pPr>
+              <w:pStyle w:val="Normal"/>
+              <w:jc w:val="right"/>
+              <w:pBdr>
+                <w:bottom w:val="none" w:sz="0" w:space="0" w:color="000000"/>
+                <w:top w:val="none" w:sz="0" w:space="0" w:color="000000"/>
+                <w:left w:val="none" w:sz="0" w:space="0" w:color="000000"/>
+                <w:right w:val="none" w:sz="0" w:space="0" w:color="000000"/>
+              </w:pBdr>
+              <w:spacing w:after="100" w:before="100" w:line="240"/>
+              <w:ind w:left="100" w:right="100" w:firstLine="0" w:firstLineChars="0"/>
+            </w:pPr>
+            <w:r xmlns:w="http://schemas.openxmlformats.org/wordprocessingml/2006/main" xmlns:wp="http://schemas.openxmlformats.org/drawingml/2006/wordprocessingDrawing" xmlns:r="http://schemas.openxmlformats.org/officeDocument/2006/relationships" xmlns:w14="http://schemas.microsoft.com/office/word/2010/wordml">
+              <w:rPr>
+                <w:rFonts w:ascii="Arial" w:hAnsi="Arial" w:eastAsia="Arial" w:cs="Arial"/>
+                <w:i w:val="false"/>
+                <w:b w:val="false"/>
+                <w:u w:val="none"/>
+                <w:sz w:val="22"/>
+                <w:szCs w:val="22"/>
+                <w:color w:val="000000"/>
+              </w:rPr>
+              <w:t xml:space="preserve">-0.0042</w:t>
+            </w:r>
+          </w:p>
+        </w:tc>
+        <w:tc>
+          <w:tcPr>
+            <w:tcBorders>
+              <w:bottom w:val="none" w:sz="0" w:space="0" w:color="000000"/>
+              <w:top w:val="none" w:sz="0" w:space="0" w:color="000000"/>
+              <w:left w:val="none" w:sz="0" w:space="0" w:color="000000"/>
+              <w:right w:val="none" w:sz="0" w:space="0" w:color="000000"/>
+            </w:tcBorders>
+            <w:shd w:val="clear" w:color="auto" w:fill="FFFFFF"/>
+            <w:tcMar>
+              <w:top w:w="0" w:type="dxa"/>
+              <w:bottom w:w="0" w:type="dxa"/>
+              <w:left w:w="0" w:type="dxa"/>
+              <w:right w:w="0" w:type="dxa"/>
+            </w:tcMar>
+            <w:vAlign w:val="center"/>
+          </w:tcPr>
+          <w:p>
+            <w:pPr>
+              <w:pStyle w:val="Normal"/>
+              <w:jc w:val="right"/>
+              <w:pBdr>
+                <w:bottom w:val="none" w:sz="0" w:space="0" w:color="000000"/>
+                <w:top w:val="none" w:sz="0" w:space="0" w:color="000000"/>
+                <w:left w:val="none" w:sz="0" w:space="0" w:color="000000"/>
+                <w:right w:val="none" w:sz="0" w:space="0" w:color="000000"/>
+              </w:pBdr>
+              <w:spacing w:after="100" w:before="100" w:line="240"/>
+              <w:ind w:left="100" w:right="100" w:firstLine="0" w:firstLineChars="0"/>
+            </w:pPr>
+            <w:r xmlns:w="http://schemas.openxmlformats.org/wordprocessingml/2006/main" xmlns:wp="http://schemas.openxmlformats.org/drawingml/2006/wordprocessingDrawing" xmlns:r="http://schemas.openxmlformats.org/officeDocument/2006/relationships" xmlns:w14="http://schemas.microsoft.com/office/word/2010/wordml">
+              <w:rPr>
+                <w:rFonts w:ascii="Arial" w:hAnsi="Arial" w:eastAsia="Arial" w:cs="Arial"/>
+                <w:i w:val="false"/>
+                <w:b w:val="false"/>
+                <w:u w:val="none"/>
+                <w:sz w:val="22"/>
+                <w:szCs w:val="22"/>
+                <w:color w:val="000000"/>
+              </w:rPr>
+              <w:t xml:space="preserve">-0.0002</w:t>
+            </w:r>
+          </w:p>
+        </w:tc>
+        <w:tc>
+          <w:tcPr>
+            <w:tcBorders>
+              <w:bottom w:val="none" w:sz="0" w:space="0" w:color="000000"/>
+              <w:top w:val="none" w:sz="0" w:space="0" w:color="000000"/>
+              <w:left w:val="none" w:sz="0" w:space="0" w:color="000000"/>
+              <w:right w:val="none" w:sz="0" w:space="0" w:color="000000"/>
+            </w:tcBorders>
+            <w:shd w:val="clear" w:color="auto" w:fill="FFFFFF"/>
+            <w:tcMar>
+              <w:top w:w="0" w:type="dxa"/>
+              <w:bottom w:w="0" w:type="dxa"/>
+              <w:left w:w="0" w:type="dxa"/>
+              <w:right w:w="0" w:type="dxa"/>
+            </w:tcMar>
+            <w:vAlign w:val="center"/>
+          </w:tcPr>
+          <w:p>
+            <w:pPr>
+              <w:pStyle w:val="Normal"/>
+              <w:jc w:val="right"/>
+              <w:pBdr>
+                <w:bottom w:val="none" w:sz="0" w:space="0" w:color="000000"/>
+                <w:top w:val="none" w:sz="0" w:space="0" w:color="000000"/>
+                <w:left w:val="none" w:sz="0" w:space="0" w:color="000000"/>
+                <w:right w:val="none" w:sz="0" w:space="0" w:color="000000"/>
+              </w:pBdr>
+              <w:spacing w:after="100" w:before="100" w:line="240"/>
+              <w:ind w:left="100" w:right="100" w:firstLine="0" w:firstLineChars="0"/>
+            </w:pPr>
+            <w:r xmlns:w="http://schemas.openxmlformats.org/wordprocessingml/2006/main" xmlns:wp="http://schemas.openxmlformats.org/drawingml/2006/wordprocessingDrawing" xmlns:r="http://schemas.openxmlformats.org/officeDocument/2006/relationships" xmlns:w14="http://schemas.microsoft.com/office/word/2010/wordml">
+              <w:rPr>
+                <w:rFonts w:ascii="Arial" w:hAnsi="Arial" w:eastAsia="Arial" w:cs="Arial"/>
+                <w:i w:val="false"/>
+                <w:b w:val="false"/>
+                <w:u w:val="none"/>
+                <w:sz w:val="22"/>
+                <w:szCs w:val="22"/>
+                <w:color w:val="000000"/>
+              </w:rPr>
+              <w:t xml:space="preserve">1,576</w:t>
+            </w:r>
+          </w:p>
+        </w:tc>
+        <w:tc>
+          <w:tcPr>
+            <w:tcBorders>
+              <w:bottom w:val="none" w:sz="0" w:space="0" w:color="000000"/>
+              <w:top w:val="none" w:sz="0" w:space="0" w:color="000000"/>
+              <w:left w:val="none" w:sz="0" w:space="0" w:color="000000"/>
+              <w:right w:val="none" w:sz="0" w:space="0" w:color="000000"/>
+            </w:tcBorders>
+            <w:shd w:val="clear" w:color="auto" w:fill="FFFFFF"/>
+            <w:tcMar>
+              <w:top w:w="0" w:type="dxa"/>
+              <w:bottom w:w="0" w:type="dxa"/>
+              <w:left w:w="0" w:type="dxa"/>
+              <w:right w:w="0" w:type="dxa"/>
+            </w:tcMar>
+            <w:vAlign w:val="center"/>
+          </w:tcPr>
+          <w:p>
+            <w:pPr>
+              <w:pStyle w:val="Normal"/>
+              <w:jc w:val="left"/>
+              <w:pBdr>
+                <w:bottom w:val="none" w:sz="0" w:space="0" w:color="000000"/>
+                <w:top w:val="none" w:sz="0" w:space="0" w:color="000000"/>
+                <w:left w:val="none" w:sz="0" w:space="0" w:color="000000"/>
+                <w:right w:val="none" w:sz="0" w:space="0" w:color="000000"/>
+              </w:pBdr>
+              <w:spacing w:after="100" w:before="100" w:line="240"/>
+              <w:ind w:left="100" w:right="100" w:firstLine="0" w:firstLineChars="0"/>
+            </w:pPr>
+            <w:r xmlns:w="http://schemas.openxmlformats.org/wordprocessingml/2006/main" xmlns:wp="http://schemas.openxmlformats.org/drawingml/2006/wordprocessingDrawing" xmlns:r="http://schemas.openxmlformats.org/officeDocument/2006/relationships" xmlns:w14="http://schemas.microsoft.com/office/word/2010/wordml">
+              <w:rPr>
+                <w:rFonts w:ascii="Arial" w:hAnsi="Arial" w:eastAsia="Arial" w:cs="Arial"/>
+                <w:i w:val="false"/>
+                <w:b w:val="false"/>
+                <w:u w:val="none"/>
+                <w:sz w:val="22"/>
+                <w:szCs w:val="22"/>
+                <w:color w:val="000000"/>
+              </w:rPr>
+              <w:t xml:space="preserve">0.03</w:t>
+            </w:r>
+          </w:p>
+        </w:tc>
+      </w:tr>
+      <w:tr>
+        <w:trPr>
+          <w:trHeight w:val="360" w:hRule="auto"/>
+        </w:trPr>
+        body6
+        <w:tc>
+          <w:tcPr>
+            <w:tcBorders>
+              <w:bottom w:val="none" w:sz="0" w:space="0" w:color="000000"/>
+              <w:top w:val="none" w:sz="0" w:space="0" w:color="000000"/>
+              <w:left w:val="none" w:sz="0" w:space="0" w:color="000000"/>
+              <w:right w:val="none" w:sz="0" w:space="0" w:color="000000"/>
+            </w:tcBorders>
+            <w:shd w:val="clear" w:color="auto" w:fill="FFFFFF"/>
+            <w:tcMar>
+              <w:top w:w="0" w:type="dxa"/>
+              <w:bottom w:w="0" w:type="dxa"/>
+              <w:left w:w="0" w:type="dxa"/>
+              <w:right w:w="0" w:type="dxa"/>
+            </w:tcMar>
+            <w:vAlign w:val="center"/>
+          </w:tcPr>
+          <w:p>
+            <w:pPr>
+              <w:pStyle w:val="Normal"/>
+              <w:jc w:val="left"/>
+              <w:pBdr>
+                <w:bottom w:val="none" w:sz="0" w:space="0" w:color="000000"/>
+                <w:top w:val="none" w:sz="0" w:space="0" w:color="000000"/>
+                <w:left w:val="none" w:sz="0" w:space="0" w:color="000000"/>
+                <w:right w:val="none" w:sz="0" w:space="0" w:color="000000"/>
+              </w:pBdr>
+              <w:spacing w:after="100" w:before="100" w:line="240"/>
+              <w:ind w:left="100" w:right="100" w:firstLine="0" w:firstLineChars="0"/>
+            </w:pPr>
+            <w:r xmlns:w="http://schemas.openxmlformats.org/wordprocessingml/2006/main" xmlns:wp="http://schemas.openxmlformats.org/drawingml/2006/wordprocessingDrawing" xmlns:r="http://schemas.openxmlformats.org/officeDocument/2006/relationships" xmlns:w14="http://schemas.microsoft.com/office/word/2010/wordml">
+              <w:rPr>
+                <w:rFonts w:ascii="Arial" w:hAnsi="Arial" w:eastAsia="Arial" w:cs="Arial"/>
+                <w:i w:val="false"/>
+                <w:b w:val="false"/>
+                <w:u w:val="none"/>
+                <w:sz w:val="22"/>
+                <w:szCs w:val="22"/>
+                <w:color w:val="000000"/>
+              </w:rPr>
+              <w:t xml:space="preserve">Quadratic Treatment Temperature (centered) - Reproduction</w:t>
+            </w:r>
+          </w:p>
+        </w:tc>
+        <w:tc>
+          <w:tcPr>
+            <w:tcBorders>
+              <w:bottom w:val="none" w:sz="0" w:space="0" w:color="000000"/>
+              <w:top w:val="none" w:sz="0" w:space="0" w:color="000000"/>
+              <w:left w:val="none" w:sz="0" w:space="0" w:color="000000"/>
+              <w:right w:val="none" w:sz="0" w:space="0" w:color="000000"/>
+            </w:tcBorders>
+            <w:shd w:val="clear" w:color="auto" w:fill="FFFFFF"/>
+            <w:tcMar>
+              <w:top w:w="0" w:type="dxa"/>
+              <w:bottom w:w="0" w:type="dxa"/>
+              <w:left w:w="0" w:type="dxa"/>
+              <w:right w:w="0" w:type="dxa"/>
+            </w:tcMar>
+            <w:vAlign w:val="center"/>
+          </w:tcPr>
+          <w:p>
+            <w:pPr>
+              <w:pStyle w:val="Normal"/>
+              <w:jc w:val="right"/>
+              <w:pBdr>
+                <w:bottom w:val="none" w:sz="0" w:space="0" w:color="000000"/>
+                <w:top w:val="none" w:sz="0" w:space="0" w:color="000000"/>
+                <w:left w:val="none" w:sz="0" w:space="0" w:color="000000"/>
+                <w:right w:val="none" w:sz="0" w:space="0" w:color="000000"/>
+              </w:pBdr>
+              <w:spacing w:after="100" w:before="100" w:line="240"/>
+              <w:ind w:left="100" w:right="100" w:firstLine="0" w:firstLineChars="0"/>
+            </w:pPr>
+            <w:r xmlns:w="http://schemas.openxmlformats.org/wordprocessingml/2006/main" xmlns:wp="http://schemas.openxmlformats.org/drawingml/2006/wordprocessingDrawing" xmlns:r="http://schemas.openxmlformats.org/officeDocument/2006/relationships" xmlns:w14="http://schemas.microsoft.com/office/word/2010/wordml">
+              <w:rPr>
+                <w:rFonts w:ascii="Arial" w:hAnsi="Arial" w:eastAsia="Arial" w:cs="Arial"/>
+                <w:i w:val="false"/>
+                <w:b w:val="false"/>
+                <w:u w:val="none"/>
+                <w:sz w:val="22"/>
+                <w:szCs w:val="22"/>
+                <w:color w:val="000000"/>
+              </w:rPr>
+              <w:t xml:space="preserve">-0.0123</w:t>
+            </w:r>
+          </w:p>
+        </w:tc>
+        <w:tc>
+          <w:tcPr>
+            <w:tcBorders>
+              <w:bottom w:val="none" w:sz="0" w:space="0" w:color="000000"/>
+              <w:top w:val="none" w:sz="0" w:space="0" w:color="000000"/>
+              <w:left w:val="none" w:sz="0" w:space="0" w:color="000000"/>
+              <w:right w:val="none" w:sz="0" w:space="0" w:color="000000"/>
+            </w:tcBorders>
+            <w:shd w:val="clear" w:color="auto" w:fill="FFFFFF"/>
+            <w:tcMar>
+              <w:top w:w="0" w:type="dxa"/>
+              <w:bottom w:w="0" w:type="dxa"/>
+              <w:left w:w="0" w:type="dxa"/>
+              <w:right w:w="0" w:type="dxa"/>
+            </w:tcMar>
+            <w:vAlign w:val="center"/>
+          </w:tcPr>
+          <w:p>
+            <w:pPr>
+              <w:pStyle w:val="Normal"/>
+              <w:jc w:val="right"/>
+              <w:pBdr>
+                <w:bottom w:val="none" w:sz="0" w:space="0" w:color="000000"/>
+                <w:top w:val="none" w:sz="0" w:space="0" w:color="000000"/>
+                <w:left w:val="none" w:sz="0" w:space="0" w:color="000000"/>
+                <w:right w:val="none" w:sz="0" w:space="0" w:color="000000"/>
+              </w:pBdr>
+              <w:spacing w:after="100" w:before="100" w:line="240"/>
+              <w:ind w:left="100" w:right="100" w:firstLine="0" w:firstLineChars="0"/>
+            </w:pPr>
+            <w:r xmlns:w="http://schemas.openxmlformats.org/wordprocessingml/2006/main" xmlns:wp="http://schemas.openxmlformats.org/drawingml/2006/wordprocessingDrawing" xmlns:r="http://schemas.openxmlformats.org/officeDocument/2006/relationships" xmlns:w14="http://schemas.microsoft.com/office/word/2010/wordml">
+              <w:rPr>
+                <w:rFonts w:ascii="Arial" w:hAnsi="Arial" w:eastAsia="Arial" w:cs="Arial"/>
+                <w:i w:val="false"/>
+                <w:b w:val="false"/>
+                <w:u w:val="none"/>
+                <w:sz w:val="22"/>
+                <w:szCs w:val="22"/>
+                <w:color w:val="000000"/>
+              </w:rPr>
+              <w:t xml:space="preserve">-0.0146</w:t>
+            </w:r>
+          </w:p>
+        </w:tc>
+        <w:tc>
+          <w:tcPr>
+            <w:tcBorders>
+              <w:bottom w:val="none" w:sz="0" w:space="0" w:color="000000"/>
+              <w:top w:val="none" w:sz="0" w:space="0" w:color="000000"/>
+              <w:left w:val="none" w:sz="0" w:space="0" w:color="000000"/>
+              <w:right w:val="none" w:sz="0" w:space="0" w:color="000000"/>
+            </w:tcBorders>
+            <w:shd w:val="clear" w:color="auto" w:fill="FFFFFF"/>
+            <w:tcMar>
+              <w:top w:w="0" w:type="dxa"/>
+              <w:bottom w:w="0" w:type="dxa"/>
+              <w:left w:w="0" w:type="dxa"/>
+              <w:right w:w="0" w:type="dxa"/>
+            </w:tcMar>
+            <w:vAlign w:val="center"/>
+          </w:tcPr>
+          <w:p>
+            <w:pPr>
+              <w:pStyle w:val="Normal"/>
+              <w:jc w:val="right"/>
+              <w:pBdr>
+                <w:bottom w:val="none" w:sz="0" w:space="0" w:color="000000"/>
+                <w:top w:val="none" w:sz="0" w:space="0" w:color="000000"/>
+                <w:left w:val="none" w:sz="0" w:space="0" w:color="000000"/>
+                <w:right w:val="none" w:sz="0" w:space="0" w:color="000000"/>
+              </w:pBdr>
+              <w:spacing w:after="100" w:before="100" w:line="240"/>
+              <w:ind w:left="100" w:right="100" w:firstLine="0" w:firstLineChars="0"/>
+            </w:pPr>
+            <w:r xmlns:w="http://schemas.openxmlformats.org/wordprocessingml/2006/main" xmlns:wp="http://schemas.openxmlformats.org/drawingml/2006/wordprocessingDrawing" xmlns:r="http://schemas.openxmlformats.org/officeDocument/2006/relationships" xmlns:w14="http://schemas.microsoft.com/office/word/2010/wordml">
+              <w:rPr>
+                <w:rFonts w:ascii="Arial" w:hAnsi="Arial" w:eastAsia="Arial" w:cs="Arial"/>
+                <w:i w:val="false"/>
+                <w:b w:val="false"/>
+                <w:u w:val="none"/>
+                <w:sz w:val="22"/>
+                <w:szCs w:val="22"/>
+                <w:color w:val="000000"/>
+              </w:rPr>
+              <w:t xml:space="preserve">-0.0099</w:t>
+            </w:r>
+          </w:p>
+        </w:tc>
+        <w:tc>
+          <w:tcPr>
+            <w:tcBorders>
+              <w:bottom w:val="none" w:sz="0" w:space="0" w:color="000000"/>
+              <w:top w:val="none" w:sz="0" w:space="0" w:color="000000"/>
+              <w:left w:val="none" w:sz="0" w:space="0" w:color="000000"/>
+              <w:right w:val="none" w:sz="0" w:space="0" w:color="000000"/>
+            </w:tcBorders>
+            <w:shd w:val="clear" w:color="auto" w:fill="FFFFFF"/>
+            <w:tcMar>
+              <w:top w:w="0" w:type="dxa"/>
+              <w:bottom w:w="0" w:type="dxa"/>
+              <w:left w:w="0" w:type="dxa"/>
+              <w:right w:w="0" w:type="dxa"/>
+            </w:tcMar>
+            <w:vAlign w:val="center"/>
+          </w:tcPr>
+          <w:p>
+            <w:pPr>
+              <w:pStyle w:val="Normal"/>
+              <w:jc w:val="right"/>
+              <w:pBdr>
+                <w:bottom w:val="none" w:sz="0" w:space="0" w:color="000000"/>
+                <w:top w:val="none" w:sz="0" w:space="0" w:color="000000"/>
+                <w:left w:val="none" w:sz="0" w:space="0" w:color="000000"/>
+                <w:right w:val="none" w:sz="0" w:space="0" w:color="000000"/>
+              </w:pBdr>
+              <w:spacing w:after="100" w:before="100" w:line="240"/>
+              <w:ind w:left="100" w:right="100" w:firstLine="0" w:firstLineChars="0"/>
+            </w:pPr>
+            <w:r xmlns:w="http://schemas.openxmlformats.org/wordprocessingml/2006/main" xmlns:wp="http://schemas.openxmlformats.org/drawingml/2006/wordprocessingDrawing" xmlns:r="http://schemas.openxmlformats.org/officeDocument/2006/relationships" xmlns:w14="http://schemas.microsoft.com/office/word/2010/wordml">
+              <w:rPr>
+                <w:rFonts w:ascii="Arial" w:hAnsi="Arial" w:eastAsia="Arial" w:cs="Arial"/>
+                <w:i w:val="false"/>
+                <w:b w:val="false"/>
+                <w:u w:val="none"/>
+                <w:sz w:val="22"/>
+                <w:szCs w:val="22"/>
+                <w:color w:val="000000"/>
+              </w:rPr>
+              <w:t xml:space="preserve">1,576</w:t>
+            </w:r>
+          </w:p>
+        </w:tc>
+        <w:tc>
+          <w:tcPr>
+            <w:tcBorders>
+              <w:bottom w:val="none" w:sz="0" w:space="0" w:color="000000"/>
+              <w:top w:val="none" w:sz="0" w:space="0" w:color="000000"/>
+              <w:left w:val="none" w:sz="0" w:space="0" w:color="000000"/>
+              <w:right w:val="none" w:sz="0" w:space="0" w:color="000000"/>
+            </w:tcBorders>
+            <w:shd w:val="clear" w:color="auto" w:fill="FFFFFF"/>
+            <w:tcMar>
+              <w:top w:w="0" w:type="dxa"/>
+              <w:bottom w:w="0" w:type="dxa"/>
+              <w:left w:w="0" w:type="dxa"/>
+              <w:right w:w="0" w:type="dxa"/>
+            </w:tcMar>
+            <w:vAlign w:val="center"/>
+          </w:tcPr>
+          <w:p>
+            <w:pPr>
+              <w:pStyle w:val="Normal"/>
+              <w:jc w:val="left"/>
+              <w:pBdr>
+                <w:bottom w:val="none" w:sz="0" w:space="0" w:color="000000"/>
+                <w:top w:val="none" w:sz="0" w:space="0" w:color="000000"/>
+                <w:left w:val="none" w:sz="0" w:space="0" w:color="000000"/>
+                <w:right w:val="none" w:sz="0" w:space="0" w:color="000000"/>
+              </w:pBdr>
+              <w:spacing w:after="100" w:before="100" w:line="240"/>
+              <w:ind w:left="100" w:right="100" w:firstLine="0" w:firstLineChars="0"/>
+            </w:pPr>
+            <w:r xmlns:w="http://schemas.openxmlformats.org/wordprocessingml/2006/main" xmlns:wp="http://schemas.openxmlformats.org/drawingml/2006/wordprocessingDrawing" xmlns:r="http://schemas.openxmlformats.org/officeDocument/2006/relationships" xmlns:w14="http://schemas.microsoft.com/office/word/2010/wordml">
+              <w:rPr>
+                <w:rFonts w:ascii="Arial" w:hAnsi="Arial" w:eastAsia="Arial" w:cs="Arial"/>
+                <w:i w:val="false"/>
+                <w:b w:val="false"/>
+                <w:u w:val="none"/>
+                <w:sz w:val="22"/>
+                <w:szCs w:val="22"/>
+                <w:color w:val="000000"/>
+              </w:rPr>
+              <w:t xml:space="preserve">&lt; 0.0001</w:t>
+            </w:r>
+          </w:p>
+        </w:tc>
+      </w:tr>
+      <w:tr>
+        <w:trPr>
+          <w:trHeight w:val="360" w:hRule="auto"/>
+        </w:trPr>
+        body7
+        <w:tc>
+          <w:tcPr>
+            <w:tcBorders>
+              <w:bottom w:val="none" w:sz="0" w:space="0" w:color="000000"/>
+              <w:top w:val="none" w:sz="0" w:space="0" w:color="000000"/>
+              <w:left w:val="none" w:sz="0" w:space="0" w:color="000000"/>
+              <w:right w:val="none" w:sz="0" w:space="0" w:color="000000"/>
+            </w:tcBorders>
+            <w:shd w:val="clear" w:color="auto" w:fill="FFFFFF"/>
+            <w:tcMar>
+              <w:top w:w="0" w:type="dxa"/>
+              <w:bottom w:w="0" w:type="dxa"/>
+              <w:left w:w="0" w:type="dxa"/>
+              <w:right w:w="0" w:type="dxa"/>
+            </w:tcMar>
+            <w:vAlign w:val="center"/>
+          </w:tcPr>
+          <w:p>
+            <w:pPr>
+              <w:pStyle w:val="Normal"/>
+              <w:jc w:val="left"/>
+              <w:pBdr>
+                <w:bottom w:val="none" w:sz="0" w:space="0" w:color="000000"/>
+                <w:top w:val="none" w:sz="0" w:space="0" w:color="000000"/>
+                <w:left w:val="none" w:sz="0" w:space="0" w:color="000000"/>
+                <w:right w:val="none" w:sz="0" w:space="0" w:color="000000"/>
+              </w:pBdr>
+              <w:spacing w:after="100" w:before="100" w:line="240"/>
+              <w:ind w:left="100" w:right="100" w:firstLine="0" w:firstLineChars="0"/>
+            </w:pPr>
+            <w:r xmlns:w="http://schemas.openxmlformats.org/wordprocessingml/2006/main" xmlns:wp="http://schemas.openxmlformats.org/drawingml/2006/wordprocessingDrawing" xmlns:r="http://schemas.openxmlformats.org/officeDocument/2006/relationships" xmlns:w14="http://schemas.microsoft.com/office/word/2010/wordml">
+              <w:rPr>
+                <w:rFonts w:ascii="Arial" w:hAnsi="Arial" w:eastAsia="Arial" w:cs="Arial"/>
+                <w:i w:val="false"/>
+                <w:b w:val="false"/>
+                <w:u w:val="none"/>
+                <w:sz w:val="22"/>
+                <w:szCs w:val="22"/>
+                <w:color w:val="000000"/>
+              </w:rPr>
+              <w:t xml:space="preserve">Cubic Treatment Temperature (centered) - Longevity</w:t>
+            </w:r>
+          </w:p>
+        </w:tc>
+        <w:tc>
+          <w:tcPr>
+            <w:tcBorders>
+              <w:bottom w:val="none" w:sz="0" w:space="0" w:color="000000"/>
+              <w:top w:val="none" w:sz="0" w:space="0" w:color="000000"/>
+              <w:left w:val="none" w:sz="0" w:space="0" w:color="000000"/>
+              <w:right w:val="none" w:sz="0" w:space="0" w:color="000000"/>
+            </w:tcBorders>
+            <w:shd w:val="clear" w:color="auto" w:fill="FFFFFF"/>
+            <w:tcMar>
+              <w:top w:w="0" w:type="dxa"/>
+              <w:bottom w:w="0" w:type="dxa"/>
+              <w:left w:w="0" w:type="dxa"/>
+              <w:right w:w="0" w:type="dxa"/>
+            </w:tcMar>
+            <w:vAlign w:val="center"/>
+          </w:tcPr>
+          <w:p>
+            <w:pPr>
+              <w:pStyle w:val="Normal"/>
+              <w:jc w:val="right"/>
+              <w:pBdr>
+                <w:bottom w:val="none" w:sz="0" w:space="0" w:color="000000"/>
+                <w:top w:val="none" w:sz="0" w:space="0" w:color="000000"/>
+                <w:left w:val="none" w:sz="0" w:space="0" w:color="000000"/>
+                <w:right w:val="none" w:sz="0" w:space="0" w:color="000000"/>
+              </w:pBdr>
+              <w:spacing w:after="100" w:before="100" w:line="240"/>
+              <w:ind w:left="100" w:right="100" w:firstLine="0" w:firstLineChars="0"/>
+            </w:pPr>
+            <w:r xmlns:w="http://schemas.openxmlformats.org/wordprocessingml/2006/main" xmlns:wp="http://schemas.openxmlformats.org/drawingml/2006/wordprocessingDrawing" xmlns:r="http://schemas.openxmlformats.org/officeDocument/2006/relationships" xmlns:w14="http://schemas.microsoft.com/office/word/2010/wordml">
+              <w:rPr>
+                <w:rFonts w:ascii="Arial" w:hAnsi="Arial" w:eastAsia="Arial" w:cs="Arial"/>
+                <w:i w:val="false"/>
+                <w:b w:val="false"/>
+                <w:u w:val="none"/>
+                <w:sz w:val="22"/>
+                <w:szCs w:val="22"/>
+                <w:color w:val="000000"/>
+              </w:rPr>
+              <w:t xml:space="preserve">0.0005</w:t>
+            </w:r>
+          </w:p>
+        </w:tc>
+        <w:tc>
+          <w:tcPr>
+            <w:tcBorders>
+              <w:bottom w:val="none" w:sz="0" w:space="0" w:color="000000"/>
+              <w:top w:val="none" w:sz="0" w:space="0" w:color="000000"/>
+              <w:left w:val="none" w:sz="0" w:space="0" w:color="000000"/>
+              <w:right w:val="none" w:sz="0" w:space="0" w:color="000000"/>
+            </w:tcBorders>
+            <w:shd w:val="clear" w:color="auto" w:fill="FFFFFF"/>
+            <w:tcMar>
+              <w:top w:w="0" w:type="dxa"/>
+              <w:bottom w:w="0" w:type="dxa"/>
+              <w:left w:w="0" w:type="dxa"/>
+              <w:right w:w="0" w:type="dxa"/>
+            </w:tcMar>
+            <w:vAlign w:val="center"/>
+          </w:tcPr>
+          <w:p>
+            <w:pPr>
+              <w:pStyle w:val="Normal"/>
+              <w:jc w:val="right"/>
+              <w:pBdr>
+                <w:bottom w:val="none" w:sz="0" w:space="0" w:color="000000"/>
+                <w:top w:val="none" w:sz="0" w:space="0" w:color="000000"/>
+                <w:left w:val="none" w:sz="0" w:space="0" w:color="000000"/>
+                <w:right w:val="none" w:sz="0" w:space="0" w:color="000000"/>
+              </w:pBdr>
+              <w:spacing w:after="100" w:before="100" w:line="240"/>
+              <w:ind w:left="100" w:right="100" w:firstLine="0" w:firstLineChars="0"/>
+            </w:pPr>
+            <w:r xmlns:w="http://schemas.openxmlformats.org/wordprocessingml/2006/main" xmlns:wp="http://schemas.openxmlformats.org/drawingml/2006/wordprocessingDrawing" xmlns:r="http://schemas.openxmlformats.org/officeDocument/2006/relationships" xmlns:w14="http://schemas.microsoft.com/office/word/2010/wordml">
+              <w:rPr>
+                <w:rFonts w:ascii="Arial" w:hAnsi="Arial" w:eastAsia="Arial" w:cs="Arial"/>
+                <w:i w:val="false"/>
+                <w:b w:val="false"/>
+                <w:u w:val="none"/>
+                <w:sz w:val="22"/>
+                <w:szCs w:val="22"/>
+                <w:color w:val="000000"/>
+              </w:rPr>
+              <w:t xml:space="preserve">0.0003</w:t>
+            </w:r>
+          </w:p>
+        </w:tc>
+        <w:tc>
+          <w:tcPr>
+            <w:tcBorders>
+              <w:bottom w:val="none" w:sz="0" w:space="0" w:color="000000"/>
+              <w:top w:val="none" w:sz="0" w:space="0" w:color="000000"/>
+              <w:left w:val="none" w:sz="0" w:space="0" w:color="000000"/>
+              <w:right w:val="none" w:sz="0" w:space="0" w:color="000000"/>
+            </w:tcBorders>
+            <w:shd w:val="clear" w:color="auto" w:fill="FFFFFF"/>
+            <w:tcMar>
+              <w:top w:w="0" w:type="dxa"/>
+              <w:bottom w:w="0" w:type="dxa"/>
+              <w:left w:w="0" w:type="dxa"/>
+              <w:right w:w="0" w:type="dxa"/>
+            </w:tcMar>
+            <w:vAlign w:val="center"/>
+          </w:tcPr>
+          <w:p>
+            <w:pPr>
+              <w:pStyle w:val="Normal"/>
+              <w:jc w:val="right"/>
+              <w:pBdr>
+                <w:bottom w:val="none" w:sz="0" w:space="0" w:color="000000"/>
+                <w:top w:val="none" w:sz="0" w:space="0" w:color="000000"/>
+                <w:left w:val="none" w:sz="0" w:space="0" w:color="000000"/>
+                <w:right w:val="none" w:sz="0" w:space="0" w:color="000000"/>
+              </w:pBdr>
+              <w:spacing w:after="100" w:before="100" w:line="240"/>
+              <w:ind w:left="100" w:right="100" w:firstLine="0" w:firstLineChars="0"/>
+            </w:pPr>
+            <w:r xmlns:w="http://schemas.openxmlformats.org/wordprocessingml/2006/main" xmlns:wp="http://schemas.openxmlformats.org/drawingml/2006/wordprocessingDrawing" xmlns:r="http://schemas.openxmlformats.org/officeDocument/2006/relationships" xmlns:w14="http://schemas.microsoft.com/office/word/2010/wordml">
+              <w:rPr>
+                <w:rFonts w:ascii="Arial" w:hAnsi="Arial" w:eastAsia="Arial" w:cs="Arial"/>
+                <w:i w:val="false"/>
+                <w:b w:val="false"/>
+                <w:u w:val="none"/>
+                <w:sz w:val="22"/>
+                <w:szCs w:val="22"/>
+                <w:color w:val="000000"/>
+              </w:rPr>
+              <w:t xml:space="preserve">0.0006</w:t>
+            </w:r>
+          </w:p>
+        </w:tc>
+        <w:tc>
+          <w:tcPr>
+            <w:tcBorders>
+              <w:bottom w:val="none" w:sz="0" w:space="0" w:color="000000"/>
+              <w:top w:val="none" w:sz="0" w:space="0" w:color="000000"/>
+              <w:left w:val="none" w:sz="0" w:space="0" w:color="000000"/>
+              <w:right w:val="none" w:sz="0" w:space="0" w:color="000000"/>
+            </w:tcBorders>
+            <w:shd w:val="clear" w:color="auto" w:fill="FFFFFF"/>
+            <w:tcMar>
+              <w:top w:w="0" w:type="dxa"/>
+              <w:bottom w:w="0" w:type="dxa"/>
+              <w:left w:w="0" w:type="dxa"/>
+              <w:right w:w="0" w:type="dxa"/>
+            </w:tcMar>
+            <w:vAlign w:val="center"/>
+          </w:tcPr>
+          <w:p>
+            <w:pPr>
+              <w:pStyle w:val="Normal"/>
+              <w:jc w:val="right"/>
+              <w:pBdr>
+                <w:bottom w:val="none" w:sz="0" w:space="0" w:color="000000"/>
+                <w:top w:val="none" w:sz="0" w:space="0" w:color="000000"/>
+                <w:left w:val="none" w:sz="0" w:space="0" w:color="000000"/>
+                <w:right w:val="none" w:sz="0" w:space="0" w:color="000000"/>
+              </w:pBdr>
+              <w:spacing w:after="100" w:before="100" w:line="240"/>
+              <w:ind w:left="100" w:right="100" w:firstLine="0" w:firstLineChars="0"/>
+            </w:pPr>
+            <w:r xmlns:w="http://schemas.openxmlformats.org/wordprocessingml/2006/main" xmlns:wp="http://schemas.openxmlformats.org/drawingml/2006/wordprocessingDrawing" xmlns:r="http://schemas.openxmlformats.org/officeDocument/2006/relationships" xmlns:w14="http://schemas.microsoft.com/office/word/2010/wordml">
+              <w:rPr>
+                <w:rFonts w:ascii="Arial" w:hAnsi="Arial" w:eastAsia="Arial" w:cs="Arial"/>
+                <w:i w:val="false"/>
+                <w:b w:val="false"/>
+                <w:u w:val="none"/>
+                <w:sz w:val="22"/>
+                <w:szCs w:val="22"/>
+                <w:color w:val="000000"/>
+              </w:rPr>
+              <w:t xml:space="preserve">1,576</w:t>
+            </w:r>
+          </w:p>
+        </w:tc>
+        <w:tc>
+          <w:tcPr>
+            <w:tcBorders>
+              <w:bottom w:val="none" w:sz="0" w:space="0" w:color="000000"/>
+              <w:top w:val="none" w:sz="0" w:space="0" w:color="000000"/>
+              <w:left w:val="none" w:sz="0" w:space="0" w:color="000000"/>
+              <w:right w:val="none" w:sz="0" w:space="0" w:color="000000"/>
+            </w:tcBorders>
+            <w:shd w:val="clear" w:color="auto" w:fill="FFFFFF"/>
+            <w:tcMar>
+              <w:top w:w="0" w:type="dxa"/>
+              <w:bottom w:w="0" w:type="dxa"/>
+              <w:left w:w="0" w:type="dxa"/>
+              <w:right w:w="0" w:type="dxa"/>
+            </w:tcMar>
+            <w:vAlign w:val="center"/>
+          </w:tcPr>
+          <w:p>
+            <w:pPr>
+              <w:pStyle w:val="Normal"/>
+              <w:jc w:val="left"/>
+              <w:pBdr>
+                <w:bottom w:val="none" w:sz="0" w:space="0" w:color="000000"/>
+                <w:top w:val="none" w:sz="0" w:space="0" w:color="000000"/>
+                <w:left w:val="none" w:sz="0" w:space="0" w:color="000000"/>
+                <w:right w:val="none" w:sz="0" w:space="0" w:color="000000"/>
+              </w:pBdr>
+              <w:spacing w:after="100" w:before="100" w:line="240"/>
+              <w:ind w:left="100" w:right="100" w:firstLine="0" w:firstLineChars="0"/>
+            </w:pPr>
+            <w:r xmlns:w="http://schemas.openxmlformats.org/wordprocessingml/2006/main" xmlns:wp="http://schemas.openxmlformats.org/drawingml/2006/wordprocessingDrawing" xmlns:r="http://schemas.openxmlformats.org/officeDocument/2006/relationships" xmlns:w14="http://schemas.microsoft.com/office/word/2010/wordml">
+              <w:rPr>
+                <w:rFonts w:ascii="Arial" w:hAnsi="Arial" w:eastAsia="Arial" w:cs="Arial"/>
+                <w:i w:val="false"/>
+                <w:b w:val="false"/>
+                <w:u w:val="none"/>
+                <w:sz w:val="22"/>
+                <w:szCs w:val="22"/>
+                <w:color w:val="000000"/>
+              </w:rPr>
+              <w:t xml:space="preserve">&lt; 0.0001</w:t>
+            </w:r>
+          </w:p>
+        </w:tc>
+      </w:tr>
+      <w:tr>
+        <w:trPr>
+          <w:trHeight w:val="360" w:hRule="auto"/>
+        </w:trPr>
+        body8
+        <w:tc>
+          <w:tcPr>
+            <w:tcBorders>
+              <w:bottom w:val="single" w:sz="12" w:space="0" w:color="666666"/>
+              <w:top w:val="none" w:sz="0" w:space="0" w:color="000000"/>
+              <w:left w:val="none" w:sz="0" w:space="0" w:color="000000"/>
+              <w:right w:val="none" w:sz="0" w:space="0" w:color="000000"/>
+            </w:tcBorders>
+            <w:shd w:val="clear" w:color="auto" w:fill="FFFFFF"/>
+            <w:tcMar>
+              <w:top w:w="0" w:type="dxa"/>
+              <w:bottom w:w="0" w:type="dxa"/>
+              <w:left w:w="0" w:type="dxa"/>
+              <w:right w:w="0" w:type="dxa"/>
+            </w:tcMar>
+            <w:vAlign w:val="center"/>
+          </w:tcPr>
+          <w:p>
+            <w:pPr>
+              <w:pStyle w:val="Normal"/>
+              <w:jc w:val="left"/>
+              <w:pBdr>
+                <w:bottom w:val="none" w:sz="0" w:space="0" w:color="000000"/>
+                <w:top w:val="none" w:sz="0" w:space="0" w:color="000000"/>
+                <w:left w:val="none" w:sz="0" w:space="0" w:color="000000"/>
+                <w:right w:val="none" w:sz="0" w:space="0" w:color="000000"/>
+              </w:pBdr>
+              <w:spacing w:after="100" w:before="100" w:line="240"/>
+              <w:ind w:left="100" w:right="100" w:firstLine="0" w:firstLineChars="0"/>
+            </w:pPr>
+            <w:r xmlns:w="http://schemas.openxmlformats.org/wordprocessingml/2006/main" xmlns:wp="http://schemas.openxmlformats.org/drawingml/2006/wordprocessingDrawing" xmlns:r="http://schemas.openxmlformats.org/officeDocument/2006/relationships" xmlns:w14="http://schemas.microsoft.com/office/word/2010/wordml">
+              <w:rPr>
+                <w:rFonts w:ascii="Arial" w:hAnsi="Arial" w:eastAsia="Arial" w:cs="Arial"/>
+                <w:i w:val="false"/>
+                <w:b w:val="false"/>
+                <w:u w:val="none"/>
+                <w:sz w:val="22"/>
+                <w:szCs w:val="22"/>
+                <w:color w:val="000000"/>
+              </w:rPr>
+              <w:t xml:space="preserve">Cubic Treatment Temperature (centered) - Reproduction</w:t>
+            </w:r>
+          </w:p>
+        </w:tc>
+        <w:tc>
+          <w:tcPr>
+            <w:tcBorders>
+              <w:bottom w:val="single" w:sz="12" w:space="0" w:color="666666"/>
+              <w:top w:val="none" w:sz="0" w:space="0" w:color="000000"/>
+              <w:left w:val="none" w:sz="0" w:space="0" w:color="000000"/>
+              <w:right w:val="none" w:sz="0" w:space="0" w:color="000000"/>
+            </w:tcBorders>
+            <w:shd w:val="clear" w:color="auto" w:fill="FFFFFF"/>
+            <w:tcMar>
+              <w:top w:w="0" w:type="dxa"/>
+              <w:bottom w:w="0" w:type="dxa"/>
+              <w:left w:w="0" w:type="dxa"/>
+              <w:right w:w="0" w:type="dxa"/>
+            </w:tcMar>
+            <w:vAlign w:val="center"/>
+          </w:tcPr>
+          <w:p>
+            <w:pPr>
+              <w:pStyle w:val="Normal"/>
+              <w:jc w:val="right"/>
+              <w:pBdr>
+                <w:bottom w:val="none" w:sz="0" w:space="0" w:color="000000"/>
+                <w:top w:val="none" w:sz="0" w:space="0" w:color="000000"/>
+                <w:left w:val="none" w:sz="0" w:space="0" w:color="000000"/>
+                <w:right w:val="none" w:sz="0" w:space="0" w:color="000000"/>
+              </w:pBdr>
+              <w:spacing w:after="100" w:before="100" w:line="240"/>
+              <w:ind w:left="100" w:right="100" w:firstLine="0" w:firstLineChars="0"/>
+            </w:pPr>
+            <w:r xmlns:w="http://schemas.openxmlformats.org/wordprocessingml/2006/main" xmlns:wp="http://schemas.openxmlformats.org/drawingml/2006/wordprocessingDrawing" xmlns:r="http://schemas.openxmlformats.org/officeDocument/2006/relationships" xmlns:w14="http://schemas.microsoft.com/office/word/2010/wordml">
+              <w:rPr>
+                <w:rFonts w:ascii="Arial" w:hAnsi="Arial" w:eastAsia="Arial" w:cs="Arial"/>
+                <w:i w:val="false"/>
+                <w:b w:val="false"/>
+                <w:u w:val="none"/>
+                <w:sz w:val="22"/>
+                <w:szCs w:val="22"/>
+                <w:color w:val="000000"/>
+              </w:rPr>
+              <w:t xml:space="preserve">-0.0001</w:t>
+            </w:r>
+          </w:p>
+        </w:tc>
+        <w:tc>
+          <w:tcPr>
+            <w:tcBorders>
+              <w:bottom w:val="single" w:sz="12" w:space="0" w:color="666666"/>
+              <w:top w:val="none" w:sz="0" w:space="0" w:color="000000"/>
+              <w:left w:val="none" w:sz="0" w:space="0" w:color="000000"/>
+              <w:right w:val="none" w:sz="0" w:space="0" w:color="000000"/>
+            </w:tcBorders>
+            <w:shd w:val="clear" w:color="auto" w:fill="FFFFFF"/>
+            <w:tcMar>
+              <w:top w:w="0" w:type="dxa"/>
+              <w:bottom w:w="0" w:type="dxa"/>
+              <w:left w:w="0" w:type="dxa"/>
+              <w:right w:w="0" w:type="dxa"/>
+            </w:tcMar>
+            <w:vAlign w:val="center"/>
+          </w:tcPr>
+          <w:p>
+            <w:pPr>
+              <w:pStyle w:val="Normal"/>
+              <w:jc w:val="right"/>
+              <w:pBdr>
+                <w:bottom w:val="none" w:sz="0" w:space="0" w:color="000000"/>
+                <w:top w:val="none" w:sz="0" w:space="0" w:color="000000"/>
+                <w:left w:val="none" w:sz="0" w:space="0" w:color="000000"/>
+                <w:right w:val="none" w:sz="0" w:space="0" w:color="000000"/>
+              </w:pBdr>
+              <w:spacing w:after="100" w:before="100" w:line="240"/>
+              <w:ind w:left="100" w:right="100" w:firstLine="0" w:firstLineChars="0"/>
+            </w:pPr>
+            <w:r xmlns:w="http://schemas.openxmlformats.org/wordprocessingml/2006/main" xmlns:wp="http://schemas.openxmlformats.org/drawingml/2006/wordprocessingDrawing" xmlns:r="http://schemas.openxmlformats.org/officeDocument/2006/relationships" xmlns:w14="http://schemas.microsoft.com/office/word/2010/wordml">
+              <w:rPr>
+                <w:rFonts w:ascii="Arial" w:hAnsi="Arial" w:eastAsia="Arial" w:cs="Arial"/>
+                <w:i w:val="false"/>
+                <w:b w:val="false"/>
+                <w:u w:val="none"/>
+                <w:sz w:val="22"/>
+                <w:szCs w:val="22"/>
+                <w:color w:val="000000"/>
+              </w:rPr>
+              <w:t xml:space="preserve">-0.0002</w:t>
+            </w:r>
+          </w:p>
+        </w:tc>
+        <w:tc>
+          <w:tcPr>
+            <w:tcBorders>
+              <w:bottom w:val="single" w:sz="12" w:space="0" w:color="666666"/>
+              <w:top w:val="none" w:sz="0" w:space="0" w:color="000000"/>
+              <w:left w:val="none" w:sz="0" w:space="0" w:color="000000"/>
+              <w:right w:val="none" w:sz="0" w:space="0" w:color="000000"/>
+            </w:tcBorders>
+            <w:shd w:val="clear" w:color="auto" w:fill="FFFFFF"/>
+            <w:tcMar>
+              <w:top w:w="0" w:type="dxa"/>
+              <w:bottom w:w="0" w:type="dxa"/>
+              <w:left w:w="0" w:type="dxa"/>
+              <w:right w:w="0" w:type="dxa"/>
+            </w:tcMar>
+            <w:vAlign w:val="center"/>
+          </w:tcPr>
+          <w:p>
+            <w:pPr>
+              <w:pStyle w:val="Normal"/>
+              <w:jc w:val="right"/>
+              <w:pBdr>
+                <w:bottom w:val="none" w:sz="0" w:space="0" w:color="000000"/>
+                <w:top w:val="none" w:sz="0" w:space="0" w:color="000000"/>
+                <w:left w:val="none" w:sz="0" w:space="0" w:color="000000"/>
+                <w:right w:val="none" w:sz="0" w:space="0" w:color="000000"/>
+              </w:pBdr>
+              <w:spacing w:after="100" w:before="100" w:line="240"/>
+              <w:ind w:left="100" w:right="100" w:firstLine="0" w:firstLineChars="0"/>
+            </w:pPr>
+            <w:r xmlns:w="http://schemas.openxmlformats.org/wordprocessingml/2006/main" xmlns:wp="http://schemas.openxmlformats.org/drawingml/2006/wordprocessingDrawing" xmlns:r="http://schemas.openxmlformats.org/officeDocument/2006/relationships" xmlns:w14="http://schemas.microsoft.com/office/word/2010/wordml">
+              <w:rPr>
+                <w:rFonts w:ascii="Arial" w:hAnsi="Arial" w:eastAsia="Arial" w:cs="Arial"/>
+                <w:i w:val="false"/>
+                <w:b w:val="false"/>
+                <w:u w:val="none"/>
+                <w:sz w:val="22"/>
+                <w:szCs w:val="22"/>
+                <w:color w:val="000000"/>
+              </w:rPr>
+              <w:t xml:space="preserve">0.0001</w:t>
+            </w:r>
+          </w:p>
+        </w:tc>
+        <w:tc>
+          <w:tcPr>
+            <w:tcBorders>
+              <w:bottom w:val="single" w:sz="12" w:space="0" w:color="666666"/>
+              <w:top w:val="none" w:sz="0" w:space="0" w:color="000000"/>
+              <w:left w:val="none" w:sz="0" w:space="0" w:color="000000"/>
+              <w:right w:val="none" w:sz="0" w:space="0" w:color="000000"/>
+            </w:tcBorders>
+            <w:shd w:val="clear" w:color="auto" w:fill="FFFFFF"/>
+            <w:tcMar>
+              <w:top w:w="0" w:type="dxa"/>
+              <w:bottom w:w="0" w:type="dxa"/>
+              <w:left w:w="0" w:type="dxa"/>
+              <w:right w:w="0" w:type="dxa"/>
+            </w:tcMar>
+            <w:vAlign w:val="center"/>
+          </w:tcPr>
+          <w:p>
+            <w:pPr>
+              <w:pStyle w:val="Normal"/>
+              <w:jc w:val="right"/>
+              <w:pBdr>
+                <w:bottom w:val="none" w:sz="0" w:space="0" w:color="000000"/>
+                <w:top w:val="none" w:sz="0" w:space="0" w:color="000000"/>
+                <w:left w:val="none" w:sz="0" w:space="0" w:color="000000"/>
+                <w:right w:val="none" w:sz="0" w:space="0" w:color="000000"/>
+              </w:pBdr>
+              <w:spacing w:after="100" w:before="100" w:line="240"/>
+              <w:ind w:left="100" w:right="100" w:firstLine="0" w:firstLineChars="0"/>
+            </w:pPr>
+            <w:r xmlns:w="http://schemas.openxmlformats.org/wordprocessingml/2006/main" xmlns:wp="http://schemas.openxmlformats.org/drawingml/2006/wordprocessingDrawing" xmlns:r="http://schemas.openxmlformats.org/officeDocument/2006/relationships" xmlns:w14="http://schemas.microsoft.com/office/word/2010/wordml">
+              <w:rPr>
+                <w:rFonts w:ascii="Arial" w:hAnsi="Arial" w:eastAsia="Arial" w:cs="Arial"/>
+                <w:i w:val="false"/>
+                <w:b w:val="false"/>
+                <w:u w:val="none"/>
+                <w:sz w:val="22"/>
+                <w:szCs w:val="22"/>
+                <w:color w:val="000000"/>
+              </w:rPr>
+              <w:t xml:space="preserve">1,576</w:t>
+            </w:r>
+          </w:p>
+        </w:tc>
+        <w:tc>
+          <w:tcPr>
+            <w:tcBorders>
+              <w:bottom w:val="single" w:sz="12" w:space="0" w:color="666666"/>
+              <w:top w:val="none" w:sz="0" w:space="0" w:color="000000"/>
+              <w:left w:val="none" w:sz="0" w:space="0" w:color="000000"/>
+              <w:right w:val="none" w:sz="0" w:space="0" w:color="000000"/>
+            </w:tcBorders>
+            <w:shd w:val="clear" w:color="auto" w:fill="FFFFFF"/>
+            <w:tcMar>
+              <w:top w:w="0" w:type="dxa"/>
+              <w:bottom w:w="0" w:type="dxa"/>
+              <w:left w:w="0" w:type="dxa"/>
+              <w:right w:w="0" w:type="dxa"/>
+            </w:tcMar>
+            <w:vAlign w:val="center"/>
+          </w:tcPr>
+          <w:p>
+            <w:pPr>
+              <w:pStyle w:val="Normal"/>
+              <w:jc w:val="left"/>
+              <w:pBdr>
+                <w:bottom w:val="none" w:sz="0" w:space="0" w:color="000000"/>
+                <w:top w:val="none" w:sz="0" w:space="0" w:color="000000"/>
+                <w:left w:val="none" w:sz="0" w:space="0" w:color="000000"/>
+                <w:right w:val="none" w:sz="0" w:space="0" w:color="000000"/>
+              </w:pBdr>
+              <w:spacing w:after="100" w:before="100" w:line="240"/>
+              <w:ind w:left="100" w:right="100" w:firstLine="0" w:firstLineChars="0"/>
+            </w:pPr>
+            <w:r xmlns:w="http://schemas.openxmlformats.org/wordprocessingml/2006/main" xmlns:wp="http://schemas.openxmlformats.org/drawingml/2006/wordprocessingDrawing" xmlns:r="http://schemas.openxmlformats.org/officeDocument/2006/relationships" xmlns:w14="http://schemas.microsoft.com/office/word/2010/wordml">
+              <w:rPr>
+                <w:rFonts w:ascii="Arial" w:hAnsi="Arial" w:eastAsia="Arial" w:cs="Arial"/>
+                <w:i w:val="false"/>
+                <w:b w:val="false"/>
+                <w:u w:val="none"/>
+                <w:sz w:val="22"/>
+                <w:szCs w:val="22"/>
+                <w:color w:val="000000"/>
+              </w:rPr>
+              <w:t xml:space="preserve">0.42</w:t>
+            </w:r>
+          </w:p>
+        </w:tc>
+      </w:tr>
+    </w:tbl>
+    <w:p>
+      <w:pPr>
+        <w:pStyle w:val="BodyText"/>
+      </w:pPr>
+      <w:r>
+        <w:rPr>
+          <w:bCs/>
+          <w:b/>
+        </w:rPr>
+        <w:t xml:space="preserve">?(caption)</w:t>
+      </w:r>
+    </w:p>
+    <w:bookmarkEnd w:id="20"/>
+    <w:tbl>
+      <w:tblPr>
+        <w:tblStyle w:val="Table"/>
+        <w:tblW w:type="pct" w:w="5000"/>
+        <w:tblLook w:firstRow="0" w:lastRow="0" w:firstColumn="0" w:lastColumn="0" w:noHBand="0" w:noVBand="0" w:val="0000"/>
+        <w:jc w:val="start"/>
+      </w:tblPr>
+      <w:tblGrid>
+        <w:gridCol w:w="7920"/>
+      </w:tblGrid>
+      <w:tr>
+        <w:tc>
+          <w:tcPr/>
+          <w:bookmarkStart w:id="24" w:name="fig-fig2"/>
+          <w:p>
+            <w:pPr>
+              <w:jc w:val="center"/>
+            </w:pPr>
+            <w:r>
+              <w:drawing>
+                <wp:inline>
+                  <wp:extent cx="4620126" cy="3696101"/>
+                  <wp:effectExtent b="0" l="0" r="0" t="0"/>
+                  <wp:docPr descr="" title="" id="22" name="Picture"/>
+                  <a:graphic>
+                    <a:graphicData uri="http://schemas.openxmlformats.org/drawingml/2006/picture">
+                      <pic:pic>
+                        <pic:nvPicPr>
+                          <pic:cNvPr descr="multivariate_analysis_files/figure-docx/fig-fig2-1.png" id="23" name="Picture"/>
+                          <pic:cNvPicPr>
+                            <a:picLocks noChangeArrowheads="1" noChangeAspect="1"/>
+                          </pic:cNvPicPr>
+                        </pic:nvPicPr>
+                        <pic:blipFill>
+                          <a:blip r:embed="rId21"/>
+                          <a:stretch>
+                            <a:fillRect/>
+                          </a:stretch>
+                        </pic:blipFill>
+                        <pic:spPr bwMode="auto">
+                          <a:xfrm>
+                            <a:off x="0" y="0"/>
+                            <a:ext cx="4620126" cy="3696101"/>
+                          </a:xfrm>
+                          <a:prstGeom prst="rect">
+                            <a:avLst/>
+                          </a:prstGeom>
+                          <a:noFill/>
+                          <a:ln w="9525">
+                            <a:noFill/>
+                            <a:headEnd/>
+                            <a:tailEnd/>
+                          </a:ln>
+                        </pic:spPr>
+                      </pic:pic>
+                    </a:graphicData>
+                  </a:graphic>
+                </wp:inline>
+              </w:drawing>
+            </w:r>
+          </w:p>
+          <w:p>
+            <w:pPr>
+              <w:jc w:val="center"/>
+            </w:pPr>
+            <w:pPr>
+              <w:jc w:val="start"/>
+              <w:spacing w:before="200"/>
+              <w:pStyle w:val="ImageCaption"/>
+            </w:pPr>
+            <w:r>
+              <w:t xml:space="preserve">Figure 1- Between study correlation for reproduction and longevity</w:t>
+            </w:r>
+          </w:p>
+          <w:bookmarkEnd w:id="24"/>
+        </w:tc>
+      </w:tr>
+    </w:tbl>
+    <w:bookmarkEnd w:id="25"/>
     <w:sectPr/>
   </w:body>
 </w:document>

</xml_diff>

<commit_message>
updating qmd files. Multivarite sensitivty analysis
</commit_message>
<xml_diff>
--- a/Rmarkdown/multivariate_analysis.docx
+++ b/Rmarkdown/multivariate_analysis.docx
@@ -2726,6 +2726,97 @@
       </w:tr>
     </w:tbl>
     <w:bookmarkEnd w:id="25"/>
+    <w:bookmarkStart w:id="26" w:name="sensitivity-analysis"/>
+    <w:p>
+      <w:pPr>
+        <w:pStyle w:val="Heading1"/>
+      </w:pPr>
+      <w:r>
+        <w:t xml:space="preserve">Sensitivity Analysis</w:t>
+      </w:r>
+    </w:p>
+    <w:p>
+      <w:pPr>
+        <w:pStyle w:val="FirstParagraph"/>
+      </w:pPr>
+      <w:r>
+        <w:t xml:space="preserve">This removes the smallest and largest 5% effect sizes (so 10% of the data in total). The plot above shows only the experiments that have outlying effect sizes not the specific effect size itself.</w:t>
+      </w:r>
+    </w:p>
+    <w:p>
+      <w:pPr>
+        <w:pStyle w:val="BodyText"/>
+      </w:pPr>
+      <w:r>
+        <w:t xml:space="preserve">When removing the 5% largest and smallest effect sizes, the following effect sizes are removed.</w:t>
+      </w:r>
+    </w:p>
+    <w:p>
+      <w:pPr>
+        <w:pStyle w:val="SourceCode"/>
+      </w:pPr>
+      <w:r>
+        <w:rPr>
+          <w:rStyle w:val="VerbatimChar"/>
+        </w:rPr>
+        <w:t xml:space="preserve"> [1] "HUM54A.-5"      "TEMP1165_B.6"   "TEMP1313A.-7"   "TEMP1361A.-3"  </w:t>
+      </w:r>
+      <w:r>
+        <w:br/>
+      </w:r>
+      <w:r>
+        <w:rPr>
+          <w:rStyle w:val="VerbatimChar"/>
+        </w:rPr>
+        <w:t xml:space="preserve"> [5] "TEMP1506A.-10"  "TEMP1567C.-5"   "TEMP1964A.-5"   "TEMP1964A.5"   </w:t>
+      </w:r>
+      <w:r>
+        <w:br/>
+      </w:r>
+      <w:r>
+        <w:rPr>
+          <w:rStyle w:val="VerbatimChar"/>
+        </w:rPr>
+        <w:t xml:space="preserve"> [9] "TEMP1964A.7"    "TEMP2035_A.-15" "TEMP2035_A.-20" "TEMP2281A.10"  </w:t>
+      </w:r>
+      <w:r>
+        <w:br/>
+      </w:r>
+      <w:r>
+        <w:rPr>
+          <w:rStyle w:val="VerbatimChar"/>
+        </w:rPr>
+        <w:t xml:space="preserve">[13] "TEMP2313_A.16"  "TEMP2313_A.19"  "TEMP268_A.-3"   "TEMP268_A.-7.7"</w:t>
+      </w:r>
+      <w:r>
+        <w:br/>
+      </w:r>
+      <w:r>
+        <w:rPr>
+          <w:rStyle w:val="VerbatimChar"/>
+        </w:rPr>
+        <w:t xml:space="preserve">[17] "TEMP419B.-5"    "TEMP546_A.-5"   "TEMP546_A.10"   "TEMP559_A.-10" </w:t>
+      </w:r>
+      <w:r>
+        <w:br/>
+      </w:r>
+      <w:r>
+        <w:rPr>
+          <w:rStyle w:val="VerbatimChar"/>
+        </w:rPr>
+        <w:t xml:space="preserve">[21] "TEMP559_A.-5"   "TEMP559_A.10"   "TEMP559_A.15"   "TEMP585_A.-5"  </w:t>
+      </w:r>
+      <w:r>
+        <w:br/>
+      </w:r>
+      <w:r>
+        <w:rPr>
+          <w:rStyle w:val="VerbatimChar"/>
+        </w:rPr>
+        <w:t xml:space="preserve">[25] "TEMP653A.-10"   "TEMP850A.-3"   </w:t>
+      </w:r>
+    </w:p>
+    <w:bookmarkEnd w:id="26"/>
     <w:sectPr/>
   </w:body>
 </w:document>

</xml_diff>

<commit_message>
update qmd text multivariate
</commit_message>
<xml_diff>
--- a/Rmarkdown/multivariate_analysis.docx
+++ b/Rmarkdown/multivariate_analysis.docx
@@ -2982,7 +2982,7 @@
       </w:r>
     </w:p>
     <w:bookmarkEnd w:id="34"/>
-    <w:bookmarkStart w:id="79" w:name="splitting-analysis-warm-versus-cool"/>
+    <w:bookmarkStart w:id="36" w:name="splitting-analysis-warm-versus-cool"/>
     <w:p>
       <w:pPr>
         <w:pStyle w:val="Heading1"/>
@@ -2996,7 +2996,7 @@
         <w:pStyle w:val="FirstParagraph"/>
       </w:pPr>
       <w:r>
-        <w:t xml:space="preserve">Reproductive traits were more strongly impacted by increased temperature changes than adult lifespan when controlling for temperature (contrast = -0.21, 95% CI: -0.26 to -0.16, df = 786,</w:t>
+        <w:t xml:space="preserve">There was a significant and negative linear effect of temperature on both reproduction and adult lifespan at warmer temperatures (-0.17 and -0.38 respectively, see Table 3 for estimates). However, reproductive traits were more strongly impacted by increased temperature changes than adult lifespan (contrast = -0.21, 95% CI: -0.26 to -0.16, df = 786,</w:t>
       </w:r>
       <w:r>
         <w:t xml:space="preserve"> </w:t>
@@ -3022,7 +3022,7 @@
         <w:t xml:space="preserve">p</w:t>
       </w:r>
       <w:r>
-        <w:t xml:space="preserve">-value = &lt; 0.0001).</w:t>
+        <w:t xml:space="preserve">-value = &lt; 0.0001). Figure 5 shows the predicted linear effects of temperature on reproduction and adult lifespan for observed treatment temperatures warmer than their reference temperature.</w:t>
       </w:r>
     </w:p>
     <w:p>
@@ -3030,7 +3030,7 @@
         <w:pStyle w:val="BodyText"/>
       </w:pPr>
       <w:r>
-        <w:t xml:space="preserve">Interestingly, studies that observed larger changes in reproduction also observed correlated changes in longevity (between study correlation = 0.65, 95% CI: 0.52 to 0.75), however, at the within study-level there was a much weaker correlation (within-study correlation = 0.17, 95% CI: 0.38 to 0.61)</w:t>
+        <w:t xml:space="preserve">Interestingly, Figure 6 shows that studies which observed larger changes in reproduction also observed correlated changes in longevity (between study correlation = 0.65, 95% CI: 0.52 to 0.75), however, at the within study-level there was a much weaker correlation (within-study correlation = 0.5, 95% CI: 0.38 to 0.61)</w:t>
       </w:r>
     </w:p>
     <w:bookmarkStart w:id="35" w:name="tbl-warm-lin"/>
@@ -4413,7 +4413,50 @@
       </w:r>
     </w:p>
     <w:bookmarkEnd w:id="35"/>
-    <w:bookmarkStart w:id="36" w:name="tbl-cool-quad"/>
+    <w:bookmarkEnd w:id="36"/>
+    <w:bookmarkStart w:id="80" w:name="cool-analysis"/>
+    <w:p>
+      <w:pPr>
+        <w:pStyle w:val="Heading1"/>
+      </w:pPr>
+      <w:r>
+        <w:t xml:space="preserve">cool analysis</w:t>
+      </w:r>
+    </w:p>
+    <w:p>
+      <w:pPr>
+        <w:pStyle w:val="FirstParagraph"/>
+      </w:pPr>
+      <w:r>
+        <w:t xml:space="preserve">For treatment temperatures that were cooler than the reference we found a significant and negative quadratic relationship between temperature and lifespan (est. -0.01, 95% CI: -0.02 to -0.01). Adult lifespan is estimated to increase with cooler temperatures with the optimum predicted lifespan to be approximately 12</w:t>
+      </w:r>
+      <m:oMath>
+        <m:sSup>
+          <m:e>
+            <m:r>
+              <m:t>​</m:t>
+            </m:r>
+          </m:e>
+          <m:sup>
+            <m:r>
+              <m:t>o</m:t>
+            </m:r>
+          </m:sup>
+        </m:sSup>
+      </m:oMath>
+      <w:r>
+        <w:t xml:space="preserve">C cooler than the reference temperature. In contrast, we found a significant linear relationship between temperature and reproduction (est. 0.15, 95% CI: 0.08 to 0.22). However, we found no significant quadratic relationship between temperature and reproduction (see Table 4 for estimates). Figure 6 shows the predicted relationship between temperature and reproduction and adult lifespan for observed treatment temperatures cooler than their reference temperature.</w:t>
+      </w:r>
+    </w:p>
+    <w:p>
+      <w:pPr>
+        <w:pStyle w:val="BodyText"/>
+      </w:pPr>
+      <w:r>
+        <w:t xml:space="preserve">We found that studies that observed larger changes in reproduction also observed correlated changes in longevity (between study correlation = -0.15, 95% CI: -0.31 to 0.09), however, at the within study-level there was a much weaker correlation (within-study correlation = -0.23, 95% CI: -0.36 to -0.09)</w:t>
+      </w:r>
+    </w:p>
+    <w:bookmarkStart w:id="37" w:name="tbl-cool-quad"/>
     <w:tbl xmlns:w="http://schemas.openxmlformats.org/wordprocessingml/2006/main" xmlns:r="http://schemas.openxmlformats.org/officeDocument/2006/relationships" xmlns:w14="http://schemas.microsoft.com/office/word/2010/wordml" xmlns:wp="http://schemas.openxmlformats.org/drawingml/2006/wordprocessingDrawing" xmlns:a="http://schemas.openxmlformats.org/drawingml/2006/main" xmlns:pic="http://schemas.openxmlformats.org/drawingml/2006/picture">
       <w:tblPr>
         <w:tblLayout w:type="fixed"/>
@@ -4788,7 +4831,7 @@
                 <w:szCs w:val="22"/>
                 <w:color w:val="000000"/>
               </w:rPr>
-              <w:t xml:space="preserve">0.097</w:t>
+              <w:t xml:space="preserve">0.0972</w:t>
             </w:r>
           </w:p>
         </w:tc>
@@ -5058,7 +5101,7 @@
                 <w:szCs w:val="22"/>
                 <w:color w:val="000000"/>
               </w:rPr>
-              <w:t xml:space="preserve">0.494</w:t>
+              <w:t xml:space="preserve">0.4945</w:t>
             </w:r>
           </w:p>
         </w:tc>
@@ -5328,139 +5371,139 @@
                 <w:szCs w:val="22"/>
                 <w:color w:val="000000"/>
               </w:rPr>
-              <w:t xml:space="preserve">-0.311</w:t>
-            </w:r>
-          </w:p>
-        </w:tc>
-        <w:tc>
-          <w:tcPr>
-            <w:tcBorders>
-              <w:bottom w:val="none" w:sz="0" w:space="0" w:color="000000"/>
-              <w:top w:val="none" w:sz="0" w:space="0" w:color="000000"/>
-              <w:left w:val="none" w:sz="0" w:space="0" w:color="000000"/>
-              <w:right w:val="none" w:sz="0" w:space="0" w:color="000000"/>
-            </w:tcBorders>
-            <w:shd w:val="clear" w:color="auto" w:fill="FFFFFF"/>
-            <w:tcMar>
-              <w:top w:w="0" w:type="dxa"/>
-              <w:bottom w:w="0" w:type="dxa"/>
-              <w:left w:w="0" w:type="dxa"/>
-              <w:right w:w="0" w:type="dxa"/>
-            </w:tcMar>
-            <w:vAlign w:val="center"/>
-          </w:tcPr>
-          <w:p>
-            <w:pPr>
-              <w:pStyle w:val="Normal"/>
-              <w:jc w:val="right"/>
-              <w:pBdr>
-                <w:bottom w:val="none" w:sz="0" w:space="0" w:color="000000"/>
-                <w:top w:val="none" w:sz="0" w:space="0" w:color="000000"/>
-                <w:left w:val="none" w:sz="0" w:space="0" w:color="000000"/>
-                <w:right w:val="none" w:sz="0" w:space="0" w:color="000000"/>
-              </w:pBdr>
-              <w:spacing w:after="100" w:before="100" w:line="240"/>
-              <w:ind w:left="100" w:right="100" w:firstLine="0" w:firstLineChars="0"/>
-            </w:pPr>
-            <w:r xmlns:w="http://schemas.openxmlformats.org/wordprocessingml/2006/main" xmlns:wp="http://schemas.openxmlformats.org/drawingml/2006/wordprocessingDrawing" xmlns:r="http://schemas.openxmlformats.org/officeDocument/2006/relationships" xmlns:w14="http://schemas.microsoft.com/office/word/2010/wordml">
-              <w:rPr>
-                <w:rFonts w:ascii="Arial" w:hAnsi="Arial" w:eastAsia="Arial" w:cs="Arial"/>
-                <w:i w:val="false"/>
-                <w:b w:val="false"/>
-                <w:u w:val="none"/>
-                <w:sz w:val="22"/>
-                <w:szCs w:val="22"/>
-                <w:color w:val="000000"/>
-              </w:rPr>
-              <w:t xml:space="preserve">-0.4275</w:t>
-            </w:r>
-          </w:p>
-        </w:tc>
-        <w:tc>
-          <w:tcPr>
-            <w:tcBorders>
-              <w:bottom w:val="none" w:sz="0" w:space="0" w:color="000000"/>
-              <w:top w:val="none" w:sz="0" w:space="0" w:color="000000"/>
-              <w:left w:val="none" w:sz="0" w:space="0" w:color="000000"/>
-              <w:right w:val="none" w:sz="0" w:space="0" w:color="000000"/>
-            </w:tcBorders>
-            <w:shd w:val="clear" w:color="auto" w:fill="FFFFFF"/>
-            <w:tcMar>
-              <w:top w:w="0" w:type="dxa"/>
-              <w:bottom w:w="0" w:type="dxa"/>
-              <w:left w:w="0" w:type="dxa"/>
-              <w:right w:w="0" w:type="dxa"/>
-            </w:tcMar>
-            <w:vAlign w:val="center"/>
-          </w:tcPr>
-          <w:p>
-            <w:pPr>
-              <w:pStyle w:val="Normal"/>
-              <w:jc w:val="right"/>
-              <w:pBdr>
-                <w:bottom w:val="none" w:sz="0" w:space="0" w:color="000000"/>
-                <w:top w:val="none" w:sz="0" w:space="0" w:color="000000"/>
-                <w:left w:val="none" w:sz="0" w:space="0" w:color="000000"/>
-                <w:right w:val="none" w:sz="0" w:space="0" w:color="000000"/>
-              </w:pBdr>
-              <w:spacing w:after="100" w:before="100" w:line="240"/>
-              <w:ind w:left="100" w:right="100" w:firstLine="0" w:firstLineChars="0"/>
-            </w:pPr>
-            <w:r xmlns:w="http://schemas.openxmlformats.org/wordprocessingml/2006/main" xmlns:wp="http://schemas.openxmlformats.org/drawingml/2006/wordprocessingDrawing" xmlns:r="http://schemas.openxmlformats.org/officeDocument/2006/relationships" xmlns:w14="http://schemas.microsoft.com/office/word/2010/wordml">
-              <w:rPr>
-                <w:rFonts w:ascii="Arial" w:hAnsi="Arial" w:eastAsia="Arial" w:cs="Arial"/>
-                <w:i w:val="false"/>
-                <w:b w:val="false"/>
-                <w:u w:val="none"/>
-                <w:sz w:val="22"/>
-                <w:szCs w:val="22"/>
-                <w:color w:val="000000"/>
-              </w:rPr>
-              <w:t xml:space="preserve">-0.1954</w:t>
-            </w:r>
-          </w:p>
-        </w:tc>
-        <w:tc>
-          <w:tcPr>
-            <w:tcBorders>
-              <w:bottom w:val="none" w:sz="0" w:space="0" w:color="000000"/>
-              <w:top w:val="none" w:sz="0" w:space="0" w:color="000000"/>
-              <w:left w:val="none" w:sz="0" w:space="0" w:color="000000"/>
-              <w:right w:val="none" w:sz="0" w:space="0" w:color="000000"/>
-            </w:tcBorders>
-            <w:shd w:val="clear" w:color="auto" w:fill="FFFFFF"/>
-            <w:tcMar>
-              <w:top w:w="0" w:type="dxa"/>
-              <w:bottom w:w="0" w:type="dxa"/>
-              <w:left w:w="0" w:type="dxa"/>
-              <w:right w:w="0" w:type="dxa"/>
-            </w:tcMar>
-            <w:vAlign w:val="center"/>
-          </w:tcPr>
-          <w:p>
-            <w:pPr>
-              <w:pStyle w:val="Normal"/>
-              <w:jc w:val="right"/>
-              <w:pBdr>
-                <w:bottom w:val="none" w:sz="0" w:space="0" w:color="000000"/>
-                <w:top w:val="none" w:sz="0" w:space="0" w:color="000000"/>
-                <w:left w:val="none" w:sz="0" w:space="0" w:color="000000"/>
-                <w:right w:val="none" w:sz="0" w:space="0" w:color="000000"/>
-              </w:pBdr>
-              <w:spacing w:after="100" w:before="100" w:line="240"/>
-              <w:ind w:left="100" w:right="100" w:firstLine="0" w:firstLineChars="0"/>
-            </w:pPr>
-            <w:r xmlns:w="http://schemas.openxmlformats.org/wordprocessingml/2006/main" xmlns:wp="http://schemas.openxmlformats.org/drawingml/2006/wordprocessingDrawing" xmlns:r="http://schemas.openxmlformats.org/officeDocument/2006/relationships" xmlns:w14="http://schemas.microsoft.com/office/word/2010/wordml">
-              <w:rPr>
-                <w:rFonts w:ascii="Arial" w:hAnsi="Arial" w:eastAsia="Arial" w:cs="Arial"/>
-                <w:i w:val="false"/>
-                <w:b w:val="false"/>
-                <w:u w:val="none"/>
-                <w:sz w:val="22"/>
-                <w:szCs w:val="22"/>
-                <w:color w:val="000000"/>
-              </w:rPr>
-              <w:t xml:space="preserve">391</w:t>
+              <w:t xml:space="preserve">-0.3271</w:t>
+            </w:r>
+          </w:p>
+        </w:tc>
+        <w:tc>
+          <w:tcPr>
+            <w:tcBorders>
+              <w:bottom w:val="none" w:sz="0" w:space="0" w:color="000000"/>
+              <w:top w:val="none" w:sz="0" w:space="0" w:color="000000"/>
+              <w:left w:val="none" w:sz="0" w:space="0" w:color="000000"/>
+              <w:right w:val="none" w:sz="0" w:space="0" w:color="000000"/>
+            </w:tcBorders>
+            <w:shd w:val="clear" w:color="auto" w:fill="FFFFFF"/>
+            <w:tcMar>
+              <w:top w:w="0" w:type="dxa"/>
+              <w:bottom w:w="0" w:type="dxa"/>
+              <w:left w:w="0" w:type="dxa"/>
+              <w:right w:w="0" w:type="dxa"/>
+            </w:tcMar>
+            <w:vAlign w:val="center"/>
+          </w:tcPr>
+          <w:p>
+            <w:pPr>
+              <w:pStyle w:val="Normal"/>
+              <w:jc w:val="right"/>
+              <w:pBdr>
+                <w:bottom w:val="none" w:sz="0" w:space="0" w:color="000000"/>
+                <w:top w:val="none" w:sz="0" w:space="0" w:color="000000"/>
+                <w:left w:val="none" w:sz="0" w:space="0" w:color="000000"/>
+                <w:right w:val="none" w:sz="0" w:space="0" w:color="000000"/>
+              </w:pBdr>
+              <w:spacing w:after="100" w:before="100" w:line="240"/>
+              <w:ind w:left="100" w:right="100" w:firstLine="0" w:firstLineChars="0"/>
+            </w:pPr>
+            <w:r xmlns:w="http://schemas.openxmlformats.org/wordprocessingml/2006/main" xmlns:wp="http://schemas.openxmlformats.org/drawingml/2006/wordprocessingDrawing" xmlns:r="http://schemas.openxmlformats.org/officeDocument/2006/relationships" xmlns:w14="http://schemas.microsoft.com/office/word/2010/wordml">
+              <w:rPr>
+                <w:rFonts w:ascii="Arial" w:hAnsi="Arial" w:eastAsia="Arial" w:cs="Arial"/>
+                <w:i w:val="false"/>
+                <w:b w:val="false"/>
+                <w:u w:val="none"/>
+                <w:sz w:val="22"/>
+                <w:szCs w:val="22"/>
+                <w:color w:val="000000"/>
+              </w:rPr>
+              <w:t xml:space="preserve">-0.3955</w:t>
+            </w:r>
+          </w:p>
+        </w:tc>
+        <w:tc>
+          <w:tcPr>
+            <w:tcBorders>
+              <w:bottom w:val="none" w:sz="0" w:space="0" w:color="000000"/>
+              <w:top w:val="none" w:sz="0" w:space="0" w:color="000000"/>
+              <w:left w:val="none" w:sz="0" w:space="0" w:color="000000"/>
+              <w:right w:val="none" w:sz="0" w:space="0" w:color="000000"/>
+            </w:tcBorders>
+            <w:shd w:val="clear" w:color="auto" w:fill="FFFFFF"/>
+            <w:tcMar>
+              <w:top w:w="0" w:type="dxa"/>
+              <w:bottom w:w="0" w:type="dxa"/>
+              <w:left w:w="0" w:type="dxa"/>
+              <w:right w:w="0" w:type="dxa"/>
+            </w:tcMar>
+            <w:vAlign w:val="center"/>
+          </w:tcPr>
+          <w:p>
+            <w:pPr>
+              <w:pStyle w:val="Normal"/>
+              <w:jc w:val="right"/>
+              <w:pBdr>
+                <w:bottom w:val="none" w:sz="0" w:space="0" w:color="000000"/>
+                <w:top w:val="none" w:sz="0" w:space="0" w:color="000000"/>
+                <w:left w:val="none" w:sz="0" w:space="0" w:color="000000"/>
+                <w:right w:val="none" w:sz="0" w:space="0" w:color="000000"/>
+              </w:pBdr>
+              <w:spacing w:after="100" w:before="100" w:line="240"/>
+              <w:ind w:left="100" w:right="100" w:firstLine="0" w:firstLineChars="0"/>
+            </w:pPr>
+            <w:r xmlns:w="http://schemas.openxmlformats.org/wordprocessingml/2006/main" xmlns:wp="http://schemas.openxmlformats.org/drawingml/2006/wordprocessingDrawing" xmlns:r="http://schemas.openxmlformats.org/officeDocument/2006/relationships" xmlns:w14="http://schemas.microsoft.com/office/word/2010/wordml">
+              <w:rPr>
+                <w:rFonts w:ascii="Arial" w:hAnsi="Arial" w:eastAsia="Arial" w:cs="Arial"/>
+                <w:i w:val="false"/>
+                <w:b w:val="false"/>
+                <w:u w:val="none"/>
+                <w:sz w:val="22"/>
+                <w:szCs w:val="22"/>
+                <w:color w:val="000000"/>
+              </w:rPr>
+              <w:t xml:space="preserve">-0.2586</w:t>
+            </w:r>
+          </w:p>
+        </w:tc>
+        <w:tc>
+          <w:tcPr>
+            <w:tcBorders>
+              <w:bottom w:val="none" w:sz="0" w:space="0" w:color="000000"/>
+              <w:top w:val="none" w:sz="0" w:space="0" w:color="000000"/>
+              <w:left w:val="none" w:sz="0" w:space="0" w:color="000000"/>
+              <w:right w:val="none" w:sz="0" w:space="0" w:color="000000"/>
+            </w:tcBorders>
+            <w:shd w:val="clear" w:color="auto" w:fill="FFFFFF"/>
+            <w:tcMar>
+              <w:top w:w="0" w:type="dxa"/>
+              <w:bottom w:w="0" w:type="dxa"/>
+              <w:left w:w="0" w:type="dxa"/>
+              <w:right w:w="0" w:type="dxa"/>
+            </w:tcMar>
+            <w:vAlign w:val="center"/>
+          </w:tcPr>
+          <w:p>
+            <w:pPr>
+              <w:pStyle w:val="Normal"/>
+              <w:jc w:val="right"/>
+              <w:pBdr>
+                <w:bottom w:val="none" w:sz="0" w:space="0" w:color="000000"/>
+                <w:top w:val="none" w:sz="0" w:space="0" w:color="000000"/>
+                <w:left w:val="none" w:sz="0" w:space="0" w:color="000000"/>
+                <w:right w:val="none" w:sz="0" w:space="0" w:color="000000"/>
+              </w:pBdr>
+              <w:spacing w:after="100" w:before="100" w:line="240"/>
+              <w:ind w:left="100" w:right="100" w:firstLine="0" w:firstLineChars="0"/>
+            </w:pPr>
+            <w:r xmlns:w="http://schemas.openxmlformats.org/wordprocessingml/2006/main" xmlns:wp="http://schemas.openxmlformats.org/drawingml/2006/wordprocessingDrawing" xmlns:r="http://schemas.openxmlformats.org/officeDocument/2006/relationships" xmlns:w14="http://schemas.microsoft.com/office/word/2010/wordml">
+              <w:rPr>
+                <w:rFonts w:ascii="Arial" w:hAnsi="Arial" w:eastAsia="Arial" w:cs="Arial"/>
+                <w:i w:val="false"/>
+                <w:b w:val="false"/>
+                <w:u w:val="none"/>
+                <w:sz w:val="22"/>
+                <w:szCs w:val="22"/>
+                <w:color w:val="000000"/>
+              </w:rPr>
+              <w:t xml:space="preserve">790</w:t>
             </w:r>
           </w:p>
         </w:tc>
@@ -5554,183 +5597,183 @@
                 <w:szCs w:val="22"/>
                 <w:color w:val="000000"/>
               </w:rPr>
-              <w:t xml:space="preserve">Quadratic Treatment Temperature (centered) - Longevity</w:t>
-            </w:r>
-          </w:p>
-        </w:tc>
-        <w:tc>
-          <w:tcPr>
-            <w:tcBorders>
-              <w:bottom w:val="none" w:sz="0" w:space="0" w:color="000000"/>
-              <w:top w:val="none" w:sz="0" w:space="0" w:color="000000"/>
-              <w:left w:val="none" w:sz="0" w:space="0" w:color="000000"/>
-              <w:right w:val="none" w:sz="0" w:space="0" w:color="000000"/>
-            </w:tcBorders>
-            <w:shd w:val="clear" w:color="auto" w:fill="FFFFFF"/>
-            <w:tcMar>
-              <w:top w:w="0" w:type="dxa"/>
-              <w:bottom w:w="0" w:type="dxa"/>
-              <w:left w:w="0" w:type="dxa"/>
-              <w:right w:w="0" w:type="dxa"/>
-            </w:tcMar>
-            <w:vAlign w:val="center"/>
-          </w:tcPr>
-          <w:p>
-            <w:pPr>
-              <w:pStyle w:val="Normal"/>
-              <w:jc w:val="right"/>
-              <w:pBdr>
-                <w:bottom w:val="none" w:sz="0" w:space="0" w:color="000000"/>
-                <w:top w:val="none" w:sz="0" w:space="0" w:color="000000"/>
-                <w:left w:val="none" w:sz="0" w:space="0" w:color="000000"/>
-                <w:right w:val="none" w:sz="0" w:space="0" w:color="000000"/>
-              </w:pBdr>
-              <w:spacing w:after="100" w:before="100" w:line="240"/>
-              <w:ind w:left="100" w:right="100" w:firstLine="0" w:firstLineChars="0"/>
-            </w:pPr>
-            <w:r xmlns:w="http://schemas.openxmlformats.org/wordprocessingml/2006/main" xmlns:wp="http://schemas.openxmlformats.org/drawingml/2006/wordprocessingDrawing" xmlns:r="http://schemas.openxmlformats.org/officeDocument/2006/relationships" xmlns:w14="http://schemas.microsoft.com/office/word/2010/wordml">
-              <w:rPr>
-                <w:rFonts w:ascii="Arial" w:hAnsi="Arial" w:eastAsia="Arial" w:cs="Arial"/>
-                <w:i w:val="false"/>
-                <w:b w:val="false"/>
-                <w:u w:val="none"/>
-                <w:sz w:val="22"/>
-                <w:szCs w:val="22"/>
-                <w:color w:val="000000"/>
-              </w:rPr>
-              <w:t xml:space="preserve">-0.014</w:t>
-            </w:r>
-          </w:p>
-        </w:tc>
-        <w:tc>
-          <w:tcPr>
-            <w:tcBorders>
-              <w:bottom w:val="none" w:sz="0" w:space="0" w:color="000000"/>
-              <w:top w:val="none" w:sz="0" w:space="0" w:color="000000"/>
-              <w:left w:val="none" w:sz="0" w:space="0" w:color="000000"/>
-              <w:right w:val="none" w:sz="0" w:space="0" w:color="000000"/>
-            </w:tcBorders>
-            <w:shd w:val="clear" w:color="auto" w:fill="FFFFFF"/>
-            <w:tcMar>
-              <w:top w:w="0" w:type="dxa"/>
-              <w:bottom w:w="0" w:type="dxa"/>
-              <w:left w:w="0" w:type="dxa"/>
-              <w:right w:w="0" w:type="dxa"/>
-            </w:tcMar>
-            <w:vAlign w:val="center"/>
-          </w:tcPr>
-          <w:p>
-            <w:pPr>
-              <w:pStyle w:val="Normal"/>
-              <w:jc w:val="right"/>
-              <w:pBdr>
-                <w:bottom w:val="none" w:sz="0" w:space="0" w:color="000000"/>
-                <w:top w:val="none" w:sz="0" w:space="0" w:color="000000"/>
-                <w:left w:val="none" w:sz="0" w:space="0" w:color="000000"/>
-                <w:right w:val="none" w:sz="0" w:space="0" w:color="000000"/>
-              </w:pBdr>
-              <w:spacing w:after="100" w:before="100" w:line="240"/>
-              <w:ind w:left="100" w:right="100" w:firstLine="0" w:firstLineChars="0"/>
-            </w:pPr>
-            <w:r xmlns:w="http://schemas.openxmlformats.org/wordprocessingml/2006/main" xmlns:wp="http://schemas.openxmlformats.org/drawingml/2006/wordprocessingDrawing" xmlns:r="http://schemas.openxmlformats.org/officeDocument/2006/relationships" xmlns:w14="http://schemas.microsoft.com/office/word/2010/wordml">
-              <w:rPr>
-                <w:rFonts w:ascii="Arial" w:hAnsi="Arial" w:eastAsia="Arial" w:cs="Arial"/>
-                <w:i w:val="false"/>
-                <w:b w:val="false"/>
-                <w:u w:val="none"/>
-                <w:sz w:val="22"/>
-                <w:szCs w:val="22"/>
-                <w:color w:val="000000"/>
-              </w:rPr>
-              <w:t xml:space="preserve">-0.0200</w:t>
-            </w:r>
-          </w:p>
-        </w:tc>
-        <w:tc>
-          <w:tcPr>
-            <w:tcBorders>
-              <w:bottom w:val="none" w:sz="0" w:space="0" w:color="000000"/>
-              <w:top w:val="none" w:sz="0" w:space="0" w:color="000000"/>
-              <w:left w:val="none" w:sz="0" w:space="0" w:color="000000"/>
-              <w:right w:val="none" w:sz="0" w:space="0" w:color="000000"/>
-            </w:tcBorders>
-            <w:shd w:val="clear" w:color="auto" w:fill="FFFFFF"/>
-            <w:tcMar>
-              <w:top w:w="0" w:type="dxa"/>
-              <w:bottom w:w="0" w:type="dxa"/>
-              <w:left w:w="0" w:type="dxa"/>
-              <w:right w:w="0" w:type="dxa"/>
-            </w:tcMar>
-            <w:vAlign w:val="center"/>
-          </w:tcPr>
-          <w:p>
-            <w:pPr>
-              <w:pStyle w:val="Normal"/>
-              <w:jc w:val="right"/>
-              <w:pBdr>
-                <w:bottom w:val="none" w:sz="0" w:space="0" w:color="000000"/>
-                <w:top w:val="none" w:sz="0" w:space="0" w:color="000000"/>
-                <w:left w:val="none" w:sz="0" w:space="0" w:color="000000"/>
-                <w:right w:val="none" w:sz="0" w:space="0" w:color="000000"/>
-              </w:pBdr>
-              <w:spacing w:after="100" w:before="100" w:line="240"/>
-              <w:ind w:left="100" w:right="100" w:firstLine="0" w:firstLineChars="0"/>
-            </w:pPr>
-            <w:r xmlns:w="http://schemas.openxmlformats.org/wordprocessingml/2006/main" xmlns:wp="http://schemas.openxmlformats.org/drawingml/2006/wordprocessingDrawing" xmlns:r="http://schemas.openxmlformats.org/officeDocument/2006/relationships" xmlns:w14="http://schemas.microsoft.com/office/word/2010/wordml">
-              <w:rPr>
-                <w:rFonts w:ascii="Arial" w:hAnsi="Arial" w:eastAsia="Arial" w:cs="Arial"/>
-                <w:i w:val="false"/>
-                <w:b w:val="false"/>
-                <w:u w:val="none"/>
-                <w:sz w:val="22"/>
-                <w:szCs w:val="22"/>
-                <w:color w:val="000000"/>
-              </w:rPr>
-              <w:t xml:space="preserve">-0.0078</w:t>
-            </w:r>
-          </w:p>
-        </w:tc>
-        <w:tc>
-          <w:tcPr>
-            <w:tcBorders>
-              <w:bottom w:val="none" w:sz="0" w:space="0" w:color="000000"/>
-              <w:top w:val="none" w:sz="0" w:space="0" w:color="000000"/>
-              <w:left w:val="none" w:sz="0" w:space="0" w:color="000000"/>
-              <w:right w:val="none" w:sz="0" w:space="0" w:color="000000"/>
-            </w:tcBorders>
-            <w:shd w:val="clear" w:color="auto" w:fill="FFFFFF"/>
-            <w:tcMar>
-              <w:top w:w="0" w:type="dxa"/>
-              <w:bottom w:w="0" w:type="dxa"/>
-              <w:left w:w="0" w:type="dxa"/>
-              <w:right w:w="0" w:type="dxa"/>
-            </w:tcMar>
-            <w:vAlign w:val="center"/>
-          </w:tcPr>
-          <w:p>
-            <w:pPr>
-              <w:pStyle w:val="Normal"/>
-              <w:jc w:val="right"/>
-              <w:pBdr>
-                <w:bottom w:val="none" w:sz="0" w:space="0" w:color="000000"/>
-                <w:top w:val="none" w:sz="0" w:space="0" w:color="000000"/>
-                <w:left w:val="none" w:sz="0" w:space="0" w:color="000000"/>
-                <w:right w:val="none" w:sz="0" w:space="0" w:color="000000"/>
-              </w:pBdr>
-              <w:spacing w:after="100" w:before="100" w:line="240"/>
-              <w:ind w:left="100" w:right="100" w:firstLine="0" w:firstLineChars="0"/>
-            </w:pPr>
-            <w:r xmlns:w="http://schemas.openxmlformats.org/wordprocessingml/2006/main" xmlns:wp="http://schemas.openxmlformats.org/drawingml/2006/wordprocessingDrawing" xmlns:r="http://schemas.openxmlformats.org/officeDocument/2006/relationships" xmlns:w14="http://schemas.microsoft.com/office/word/2010/wordml">
-              <w:rPr>
-                <w:rFonts w:ascii="Arial" w:hAnsi="Arial" w:eastAsia="Arial" w:cs="Arial"/>
-                <w:i w:val="false"/>
-                <w:b w:val="false"/>
-                <w:u w:val="none"/>
-                <w:sz w:val="22"/>
-                <w:szCs w:val="22"/>
-                <w:color w:val="000000"/>
-              </w:rPr>
-              <w:t xml:space="preserve">391</w:t>
+              <w:t xml:space="preserve">Linear Treatment Temperature (centered) - Reproduction</w:t>
+            </w:r>
+          </w:p>
+        </w:tc>
+        <w:tc>
+          <w:tcPr>
+            <w:tcBorders>
+              <w:bottom w:val="none" w:sz="0" w:space="0" w:color="000000"/>
+              <w:top w:val="none" w:sz="0" w:space="0" w:color="000000"/>
+              <w:left w:val="none" w:sz="0" w:space="0" w:color="000000"/>
+              <w:right w:val="none" w:sz="0" w:space="0" w:color="000000"/>
+            </w:tcBorders>
+            <w:shd w:val="clear" w:color="auto" w:fill="FFFFFF"/>
+            <w:tcMar>
+              <w:top w:w="0" w:type="dxa"/>
+              <w:bottom w:w="0" w:type="dxa"/>
+              <w:left w:w="0" w:type="dxa"/>
+              <w:right w:w="0" w:type="dxa"/>
+            </w:tcMar>
+            <w:vAlign w:val="center"/>
+          </w:tcPr>
+          <w:p>
+            <w:pPr>
+              <w:pStyle w:val="Normal"/>
+              <w:jc w:val="right"/>
+              <w:pBdr>
+                <w:bottom w:val="none" w:sz="0" w:space="0" w:color="000000"/>
+                <w:top w:val="none" w:sz="0" w:space="0" w:color="000000"/>
+                <w:left w:val="none" w:sz="0" w:space="0" w:color="000000"/>
+                <w:right w:val="none" w:sz="0" w:space="0" w:color="000000"/>
+              </w:pBdr>
+              <w:spacing w:after="100" w:before="100" w:line="240"/>
+              <w:ind w:left="100" w:right="100" w:firstLine="0" w:firstLineChars="0"/>
+            </w:pPr>
+            <w:r xmlns:w="http://schemas.openxmlformats.org/wordprocessingml/2006/main" xmlns:wp="http://schemas.openxmlformats.org/drawingml/2006/wordprocessingDrawing" xmlns:r="http://schemas.openxmlformats.org/officeDocument/2006/relationships" xmlns:w14="http://schemas.microsoft.com/office/word/2010/wordml">
+              <w:rPr>
+                <w:rFonts w:ascii="Arial" w:hAnsi="Arial" w:eastAsia="Arial" w:cs="Arial"/>
+                <w:i w:val="false"/>
+                <w:b w:val="false"/>
+                <w:u w:val="none"/>
+                <w:sz w:val="22"/>
+                <w:szCs w:val="22"/>
+                <w:color w:val="000000"/>
+              </w:rPr>
+              <w:t xml:space="preserve">0.1484</w:t>
+            </w:r>
+          </w:p>
+        </w:tc>
+        <w:tc>
+          <w:tcPr>
+            <w:tcBorders>
+              <w:bottom w:val="none" w:sz="0" w:space="0" w:color="000000"/>
+              <w:top w:val="none" w:sz="0" w:space="0" w:color="000000"/>
+              <w:left w:val="none" w:sz="0" w:space="0" w:color="000000"/>
+              <w:right w:val="none" w:sz="0" w:space="0" w:color="000000"/>
+            </w:tcBorders>
+            <w:shd w:val="clear" w:color="auto" w:fill="FFFFFF"/>
+            <w:tcMar>
+              <w:top w:w="0" w:type="dxa"/>
+              <w:bottom w:w="0" w:type="dxa"/>
+              <w:left w:w="0" w:type="dxa"/>
+              <w:right w:w="0" w:type="dxa"/>
+            </w:tcMar>
+            <w:vAlign w:val="center"/>
+          </w:tcPr>
+          <w:p>
+            <w:pPr>
+              <w:pStyle w:val="Normal"/>
+              <w:jc w:val="right"/>
+              <w:pBdr>
+                <w:bottom w:val="none" w:sz="0" w:space="0" w:color="000000"/>
+                <w:top w:val="none" w:sz="0" w:space="0" w:color="000000"/>
+                <w:left w:val="none" w:sz="0" w:space="0" w:color="000000"/>
+                <w:right w:val="none" w:sz="0" w:space="0" w:color="000000"/>
+              </w:pBdr>
+              <w:spacing w:after="100" w:before="100" w:line="240"/>
+              <w:ind w:left="100" w:right="100" w:firstLine="0" w:firstLineChars="0"/>
+            </w:pPr>
+            <w:r xmlns:w="http://schemas.openxmlformats.org/wordprocessingml/2006/main" xmlns:wp="http://schemas.openxmlformats.org/drawingml/2006/wordprocessingDrawing" xmlns:r="http://schemas.openxmlformats.org/officeDocument/2006/relationships" xmlns:w14="http://schemas.microsoft.com/office/word/2010/wordml">
+              <w:rPr>
+                <w:rFonts w:ascii="Arial" w:hAnsi="Arial" w:eastAsia="Arial" w:cs="Arial"/>
+                <w:i w:val="false"/>
+                <w:b w:val="false"/>
+                <w:u w:val="none"/>
+                <w:sz w:val="22"/>
+                <w:szCs w:val="22"/>
+                <w:color w:val="000000"/>
+              </w:rPr>
+              <w:t xml:space="preserve">0.0754</w:t>
+            </w:r>
+          </w:p>
+        </w:tc>
+        <w:tc>
+          <w:tcPr>
+            <w:tcBorders>
+              <w:bottom w:val="none" w:sz="0" w:space="0" w:color="000000"/>
+              <w:top w:val="none" w:sz="0" w:space="0" w:color="000000"/>
+              <w:left w:val="none" w:sz="0" w:space="0" w:color="000000"/>
+              <w:right w:val="none" w:sz="0" w:space="0" w:color="000000"/>
+            </w:tcBorders>
+            <w:shd w:val="clear" w:color="auto" w:fill="FFFFFF"/>
+            <w:tcMar>
+              <w:top w:w="0" w:type="dxa"/>
+              <w:bottom w:w="0" w:type="dxa"/>
+              <w:left w:w="0" w:type="dxa"/>
+              <w:right w:w="0" w:type="dxa"/>
+            </w:tcMar>
+            <w:vAlign w:val="center"/>
+          </w:tcPr>
+          <w:p>
+            <w:pPr>
+              <w:pStyle w:val="Normal"/>
+              <w:jc w:val="right"/>
+              <w:pBdr>
+                <w:bottom w:val="none" w:sz="0" w:space="0" w:color="000000"/>
+                <w:top w:val="none" w:sz="0" w:space="0" w:color="000000"/>
+                <w:left w:val="none" w:sz="0" w:space="0" w:color="000000"/>
+                <w:right w:val="none" w:sz="0" w:space="0" w:color="000000"/>
+              </w:pBdr>
+              <w:spacing w:after="100" w:before="100" w:line="240"/>
+              <w:ind w:left="100" w:right="100" w:firstLine="0" w:firstLineChars="0"/>
+            </w:pPr>
+            <w:r xmlns:w="http://schemas.openxmlformats.org/wordprocessingml/2006/main" xmlns:wp="http://schemas.openxmlformats.org/drawingml/2006/wordprocessingDrawing" xmlns:r="http://schemas.openxmlformats.org/officeDocument/2006/relationships" xmlns:w14="http://schemas.microsoft.com/office/word/2010/wordml">
+              <w:rPr>
+                <w:rFonts w:ascii="Arial" w:hAnsi="Arial" w:eastAsia="Arial" w:cs="Arial"/>
+                <w:i w:val="false"/>
+                <w:b w:val="false"/>
+                <w:u w:val="none"/>
+                <w:sz w:val="22"/>
+                <w:szCs w:val="22"/>
+                <w:color w:val="000000"/>
+              </w:rPr>
+              <w:t xml:space="preserve">0.2214</w:t>
+            </w:r>
+          </w:p>
+        </w:tc>
+        <w:tc>
+          <w:tcPr>
+            <w:tcBorders>
+              <w:bottom w:val="none" w:sz="0" w:space="0" w:color="000000"/>
+              <w:top w:val="none" w:sz="0" w:space="0" w:color="000000"/>
+              <w:left w:val="none" w:sz="0" w:space="0" w:color="000000"/>
+              <w:right w:val="none" w:sz="0" w:space="0" w:color="000000"/>
+            </w:tcBorders>
+            <w:shd w:val="clear" w:color="auto" w:fill="FFFFFF"/>
+            <w:tcMar>
+              <w:top w:w="0" w:type="dxa"/>
+              <w:bottom w:w="0" w:type="dxa"/>
+              <w:left w:w="0" w:type="dxa"/>
+              <w:right w:w="0" w:type="dxa"/>
+            </w:tcMar>
+            <w:vAlign w:val="center"/>
+          </w:tcPr>
+          <w:p>
+            <w:pPr>
+              <w:pStyle w:val="Normal"/>
+              <w:jc w:val="right"/>
+              <w:pBdr>
+                <w:bottom w:val="none" w:sz="0" w:space="0" w:color="000000"/>
+                <w:top w:val="none" w:sz="0" w:space="0" w:color="000000"/>
+                <w:left w:val="none" w:sz="0" w:space="0" w:color="000000"/>
+                <w:right w:val="none" w:sz="0" w:space="0" w:color="000000"/>
+              </w:pBdr>
+              <w:spacing w:after="100" w:before="100" w:line="240"/>
+              <w:ind w:left="100" w:right="100" w:firstLine="0" w:firstLineChars="0"/>
+            </w:pPr>
+            <w:r xmlns:w="http://schemas.openxmlformats.org/wordprocessingml/2006/main" xmlns:wp="http://schemas.openxmlformats.org/drawingml/2006/wordprocessingDrawing" xmlns:r="http://schemas.openxmlformats.org/officeDocument/2006/relationships" xmlns:w14="http://schemas.microsoft.com/office/word/2010/wordml">
+              <w:rPr>
+                <w:rFonts w:ascii="Arial" w:hAnsi="Arial" w:eastAsia="Arial" w:cs="Arial"/>
+                <w:i w:val="false"/>
+                <w:b w:val="false"/>
+                <w:u w:val="none"/>
+                <w:sz w:val="22"/>
+                <w:szCs w:val="22"/>
+                <w:color w:val="000000"/>
+              </w:rPr>
+              <w:t xml:space="preserve">790</w:t>
             </w:r>
           </w:p>
         </w:tc>
@@ -5774,7 +5817,7 @@
                 <w:szCs w:val="22"/>
                 <w:color w:val="000000"/>
               </w:rPr>
-              <w:t xml:space="preserve">&lt; 0.0001</w:t>
+              <w:t xml:space="preserve">&lt; 0.001</w:t>
             </w:r>
           </w:p>
         </w:tc>
@@ -5824,183 +5867,183 @@
                 <w:szCs w:val="22"/>
                 <w:color w:val="000000"/>
               </w:rPr>
-              <w:t xml:space="preserve">Linear Treatment Temperature (centered) - Reproduction</w:t>
-            </w:r>
-          </w:p>
-        </w:tc>
-        <w:tc>
-          <w:tcPr>
-            <w:tcBorders>
-              <w:bottom w:val="none" w:sz="0" w:space="0" w:color="000000"/>
-              <w:top w:val="none" w:sz="0" w:space="0" w:color="000000"/>
-              <w:left w:val="none" w:sz="0" w:space="0" w:color="000000"/>
-              <w:right w:val="none" w:sz="0" w:space="0" w:color="000000"/>
-            </w:tcBorders>
-            <w:shd w:val="clear" w:color="auto" w:fill="FFFFFF"/>
-            <w:tcMar>
-              <w:top w:w="0" w:type="dxa"/>
-              <w:bottom w:w="0" w:type="dxa"/>
-              <w:left w:w="0" w:type="dxa"/>
-              <w:right w:w="0" w:type="dxa"/>
-            </w:tcMar>
-            <w:vAlign w:val="center"/>
-          </w:tcPr>
-          <w:p>
-            <w:pPr>
-              <w:pStyle w:val="Normal"/>
-              <w:jc w:val="right"/>
-              <w:pBdr>
-                <w:bottom w:val="none" w:sz="0" w:space="0" w:color="000000"/>
-                <w:top w:val="none" w:sz="0" w:space="0" w:color="000000"/>
-                <w:left w:val="none" w:sz="0" w:space="0" w:color="000000"/>
-                <w:right w:val="none" w:sz="0" w:space="0" w:color="000000"/>
-              </w:pBdr>
-              <w:spacing w:after="100" w:before="100" w:line="240"/>
-              <w:ind w:left="100" w:right="100" w:firstLine="0" w:firstLineChars="0"/>
-            </w:pPr>
-            <w:r xmlns:w="http://schemas.openxmlformats.org/wordprocessingml/2006/main" xmlns:wp="http://schemas.openxmlformats.org/drawingml/2006/wordprocessingDrawing" xmlns:r="http://schemas.openxmlformats.org/officeDocument/2006/relationships" xmlns:w14="http://schemas.microsoft.com/office/word/2010/wordml">
-              <w:rPr>
-                <w:rFonts w:ascii="Arial" w:hAnsi="Arial" w:eastAsia="Arial" w:cs="Arial"/>
-                <w:i w:val="false"/>
-                <w:b w:val="false"/>
-                <w:u w:val="none"/>
-                <w:sz w:val="22"/>
-                <w:szCs w:val="22"/>
-                <w:color w:val="000000"/>
-              </w:rPr>
-              <w:t xml:space="preserve">0.546</w:t>
-            </w:r>
-          </w:p>
-        </w:tc>
-        <w:tc>
-          <w:tcPr>
-            <w:tcBorders>
-              <w:bottom w:val="none" w:sz="0" w:space="0" w:color="000000"/>
-              <w:top w:val="none" w:sz="0" w:space="0" w:color="000000"/>
-              <w:left w:val="none" w:sz="0" w:space="0" w:color="000000"/>
-              <w:right w:val="none" w:sz="0" w:space="0" w:color="000000"/>
-            </w:tcBorders>
-            <w:shd w:val="clear" w:color="auto" w:fill="FFFFFF"/>
-            <w:tcMar>
-              <w:top w:w="0" w:type="dxa"/>
-              <w:bottom w:w="0" w:type="dxa"/>
-              <w:left w:w="0" w:type="dxa"/>
-              <w:right w:w="0" w:type="dxa"/>
-            </w:tcMar>
-            <w:vAlign w:val="center"/>
-          </w:tcPr>
-          <w:p>
-            <w:pPr>
-              <w:pStyle w:val="Normal"/>
-              <w:jc w:val="right"/>
-              <w:pBdr>
-                <w:bottom w:val="none" w:sz="0" w:space="0" w:color="000000"/>
-                <w:top w:val="none" w:sz="0" w:space="0" w:color="000000"/>
-                <w:left w:val="none" w:sz="0" w:space="0" w:color="000000"/>
-                <w:right w:val="none" w:sz="0" w:space="0" w:color="000000"/>
-              </w:pBdr>
-              <w:spacing w:after="100" w:before="100" w:line="240"/>
-              <w:ind w:left="100" w:right="100" w:firstLine="0" w:firstLineChars="0"/>
-            </w:pPr>
-            <w:r xmlns:w="http://schemas.openxmlformats.org/wordprocessingml/2006/main" xmlns:wp="http://schemas.openxmlformats.org/drawingml/2006/wordprocessingDrawing" xmlns:r="http://schemas.openxmlformats.org/officeDocument/2006/relationships" xmlns:w14="http://schemas.microsoft.com/office/word/2010/wordml">
-              <w:rPr>
-                <w:rFonts w:ascii="Arial" w:hAnsi="Arial" w:eastAsia="Arial" w:cs="Arial"/>
-                <w:i w:val="false"/>
-                <w:b w:val="false"/>
-                <w:u w:val="none"/>
-                <w:sz w:val="22"/>
-                <w:szCs w:val="22"/>
-                <w:color w:val="000000"/>
-              </w:rPr>
-              <w:t xml:space="preserve">0.3602</w:t>
-            </w:r>
-          </w:p>
-        </w:tc>
-        <w:tc>
-          <w:tcPr>
-            <w:tcBorders>
-              <w:bottom w:val="none" w:sz="0" w:space="0" w:color="000000"/>
-              <w:top w:val="none" w:sz="0" w:space="0" w:color="000000"/>
-              <w:left w:val="none" w:sz="0" w:space="0" w:color="000000"/>
-              <w:right w:val="none" w:sz="0" w:space="0" w:color="000000"/>
-            </w:tcBorders>
-            <w:shd w:val="clear" w:color="auto" w:fill="FFFFFF"/>
-            <w:tcMar>
-              <w:top w:w="0" w:type="dxa"/>
-              <w:bottom w:w="0" w:type="dxa"/>
-              <w:left w:w="0" w:type="dxa"/>
-              <w:right w:w="0" w:type="dxa"/>
-            </w:tcMar>
-            <w:vAlign w:val="center"/>
-          </w:tcPr>
-          <w:p>
-            <w:pPr>
-              <w:pStyle w:val="Normal"/>
-              <w:jc w:val="right"/>
-              <w:pBdr>
-                <w:bottom w:val="none" w:sz="0" w:space="0" w:color="000000"/>
-                <w:top w:val="none" w:sz="0" w:space="0" w:color="000000"/>
-                <w:left w:val="none" w:sz="0" w:space="0" w:color="000000"/>
-                <w:right w:val="none" w:sz="0" w:space="0" w:color="000000"/>
-              </w:pBdr>
-              <w:spacing w:after="100" w:before="100" w:line="240"/>
-              <w:ind w:left="100" w:right="100" w:firstLine="0" w:firstLineChars="0"/>
-            </w:pPr>
-            <w:r xmlns:w="http://schemas.openxmlformats.org/wordprocessingml/2006/main" xmlns:wp="http://schemas.openxmlformats.org/drawingml/2006/wordprocessingDrawing" xmlns:r="http://schemas.openxmlformats.org/officeDocument/2006/relationships" xmlns:w14="http://schemas.microsoft.com/office/word/2010/wordml">
-              <w:rPr>
-                <w:rFonts w:ascii="Arial" w:hAnsi="Arial" w:eastAsia="Arial" w:cs="Arial"/>
-                <w:i w:val="false"/>
-                <w:b w:val="false"/>
-                <w:u w:val="none"/>
-                <w:sz w:val="22"/>
-                <w:szCs w:val="22"/>
-                <w:color w:val="000000"/>
-              </w:rPr>
-              <w:t xml:space="preserve">0.7318</w:t>
-            </w:r>
-          </w:p>
-        </w:tc>
-        <w:tc>
-          <w:tcPr>
-            <w:tcBorders>
-              <w:bottom w:val="none" w:sz="0" w:space="0" w:color="000000"/>
-              <w:top w:val="none" w:sz="0" w:space="0" w:color="000000"/>
-              <w:left w:val="none" w:sz="0" w:space="0" w:color="000000"/>
-              <w:right w:val="none" w:sz="0" w:space="0" w:color="000000"/>
-            </w:tcBorders>
-            <w:shd w:val="clear" w:color="auto" w:fill="FFFFFF"/>
-            <w:tcMar>
-              <w:top w:w="0" w:type="dxa"/>
-              <w:bottom w:w="0" w:type="dxa"/>
-              <w:left w:w="0" w:type="dxa"/>
-              <w:right w:w="0" w:type="dxa"/>
-            </w:tcMar>
-            <w:vAlign w:val="center"/>
-          </w:tcPr>
-          <w:p>
-            <w:pPr>
-              <w:pStyle w:val="Normal"/>
-              <w:jc w:val="right"/>
-              <w:pBdr>
-                <w:bottom w:val="none" w:sz="0" w:space="0" w:color="000000"/>
-                <w:top w:val="none" w:sz="0" w:space="0" w:color="000000"/>
-                <w:left w:val="none" w:sz="0" w:space="0" w:color="000000"/>
-                <w:right w:val="none" w:sz="0" w:space="0" w:color="000000"/>
-              </w:pBdr>
-              <w:spacing w:after="100" w:before="100" w:line="240"/>
-              <w:ind w:left="100" w:right="100" w:firstLine="0" w:firstLineChars="0"/>
-            </w:pPr>
-            <w:r xmlns:w="http://schemas.openxmlformats.org/wordprocessingml/2006/main" xmlns:wp="http://schemas.openxmlformats.org/drawingml/2006/wordprocessingDrawing" xmlns:r="http://schemas.openxmlformats.org/officeDocument/2006/relationships" xmlns:w14="http://schemas.microsoft.com/office/word/2010/wordml">
-              <w:rPr>
-                <w:rFonts w:ascii="Arial" w:hAnsi="Arial" w:eastAsia="Arial" w:cs="Arial"/>
-                <w:i w:val="false"/>
-                <w:b w:val="false"/>
-                <w:u w:val="none"/>
-                <w:sz w:val="22"/>
-                <w:szCs w:val="22"/>
-                <w:color w:val="000000"/>
-              </w:rPr>
-              <w:t xml:space="preserve">788</w:t>
+              <w:t xml:space="preserve">Quadratic Treatment Temperature (centered) - Longevity</w:t>
+            </w:r>
+          </w:p>
+        </w:tc>
+        <w:tc>
+          <w:tcPr>
+            <w:tcBorders>
+              <w:bottom w:val="none" w:sz="0" w:space="0" w:color="000000"/>
+              <w:top w:val="none" w:sz="0" w:space="0" w:color="000000"/>
+              <w:left w:val="none" w:sz="0" w:space="0" w:color="000000"/>
+              <w:right w:val="none" w:sz="0" w:space="0" w:color="000000"/>
+            </w:tcBorders>
+            <w:shd w:val="clear" w:color="auto" w:fill="FFFFFF"/>
+            <w:tcMar>
+              <w:top w:w="0" w:type="dxa"/>
+              <w:bottom w:w="0" w:type="dxa"/>
+              <w:left w:w="0" w:type="dxa"/>
+              <w:right w:w="0" w:type="dxa"/>
+            </w:tcMar>
+            <w:vAlign w:val="center"/>
+          </w:tcPr>
+          <w:p>
+            <w:pPr>
+              <w:pStyle w:val="Normal"/>
+              <w:jc w:val="right"/>
+              <w:pBdr>
+                <w:bottom w:val="none" w:sz="0" w:space="0" w:color="000000"/>
+                <w:top w:val="none" w:sz="0" w:space="0" w:color="000000"/>
+                <w:left w:val="none" w:sz="0" w:space="0" w:color="000000"/>
+                <w:right w:val="none" w:sz="0" w:space="0" w:color="000000"/>
+              </w:pBdr>
+              <w:spacing w:after="100" w:before="100" w:line="240"/>
+              <w:ind w:left="100" w:right="100" w:firstLine="0" w:firstLineChars="0"/>
+            </w:pPr>
+            <w:r xmlns:w="http://schemas.openxmlformats.org/wordprocessingml/2006/main" xmlns:wp="http://schemas.openxmlformats.org/drawingml/2006/wordprocessingDrawing" xmlns:r="http://schemas.openxmlformats.org/officeDocument/2006/relationships" xmlns:w14="http://schemas.microsoft.com/office/word/2010/wordml">
+              <w:rPr>
+                <w:rFonts w:ascii="Arial" w:hAnsi="Arial" w:eastAsia="Arial" w:cs="Arial"/>
+                <w:i w:val="false"/>
+                <w:b w:val="false"/>
+                <w:u w:val="none"/>
+                <w:sz w:val="22"/>
+                <w:szCs w:val="22"/>
+                <w:color w:val="000000"/>
+              </w:rPr>
+              <w:t xml:space="preserve">-0.0146</w:t>
+            </w:r>
+          </w:p>
+        </w:tc>
+        <w:tc>
+          <w:tcPr>
+            <w:tcBorders>
+              <w:bottom w:val="none" w:sz="0" w:space="0" w:color="000000"/>
+              <w:top w:val="none" w:sz="0" w:space="0" w:color="000000"/>
+              <w:left w:val="none" w:sz="0" w:space="0" w:color="000000"/>
+              <w:right w:val="none" w:sz="0" w:space="0" w:color="000000"/>
+            </w:tcBorders>
+            <w:shd w:val="clear" w:color="auto" w:fill="FFFFFF"/>
+            <w:tcMar>
+              <w:top w:w="0" w:type="dxa"/>
+              <w:bottom w:w="0" w:type="dxa"/>
+              <w:left w:w="0" w:type="dxa"/>
+              <w:right w:w="0" w:type="dxa"/>
+            </w:tcMar>
+            <w:vAlign w:val="center"/>
+          </w:tcPr>
+          <w:p>
+            <w:pPr>
+              <w:pStyle w:val="Normal"/>
+              <w:jc w:val="right"/>
+              <w:pBdr>
+                <w:bottom w:val="none" w:sz="0" w:space="0" w:color="000000"/>
+                <w:top w:val="none" w:sz="0" w:space="0" w:color="000000"/>
+                <w:left w:val="none" w:sz="0" w:space="0" w:color="000000"/>
+                <w:right w:val="none" w:sz="0" w:space="0" w:color="000000"/>
+              </w:pBdr>
+              <w:spacing w:after="100" w:before="100" w:line="240"/>
+              <w:ind w:left="100" w:right="100" w:firstLine="0" w:firstLineChars="0"/>
+            </w:pPr>
+            <w:r xmlns:w="http://schemas.openxmlformats.org/wordprocessingml/2006/main" xmlns:wp="http://schemas.openxmlformats.org/drawingml/2006/wordprocessingDrawing" xmlns:r="http://schemas.openxmlformats.org/officeDocument/2006/relationships" xmlns:w14="http://schemas.microsoft.com/office/word/2010/wordml">
+              <w:rPr>
+                <w:rFonts w:ascii="Arial" w:hAnsi="Arial" w:eastAsia="Arial" w:cs="Arial"/>
+                <w:i w:val="false"/>
+                <w:b w:val="false"/>
+                <w:u w:val="none"/>
+                <w:sz w:val="22"/>
+                <w:szCs w:val="22"/>
+                <w:color w:val="000000"/>
+              </w:rPr>
+              <w:t xml:space="preserve">-0.0191</w:t>
+            </w:r>
+          </w:p>
+        </w:tc>
+        <w:tc>
+          <w:tcPr>
+            <w:tcBorders>
+              <w:bottom w:val="none" w:sz="0" w:space="0" w:color="000000"/>
+              <w:top w:val="none" w:sz="0" w:space="0" w:color="000000"/>
+              <w:left w:val="none" w:sz="0" w:space="0" w:color="000000"/>
+              <w:right w:val="none" w:sz="0" w:space="0" w:color="000000"/>
+            </w:tcBorders>
+            <w:shd w:val="clear" w:color="auto" w:fill="FFFFFF"/>
+            <w:tcMar>
+              <w:top w:w="0" w:type="dxa"/>
+              <w:bottom w:w="0" w:type="dxa"/>
+              <w:left w:w="0" w:type="dxa"/>
+              <w:right w:w="0" w:type="dxa"/>
+            </w:tcMar>
+            <w:vAlign w:val="center"/>
+          </w:tcPr>
+          <w:p>
+            <w:pPr>
+              <w:pStyle w:val="Normal"/>
+              <w:jc w:val="right"/>
+              <w:pBdr>
+                <w:bottom w:val="none" w:sz="0" w:space="0" w:color="000000"/>
+                <w:top w:val="none" w:sz="0" w:space="0" w:color="000000"/>
+                <w:left w:val="none" w:sz="0" w:space="0" w:color="000000"/>
+                <w:right w:val="none" w:sz="0" w:space="0" w:color="000000"/>
+              </w:pBdr>
+              <w:spacing w:after="100" w:before="100" w:line="240"/>
+              <w:ind w:left="100" w:right="100" w:firstLine="0" w:firstLineChars="0"/>
+            </w:pPr>
+            <w:r xmlns:w="http://schemas.openxmlformats.org/wordprocessingml/2006/main" xmlns:wp="http://schemas.openxmlformats.org/drawingml/2006/wordprocessingDrawing" xmlns:r="http://schemas.openxmlformats.org/officeDocument/2006/relationships" xmlns:w14="http://schemas.microsoft.com/office/word/2010/wordml">
+              <w:rPr>
+                <w:rFonts w:ascii="Arial" w:hAnsi="Arial" w:eastAsia="Arial" w:cs="Arial"/>
+                <w:i w:val="false"/>
+                <w:b w:val="false"/>
+                <w:u w:val="none"/>
+                <w:sz w:val="22"/>
+                <w:szCs w:val="22"/>
+                <w:color w:val="000000"/>
+              </w:rPr>
+              <w:t xml:space="preserve">-0.0101</w:t>
+            </w:r>
+          </w:p>
+        </w:tc>
+        <w:tc>
+          <w:tcPr>
+            <w:tcBorders>
+              <w:bottom w:val="none" w:sz="0" w:space="0" w:color="000000"/>
+              <w:top w:val="none" w:sz="0" w:space="0" w:color="000000"/>
+              <w:left w:val="none" w:sz="0" w:space="0" w:color="000000"/>
+              <w:right w:val="none" w:sz="0" w:space="0" w:color="000000"/>
+            </w:tcBorders>
+            <w:shd w:val="clear" w:color="auto" w:fill="FFFFFF"/>
+            <w:tcMar>
+              <w:top w:w="0" w:type="dxa"/>
+              <w:bottom w:w="0" w:type="dxa"/>
+              <w:left w:w="0" w:type="dxa"/>
+              <w:right w:w="0" w:type="dxa"/>
+            </w:tcMar>
+            <w:vAlign w:val="center"/>
+          </w:tcPr>
+          <w:p>
+            <w:pPr>
+              <w:pStyle w:val="Normal"/>
+              <w:jc w:val="right"/>
+              <w:pBdr>
+                <w:bottom w:val="none" w:sz="0" w:space="0" w:color="000000"/>
+                <w:top w:val="none" w:sz="0" w:space="0" w:color="000000"/>
+                <w:left w:val="none" w:sz="0" w:space="0" w:color="000000"/>
+                <w:right w:val="none" w:sz="0" w:space="0" w:color="000000"/>
+              </w:pBdr>
+              <w:spacing w:after="100" w:before="100" w:line="240"/>
+              <w:ind w:left="100" w:right="100" w:firstLine="0" w:firstLineChars="0"/>
+            </w:pPr>
+            <w:r xmlns:w="http://schemas.openxmlformats.org/wordprocessingml/2006/main" xmlns:wp="http://schemas.openxmlformats.org/drawingml/2006/wordprocessingDrawing" xmlns:r="http://schemas.openxmlformats.org/officeDocument/2006/relationships" xmlns:w14="http://schemas.microsoft.com/office/word/2010/wordml">
+              <w:rPr>
+                <w:rFonts w:ascii="Arial" w:hAnsi="Arial" w:eastAsia="Arial" w:cs="Arial"/>
+                <w:i w:val="false"/>
+                <w:b w:val="false"/>
+                <w:u w:val="none"/>
+                <w:sz w:val="22"/>
+                <w:szCs w:val="22"/>
+                <w:color w:val="000000"/>
+              </w:rPr>
+              <w:t xml:space="preserve">790</w:t>
             </w:r>
           </w:p>
         </w:tc>
@@ -6138,7 +6181,7 @@
                 <w:szCs w:val="22"/>
                 <w:color w:val="000000"/>
               </w:rPr>
-              <w:t xml:space="preserve">0.017</w:t>
+              <w:t xml:space="preserve">-0.0003</w:t>
             </w:r>
           </w:p>
         </w:tc>
@@ -6182,7 +6225,7 @@
                 <w:szCs w:val="22"/>
                 <w:color w:val="000000"/>
               </w:rPr>
-              <w:t xml:space="preserve">0.0076</w:t>
+              <w:t xml:space="preserve">-0.0052</w:t>
             </w:r>
           </w:p>
         </w:tc>
@@ -6226,7 +6269,7 @@
                 <w:szCs w:val="22"/>
                 <w:color w:val="000000"/>
               </w:rPr>
-              <w:t xml:space="preserve">0.0272</w:t>
+              <w:t xml:space="preserve">0.0046</w:t>
             </w:r>
           </w:p>
         </w:tc>
@@ -6270,7 +6313,7 @@
                 <w:szCs w:val="22"/>
                 <w:color w:val="000000"/>
               </w:rPr>
-              <w:t xml:space="preserve">788</w:t>
+              <w:t xml:space="preserve">790</w:t>
             </w:r>
           </w:p>
         </w:tc>
@@ -6314,7 +6357,7 @@
                 <w:szCs w:val="22"/>
                 <w:color w:val="000000"/>
               </w:rPr>
-              <w:t xml:space="preserve">&lt; 0.001</w:t>
+              <w:t xml:space="preserve">0.91</w:t>
             </w:r>
           </w:p>
         </w:tc>
@@ -6332,7 +6375,7 @@
         <w:t xml:space="preserve">?(caption)</w:t>
       </w:r>
     </w:p>
-    <w:bookmarkEnd w:id="36"/>
+    <w:bookmarkEnd w:id="37"/>
     <w:p>
       <w:pPr>
         <w:pStyle w:val="BodyText"/>
@@ -6342,18 +6385,18 @@
           <wp:inline>
             <wp:extent cx="4620126" cy="3696101"/>
             <wp:effectExtent b="0" l="0" r="0" t="0"/>
-            <wp:docPr descr="" title="" id="38" name="Picture"/>
+            <wp:docPr descr="" title="" id="39" name="Picture"/>
             <a:graphic>
               <a:graphicData uri="http://schemas.openxmlformats.org/drawingml/2006/picture">
                 <pic:pic>
                   <pic:nvPicPr>
-                    <pic:cNvPr descr="multivariate_analysis_files/figure-docx/fig-%20between-study%20correlation%20for%20reproduction%20and%20longevity-%20split%20into%20warm%20and%20cool-1.png" id="39" name="Picture"/>
+                    <pic:cNvPr descr="multivariate_analysis_files/figure-docx/fig-%20between-study%20correlation%20for%20reproduction%20and%20longevity-%20split%20into%20warm%20and%20cool-1.png" id="40" name="Picture"/>
                     <pic:cNvPicPr>
                       <a:picLocks noChangeArrowheads="1" noChangeAspect="1"/>
                     </pic:cNvPicPr>
                   </pic:nvPicPr>
                   <pic:blipFill>
-                    <a:blip r:embed="rId37"/>
+                    <a:blip r:embed="rId38"/>
                     <a:stretch>
                       <a:fillRect/>
                     </a:stretch>
@@ -6392,18 +6435,18 @@
           <wp:inline>
             <wp:extent cx="4620126" cy="3696101"/>
             <wp:effectExtent b="0" l="0" r="0" t="0"/>
-            <wp:docPr descr="" title="" id="41" name="Picture"/>
+            <wp:docPr descr="" title="" id="42" name="Picture"/>
             <a:graphic>
               <a:graphicData uri="http://schemas.openxmlformats.org/drawingml/2006/picture">
                 <pic:pic>
                   <pic:nvPicPr>
-                    <pic:cNvPr descr="multivariate_analysis_files/figure-docx/fig-%20between-study%20correlation%20for%20reproduction%20and%20longevity-%20split%20into%20warm%20and%20cool-2.png" id="42" name="Picture"/>
+                    <pic:cNvPr descr="multivariate_analysis_files/figure-docx/fig-%20between-study%20correlation%20for%20reproduction%20and%20longevity-%20split%20into%20warm%20and%20cool-2.png" id="43" name="Picture"/>
                     <pic:cNvPicPr>
                       <a:picLocks noChangeArrowheads="1" noChangeAspect="1"/>
                     </pic:cNvPicPr>
                   </pic:nvPicPr>
                   <pic:blipFill>
-                    <a:blip r:embed="rId40"/>
+                    <a:blip r:embed="rId41"/>
                     <a:stretch>
                       <a:fillRect/>
                     </a:stretch>
@@ -6442,18 +6485,18 @@
           <wp:inline>
             <wp:extent cx="4620126" cy="3696101"/>
             <wp:effectExtent b="0" l="0" r="0" t="0"/>
-            <wp:docPr descr="" title="" id="44" name="Picture"/>
+            <wp:docPr descr="" title="" id="45" name="Picture"/>
             <a:graphic>
               <a:graphicData uri="http://schemas.openxmlformats.org/drawingml/2006/picture">
                 <pic:pic>
                   <pic:nvPicPr>
-                    <pic:cNvPr descr="multivariate_analysis_files/figure-docx/fig-%20prediction%20intervals%20for%20mv_mlma%20split%20by%20warm.cool-%20linear%20models-1.png" id="45" name="Picture"/>
+                    <pic:cNvPr descr="multivariate_analysis_files/figure-docx/fig-%20prediction%20intervals%20for%20mv_mlma%20split%20by%20warm.cool-%20linear%20models-1.png" id="46" name="Picture"/>
                     <pic:cNvPicPr>
                       <a:picLocks noChangeArrowheads="1" noChangeAspect="1"/>
                     </pic:cNvPicPr>
                   </pic:nvPicPr>
                   <pic:blipFill>
-                    <a:blip r:embed="rId43"/>
+                    <a:blip r:embed="rId44"/>
                     <a:stretch>
                       <a:fillRect/>
                     </a:stretch>
@@ -6492,18 +6535,18 @@
           <wp:inline>
             <wp:extent cx="4620126" cy="3696101"/>
             <wp:effectExtent b="0" l="0" r="0" t="0"/>
-            <wp:docPr descr="" title="" id="47" name="Picture"/>
+            <wp:docPr descr="" title="" id="48" name="Picture"/>
             <a:graphic>
               <a:graphicData uri="http://schemas.openxmlformats.org/drawingml/2006/picture">
                 <pic:pic>
                   <pic:nvPicPr>
-                    <pic:cNvPr descr="multivariate_analysis_files/figure-docx/fig-%20prediction%20intervals%20for%20mv_mlma%20split%20by%20warm.cool-%20linear%20models-2.png" id="48" name="Picture"/>
+                    <pic:cNvPr descr="multivariate_analysis_files/figure-docx/fig-%20prediction%20intervals%20for%20mv_mlma%20split%20by%20warm.cool-%20linear%20models-2.png" id="49" name="Picture"/>
                     <pic:cNvPicPr>
                       <a:picLocks noChangeArrowheads="1" noChangeAspect="1"/>
                     </pic:cNvPicPr>
                   </pic:nvPicPr>
                   <pic:blipFill>
-                    <a:blip r:embed="rId46"/>
+                    <a:blip r:embed="rId47"/>
                     <a:stretch>
                       <a:fillRect/>
                     </a:stretch>
@@ -6542,18 +6585,18 @@
           <wp:inline>
             <wp:extent cx="4620126" cy="3696101"/>
             <wp:effectExtent b="0" l="0" r="0" t="0"/>
-            <wp:docPr descr="" title="" id="50" name="Picture"/>
+            <wp:docPr descr="" title="" id="51" name="Picture"/>
             <a:graphic>
               <a:graphicData uri="http://schemas.openxmlformats.org/drawingml/2006/picture">
                 <pic:pic>
                   <pic:nvPicPr>
-                    <pic:cNvPr descr="multivariate_analysis_files/figure-docx/fig-%20prediction%20intervals%20for%20mv_mlma%20split%20by%20warm.cool-%20quadratic%20models-1.png" id="51" name="Picture"/>
+                    <pic:cNvPr descr="multivariate_analysis_files/figure-docx/fig-%20prediction%20intervals%20for%20mv_mlma%20split%20by%20warm.cool-%20quadratic%20models-1.png" id="52" name="Picture"/>
                     <pic:cNvPicPr>
                       <a:picLocks noChangeArrowheads="1" noChangeAspect="1"/>
                     </pic:cNvPicPr>
                   </pic:nvPicPr>
                   <pic:blipFill>
-                    <a:blip r:embed="rId49"/>
+                    <a:blip r:embed="rId50"/>
                     <a:stretch>
                       <a:fillRect/>
                     </a:stretch>
@@ -6592,18 +6635,18 @@
           <wp:inline>
             <wp:extent cx="4620126" cy="3696101"/>
             <wp:effectExtent b="0" l="0" r="0" t="0"/>
-            <wp:docPr descr="" title="" id="53" name="Picture"/>
+            <wp:docPr descr="" title="" id="54" name="Picture"/>
             <a:graphic>
               <a:graphicData uri="http://schemas.openxmlformats.org/drawingml/2006/picture">
                 <pic:pic>
                   <pic:nvPicPr>
-                    <pic:cNvPr descr="multivariate_analysis_files/figure-docx/fig-%20prediction%20intervals%20for%20mv_mlma%20split%20by%20warm.cool-%20quadratic%20models-2.png" id="54" name="Picture"/>
+                    <pic:cNvPr descr="multivariate_analysis_files/figure-docx/fig-%20prediction%20intervals%20for%20mv_mlma%20split%20by%20warm.cool-%20quadratic%20models-2.png" id="55" name="Picture"/>
                     <pic:cNvPicPr>
                       <a:picLocks noChangeArrowheads="1" noChangeAspect="1"/>
                     </pic:cNvPicPr>
                   </pic:nvPicPr>
                   <pic:blipFill>
-                    <a:blip r:embed="rId52"/>
+                    <a:blip r:embed="rId53"/>
                     <a:stretch>
                       <a:fillRect/>
                     </a:stretch>
@@ -6642,18 +6685,18 @@
           <wp:inline>
             <wp:extent cx="4620126" cy="3696101"/>
             <wp:effectExtent b="0" l="0" r="0" t="0"/>
-            <wp:docPr descr="" title="" id="56" name="Picture"/>
+            <wp:docPr descr="" title="" id="57" name="Picture"/>
             <a:graphic>
               <a:graphicData uri="http://schemas.openxmlformats.org/drawingml/2006/picture">
                 <pic:pic>
                   <pic:nvPicPr>
-                    <pic:cNvPr descr="multivariate_analysis_files/figure-docx/fig-%20prediction%20intervals%20for%20mv_mlma%20split%20by%20warm.cool-%20cubic%20models-1.png" id="57" name="Picture"/>
+                    <pic:cNvPr descr="multivariate_analysis_files/figure-docx/fig-%20prediction%20intervals%20for%20mv_mlma%20split%20by%20warm.cool-%20cubic%20models-1.png" id="58" name="Picture"/>
                     <pic:cNvPicPr>
                       <a:picLocks noChangeArrowheads="1" noChangeAspect="1"/>
                     </pic:cNvPicPr>
                   </pic:nvPicPr>
                   <pic:blipFill>
-                    <a:blip r:embed="rId55"/>
+                    <a:blip r:embed="rId56"/>
                     <a:stretch>
                       <a:fillRect/>
                     </a:stretch>
@@ -6692,18 +6735,18 @@
           <wp:inline>
             <wp:extent cx="4620126" cy="3696101"/>
             <wp:effectExtent b="0" l="0" r="0" t="0"/>
-            <wp:docPr descr="" title="" id="59" name="Picture"/>
+            <wp:docPr descr="" title="" id="60" name="Picture"/>
             <a:graphic>
               <a:graphicData uri="http://schemas.openxmlformats.org/drawingml/2006/picture">
                 <pic:pic>
                   <pic:nvPicPr>
-                    <pic:cNvPr descr="multivariate_analysis_files/figure-docx/fig-%20prediction%20intervals%20for%20mv_mlma%20split%20by%20warm.cool-%20cubic%20models-2.png" id="60" name="Picture"/>
+                    <pic:cNvPr descr="multivariate_analysis_files/figure-docx/fig-%20prediction%20intervals%20for%20mv_mlma%20split%20by%20warm.cool-%20cubic%20models-2.png" id="61" name="Picture"/>
                     <pic:cNvPicPr>
                       <a:picLocks noChangeArrowheads="1" noChangeAspect="1"/>
                     </pic:cNvPicPr>
                   </pic:nvPicPr>
                   <pic:blipFill>
-                    <a:blip r:embed="rId58"/>
+                    <a:blip r:embed="rId59"/>
                     <a:stretch>
                       <a:fillRect/>
                     </a:stretch>
@@ -6742,18 +6785,18 @@
           <wp:inline>
             <wp:extent cx="4620126" cy="3696101"/>
             <wp:effectExtent b="0" l="0" r="0" t="0"/>
-            <wp:docPr descr="" title="" id="62" name="Picture"/>
+            <wp:docPr descr="" title="" id="63" name="Picture"/>
             <a:graphic>
               <a:graphicData uri="http://schemas.openxmlformats.org/drawingml/2006/picture">
                 <pic:pic>
                   <pic:nvPicPr>
-                    <pic:cNvPr descr="multivariate_analysis_files/figure-docx/plot-highorder-polynomials-1.png" id="63" name="Picture"/>
+                    <pic:cNvPr descr="multivariate_analysis_files/figure-docx/plot-highorder-polynomials-1.png" id="64" name="Picture"/>
                     <pic:cNvPicPr>
                       <a:picLocks noChangeArrowheads="1" noChangeAspect="1"/>
                     </pic:cNvPicPr>
                   </pic:nvPicPr>
                   <pic:blipFill>
-                    <a:blip r:embed="rId61"/>
+                    <a:blip r:embed="rId62"/>
                     <a:stretch>
                       <a:fillRect/>
                     </a:stretch>
@@ -6789,18 +6832,18 @@
           <wp:inline>
             <wp:extent cx="4620126" cy="3696101"/>
             <wp:effectExtent b="0" l="0" r="0" t="0"/>
-            <wp:docPr descr="" title="" id="65" name="Picture"/>
+            <wp:docPr descr="" title="" id="66" name="Picture"/>
             <a:graphic>
               <a:graphicData uri="http://schemas.openxmlformats.org/drawingml/2006/picture">
                 <pic:pic>
                   <pic:nvPicPr>
-                    <pic:cNvPr descr="multivariate_analysis_files/figure-docx/plot-highorder-polynomials-2.png" id="66" name="Picture"/>
+                    <pic:cNvPr descr="multivariate_analysis_files/figure-docx/plot-highorder-polynomials-2.png" id="67" name="Picture"/>
                     <pic:cNvPicPr>
                       <a:picLocks noChangeArrowheads="1" noChangeAspect="1"/>
                     </pic:cNvPicPr>
                   </pic:nvPicPr>
                   <pic:blipFill>
-                    <a:blip r:embed="rId64"/>
+                    <a:blip r:embed="rId65"/>
                     <a:stretch>
                       <a:fillRect/>
                     </a:stretch>
@@ -6836,18 +6879,18 @@
           <wp:inline>
             <wp:extent cx="4620126" cy="3696101"/>
             <wp:effectExtent b="0" l="0" r="0" t="0"/>
-            <wp:docPr descr="" title="" id="68" name="Picture"/>
+            <wp:docPr descr="" title="" id="69" name="Picture"/>
             <a:graphic>
               <a:graphicData uri="http://schemas.openxmlformats.org/drawingml/2006/picture">
                 <pic:pic>
                   <pic:nvPicPr>
-                    <pic:cNvPr descr="multivariate_analysis_files/figure-docx/plot-highorder-polynomials-3.png" id="69" name="Picture"/>
+                    <pic:cNvPr descr="multivariate_analysis_files/figure-docx/plot-highorder-polynomials-3.png" id="70" name="Picture"/>
                     <pic:cNvPicPr>
                       <a:picLocks noChangeArrowheads="1" noChangeAspect="1"/>
                     </pic:cNvPicPr>
                   </pic:nvPicPr>
                   <pic:blipFill>
-                    <a:blip r:embed="rId67"/>
+                    <a:blip r:embed="rId68"/>
                     <a:stretch>
                       <a:fillRect/>
                     </a:stretch>
@@ -6883,18 +6926,18 @@
           <wp:inline>
             <wp:extent cx="4620126" cy="3696101"/>
             <wp:effectExtent b="0" l="0" r="0" t="0"/>
-            <wp:docPr descr="" title="" id="71" name="Picture"/>
+            <wp:docPr descr="" title="" id="72" name="Picture"/>
             <a:graphic>
               <a:graphicData uri="http://schemas.openxmlformats.org/drawingml/2006/picture">
                 <pic:pic>
                   <pic:nvPicPr>
-                    <pic:cNvPr descr="multivariate_analysis_files/figure-docx/plot-highorder-polynomials-4.png" id="72" name="Picture"/>
+                    <pic:cNvPr descr="multivariate_analysis_files/figure-docx/plot-highorder-polynomials-4.png" id="73" name="Picture"/>
                     <pic:cNvPicPr>
                       <a:picLocks noChangeArrowheads="1" noChangeAspect="1"/>
                     </pic:cNvPicPr>
                   </pic:nvPicPr>
                   <pic:blipFill>
-                    <a:blip r:embed="rId70"/>
+                    <a:blip r:embed="rId71"/>
                     <a:stretch>
                       <a:fillRect/>
                     </a:stretch>
@@ -6930,18 +6973,18 @@
           <wp:inline>
             <wp:extent cx="4620126" cy="3696101"/>
             <wp:effectExtent b="0" l="0" r="0" t="0"/>
-            <wp:docPr descr="" title="" id="74" name="Picture"/>
+            <wp:docPr descr="" title="" id="75" name="Picture"/>
             <a:graphic>
               <a:graphicData uri="http://schemas.openxmlformats.org/drawingml/2006/picture">
                 <pic:pic>
                   <pic:nvPicPr>
-                    <pic:cNvPr descr="multivariate_analysis_files/figure-docx/plot-highorder-polynomials-5.png" id="75" name="Picture"/>
+                    <pic:cNvPr descr="multivariate_analysis_files/figure-docx/plot-highorder-polynomials-5.png" id="76" name="Picture"/>
                     <pic:cNvPicPr>
                       <a:picLocks noChangeArrowheads="1" noChangeAspect="1"/>
                     </pic:cNvPicPr>
                   </pic:nvPicPr>
                   <pic:blipFill>
-                    <a:blip r:embed="rId73"/>
+                    <a:blip r:embed="rId74"/>
                     <a:stretch>
                       <a:fillRect/>
                     </a:stretch>
@@ -6977,18 +7020,18 @@
           <wp:inline>
             <wp:extent cx="4620126" cy="3696101"/>
             <wp:effectExtent b="0" l="0" r="0" t="0"/>
-            <wp:docPr descr="" title="" id="77" name="Picture"/>
+            <wp:docPr descr="" title="" id="78" name="Picture"/>
             <a:graphic>
               <a:graphicData uri="http://schemas.openxmlformats.org/drawingml/2006/picture">
                 <pic:pic>
                   <pic:nvPicPr>
-                    <pic:cNvPr descr="multivariate_analysis_files/figure-docx/plot-highorder-polynomials-6.png" id="78" name="Picture"/>
+                    <pic:cNvPr descr="multivariate_analysis_files/figure-docx/plot-highorder-polynomials-6.png" id="79" name="Picture"/>
                     <pic:cNvPicPr>
                       <a:picLocks noChangeArrowheads="1" noChangeAspect="1"/>
                     </pic:cNvPicPr>
                   </pic:nvPicPr>
                   <pic:blipFill>
-                    <a:blip r:embed="rId76"/>
+                    <a:blip r:embed="rId77"/>
                     <a:stretch>
                       <a:fillRect/>
                     </a:stretch>
@@ -7015,7 +7058,7 @@
         </w:drawing>
       </w:r>
     </w:p>
-    <w:bookmarkEnd w:id="79"/>
+    <w:bookmarkEnd w:id="80"/>
     <w:sectPr/>
   </w:body>
 </w:document>

</xml_diff>